<commit_message>
Cleaned up SDD template
Formatted SDD template to be in line with SRS style.
</commit_message>
<xml_diff>
--- a/sdd_project1_ferret_army.docx
+++ b/sdd_project1_ferret_army.docx
@@ -12,11 +12,13 @@
         <w:ind w:left="0" w:right="-17"/>
         <w:jc w:val="right"/>
         <w:rPr>
+          <w:rFonts w:ascii="Times New Roman" w:hAnsi="Times New Roman" w:cs="Times New Roman"/>
           <w:sz w:val="64"/>
         </w:rPr>
       </w:pPr>
       <w:r>
         <w:rPr>
+          <w:rFonts w:ascii="Times New Roman" w:hAnsi="Times New Roman" w:cs="Times New Roman"/>
           <w:b/>
           <w:sz w:val="60"/>
         </w:rPr>
@@ -24,6 +26,7 @@
       </w:r>
       <w:r>
         <w:rPr>
+          <w:rFonts w:ascii="Times New Roman" w:hAnsi="Times New Roman" w:cs="Times New Roman"/>
           <w:b/>
           <w:sz w:val="60"/>
         </w:rPr>
@@ -31,6 +34,7 @@
       </w:r>
       <w:r>
         <w:rPr>
+          <w:rFonts w:ascii="Times New Roman" w:hAnsi="Times New Roman" w:cs="Times New Roman"/>
           <w:b/>
           <w:sz w:val="60"/>
         </w:rPr>
@@ -38,6 +42,7 @@
       </w:r>
       <w:r>
         <w:rPr>
+          <w:rFonts w:ascii="Times New Roman" w:hAnsi="Times New Roman" w:cs="Times New Roman"/>
           <w:b/>
           <w:sz w:val="60"/>
         </w:rPr>
@@ -50,15 +55,20 @@
         <w:pStyle w:val="Title"/>
         <w:spacing w:before="0" w:after="400"/>
         <w:jc w:val="right"/>
-      </w:pPr>
-      <w:r>
-        <w:rPr>
+        <w:rPr>
+          <w:rFonts w:ascii="Times New Roman" w:hAnsi="Times New Roman"/>
+        </w:rPr>
+      </w:pPr>
+      <w:r>
+        <w:rPr>
+          <w:rFonts w:ascii="Times New Roman" w:hAnsi="Times New Roman"/>
           <w:sz w:val="40"/>
         </w:rPr>
         <w:t>for</w:t>
       </w:r>
       <w:r>
         <w:rPr>
+          <w:rFonts w:ascii="Times New Roman" w:hAnsi="Times New Roman"/>
           <w:sz w:val="40"/>
         </w:rPr>
         <w:br/>
@@ -69,41 +79,71 @@
         <w:pStyle w:val="Title"/>
         <w:spacing w:before="0" w:after="400"/>
         <w:jc w:val="right"/>
-      </w:pPr>
-      <w:r>
-        <w:t>&lt;Project&gt;</w:t>
+        <w:rPr>
+          <w:rFonts w:ascii="Times New Roman" w:hAnsi="Times New Roman"/>
+        </w:rPr>
+      </w:pPr>
+      <w:r>
+        <w:rPr>
+          <w:rFonts w:ascii="Times New Roman" w:hAnsi="Times New Roman"/>
+        </w:rPr>
+        <w:t>Ferret Army Chess</w:t>
       </w:r>
     </w:p>
     <w:p>
       <w:pPr>
         <w:pStyle w:val="ByLine"/>
-      </w:pPr>
-      <w:r>
+        <w:rPr>
+          <w:rFonts w:ascii="Times New Roman" w:hAnsi="Times New Roman" w:cs="Times New Roman"/>
+        </w:rPr>
+      </w:pPr>
+      <w:r>
+        <w:rPr>
+          <w:rFonts w:ascii="Times New Roman" w:hAnsi="Times New Roman" w:cs="Times New Roman"/>
+        </w:rPr>
         <w:t>Version 1.0 approved</w:t>
       </w:r>
     </w:p>
     <w:p>
       <w:pPr>
         <w:pStyle w:val="ByLine"/>
-      </w:pPr>
-      <w:r>
-        <w:t>Prepared by &lt;author&gt;</w:t>
+        <w:rPr>
+          <w:rFonts w:ascii="Times New Roman" w:hAnsi="Times New Roman"/>
+        </w:rPr>
+      </w:pPr>
+      <w:r>
+        <w:rPr>
+          <w:rFonts w:ascii="Times New Roman" w:hAnsi="Times New Roman"/>
+        </w:rPr>
+        <w:t>Prepared by A. Maxwell, J. Guerrero, A. Romualdo, J. Cole, M. Yi</w:t>
       </w:r>
     </w:p>
     <w:p>
       <w:pPr>
         <w:pStyle w:val="ByLine"/>
-      </w:pPr>
-      <w:r>
-        <w:t>&lt;organization&gt;</w:t>
+        <w:rPr>
+          <w:rFonts w:ascii="Times New Roman" w:hAnsi="Times New Roman" w:cs="Times New Roman"/>
+        </w:rPr>
+      </w:pPr>
+      <w:r>
+        <w:rPr>
+          <w:rFonts w:ascii="Times New Roman" w:hAnsi="Times New Roman" w:cs="Times New Roman"/>
+        </w:rPr>
+        <w:t>Ferret Army</w:t>
       </w:r>
     </w:p>
     <w:p>
       <w:pPr>
         <w:pStyle w:val="ByLine"/>
-      </w:pPr>
-      <w:r>
-        <w:t>&lt;date created&gt;</w:t>
+        <w:rPr>
+          <w:rFonts w:ascii="Times New Roman" w:hAnsi="Times New Roman" w:cs="Times New Roman"/>
+        </w:rPr>
+      </w:pPr>
+      <w:r>
+        <w:rPr>
+          <w:rFonts w:ascii="Times New Roman" w:hAnsi="Times New Roman" w:cs="Times New Roman"/>
+        </w:rPr>
+        <w:t>February 2018</w:t>
       </w:r>
     </w:p>
     <w:p>
@@ -111,7 +151,6 @@
         <w:spacing w:before="120"/>
         <w:jc w:val="left"/>
         <w:rPr>
-          <w:rFonts w:ascii="Arial" w:hAnsi="Arial"/>
           <w:sz w:val="16"/>
         </w:rPr>
         <w:sectPr>
@@ -128,13 +167,29 @@
     <w:p>
       <w:pPr>
         <w:pStyle w:val="Heading1"/>
+        <w:numPr>
+          <w:ilvl w:val="0"/>
+          <w:numId w:val="0"/>
+        </w:numPr>
+        <w:rPr>
+          <w:rFonts w:ascii="Times New Roman" w:hAnsi="Times New Roman"/>
+        </w:rPr>
       </w:pPr>
       <w:bookmarkStart w:id="0" w:name="_Toc107858165"/>
       <w:bookmarkStart w:id="1" w:name="_Toc112092349"/>
       <w:bookmarkStart w:id="2" w:name="_Toc116314000"/>
       <w:bookmarkStart w:id="3" w:name="_Toc117484242"/>
       <w:r>
+        <w:rPr>
+          <w:rFonts w:ascii="Times New Roman" w:hAnsi="Times New Roman"/>
+        </w:rPr>
         <w:lastRenderedPageBreak/>
+        <w:t xml:space="preserve">Table of </w:t>
+      </w:r>
+      <w:r>
+        <w:rPr>
+          <w:rFonts w:ascii="Times New Roman" w:hAnsi="Times New Roman"/>
+        </w:rPr>
         <w:t>Contents</w:t>
       </w:r>
       <w:bookmarkEnd w:id="0"/>
@@ -157,21 +212,18 @@
       </w:pPr>
       <w:r>
         <w:rPr>
-          <w:rFonts w:ascii="Arial" w:hAnsi="Arial"/>
           <w:caps w:val="0"/>
         </w:rPr>
         <w:fldChar w:fldCharType="begin"/>
       </w:r>
       <w:r>
         <w:rPr>
-          <w:rFonts w:ascii="Arial" w:hAnsi="Arial"/>
           <w:caps w:val="0"/>
         </w:rPr>
         <w:instrText xml:space="preserve"> TOC \o "1-4" \h \z \u </w:instrText>
       </w:r>
       <w:r>
         <w:rPr>
-          <w:rFonts w:ascii="Arial" w:hAnsi="Arial"/>
           <w:caps w:val="0"/>
         </w:rPr>
         <w:fldChar w:fldCharType="separate"/>
@@ -879,13 +931,13 @@
           <w:sz w:val="24"/>
         </w:rPr>
       </w:pPr>
-      <w:hyperlink w:anchor="_Toc117484254" w:history="1">
+      <w:hyperlink w:anchor="_Toc117484261" w:history="1">
         <w:r>
           <w:rPr>
             <w:rStyle w:val="Hyperlink"/>
             <w:noProof/>
           </w:rPr>
-          <w:t>4 Low-Level Design</w:t>
+          <w:t>Appendix A – Group Log</w:t>
         </w:r>
         <w:r>
           <w:rPr>
@@ -903,7 +955,7 @@
           <w:rPr>
             <w:noProof/>
           </w:rPr>
-          <w:instrText xml:space="preserve"> PAGEREF _Toc117484254 \h </w:instrText>
+          <w:instrText xml:space="preserve"> PAGEREF _Toc117484261 \h </w:instrText>
         </w:r>
         <w:r>
           <w:rPr>
@@ -920,7 +972,7 @@
           <w:rPr>
             <w:noProof/>
           </w:rPr>
-          <w:t>4</w:t>
+          <w:t>6</w:t>
         </w:r>
         <w:r>
           <w:rPr>
@@ -932,402 +984,108 @@
     </w:p>
     <w:p>
       <w:pPr>
-        <w:pStyle w:val="TOC2"/>
-        <w:tabs>
-          <w:tab w:val="right" w:leader="dot" w:pos="9350"/>
-        </w:tabs>
-        <w:rPr>
-          <w:smallCaps w:val="0"/>
-          <w:noProof/>
-          <w:sz w:val="24"/>
-        </w:rPr>
-      </w:pPr>
-      <w:hyperlink w:anchor="_Toc117484257" w:history="1">
-        <w:r>
-          <w:rPr>
-            <w:rStyle w:val="Hyperlink"/>
-            <w:noProof/>
-          </w:rPr>
-          <w:t>4.1 Modules Overview</w:t>
-        </w:r>
-        <w:r>
-          <w:rPr>
-            <w:noProof/>
-          </w:rPr>
-          <w:tab/>
-        </w:r>
-        <w:r>
-          <w:rPr>
-            <w:noProof/>
-          </w:rPr>
-          <w:fldChar w:fldCharType="begin"/>
-        </w:r>
-        <w:r>
-          <w:rPr>
-            <w:noProof/>
-          </w:rPr>
-          <w:instrText xml:space="preserve"> PAGEREF _Toc117484257 \h </w:instrText>
-        </w:r>
-        <w:r>
-          <w:rPr>
-            <w:noProof/>
-          </w:rPr>
-        </w:r>
-        <w:r>
-          <w:rPr>
-            <w:noProof/>
-          </w:rPr>
-          <w:fldChar w:fldCharType="separate"/>
-        </w:r>
-        <w:r>
-          <w:rPr>
-            <w:noProof/>
-          </w:rPr>
-          <w:t>4</w:t>
-        </w:r>
-        <w:r>
-          <w:rPr>
-            <w:noProof/>
-          </w:rPr>
-          <w:fldChar w:fldCharType="end"/>
-        </w:r>
-      </w:hyperlink>
+        <w:pStyle w:val="Heading1"/>
+        <w:numPr>
+          <w:ilvl w:val="0"/>
+          <w:numId w:val="0"/>
+        </w:numPr>
+        <w:rPr>
+          <w:rFonts w:ascii="Times New Roman" w:hAnsi="Times New Roman"/>
+          <w:caps/>
+          <w:sz w:val="20"/>
+        </w:rPr>
+        <w:sectPr>
+          <w:headerReference w:type="default" r:id="rId11"/>
+          <w:footerReference w:type="default" r:id="rId12"/>
+          <w:headerReference w:type="first" r:id="rId13"/>
+          <w:footerReference w:type="first" r:id="rId14"/>
+          <w:pgSz w:w="12240" w:h="15840" w:code="1"/>
+          <w:pgMar w:top="1440" w:right="1440" w:bottom="1440" w:left="1440" w:header="864" w:footer="864" w:gutter="0"/>
+          <w:pgNumType w:fmt="lowerRoman" w:start="1"/>
+          <w:cols w:space="720"/>
+        </w:sectPr>
+      </w:pPr>
+      <w:r>
+        <w:rPr>
+          <w:rFonts w:ascii="Times New Roman" w:hAnsi="Times New Roman"/>
+          <w:caps/>
+          <w:sz w:val="20"/>
+        </w:rPr>
+        <w:fldChar w:fldCharType="end"/>
+      </w:r>
+      <w:bookmarkStart w:id="4" w:name="_Toc117484243"/>
     </w:p>
     <w:p>
       <w:pPr>
-        <w:pStyle w:val="TOC2"/>
-        <w:tabs>
-          <w:tab w:val="right" w:leader="dot" w:pos="9350"/>
-        </w:tabs>
-        <w:rPr>
-          <w:smallCaps w:val="0"/>
-          <w:noProof/>
-          <w:sz w:val="24"/>
-        </w:rPr>
-      </w:pPr>
-      <w:hyperlink w:anchor="_Toc117484258" w:history="1">
-        <w:r>
-          <w:rPr>
-            <w:rStyle w:val="Hyperlink"/>
-            <w:noProof/>
-          </w:rPr>
-          <w:t>4.2 Module Specifications</w:t>
-        </w:r>
-        <w:r>
-          <w:rPr>
-            <w:noProof/>
-          </w:rPr>
-          <w:tab/>
-        </w:r>
-        <w:r>
-          <w:rPr>
-            <w:noProof/>
-          </w:rPr>
-          <w:fldChar w:fldCharType="begin"/>
-        </w:r>
-        <w:r>
-          <w:rPr>
-            <w:noProof/>
-          </w:rPr>
-          <w:instrText xml:space="preserve"> PAGEREF _Toc117484258 \h </w:instrText>
-        </w:r>
-        <w:r>
-          <w:rPr>
-            <w:noProof/>
-          </w:rPr>
-        </w:r>
-        <w:r>
-          <w:rPr>
-            <w:noProof/>
-          </w:rPr>
-          <w:fldChar w:fldCharType="separate"/>
-        </w:r>
-        <w:r>
-          <w:rPr>
-            <w:noProof/>
-          </w:rPr>
-          <w:t>4</w:t>
-        </w:r>
-        <w:r>
-          <w:rPr>
-            <w:noProof/>
-          </w:rPr>
-          <w:fldChar w:fldCharType="end"/>
-        </w:r>
-      </w:hyperlink>
+        <w:pStyle w:val="Heading1"/>
+        <w:numPr>
+          <w:ilvl w:val="0"/>
+          <w:numId w:val="0"/>
+        </w:numPr>
+        <w:rPr>
+          <w:rFonts w:ascii="Times New Roman" w:hAnsi="Times New Roman"/>
+        </w:rPr>
+      </w:pPr>
+      <w:r>
+        <w:rPr>
+          <w:rFonts w:ascii="Times New Roman" w:hAnsi="Times New Roman"/>
+        </w:rPr>
+        <w:lastRenderedPageBreak/>
+        <w:t>Revisions</w:t>
+      </w:r>
+      <w:bookmarkStart w:id="5" w:name="_GoBack"/>
+      <w:bookmarkEnd w:id="4"/>
+      <w:bookmarkEnd w:id="5"/>
     </w:p>
-    <w:p>
-      <w:pPr>
-        <w:pStyle w:val="TOC3"/>
-        <w:tabs>
-          <w:tab w:val="right" w:leader="dot" w:pos="9350"/>
-        </w:tabs>
-        <w:rPr>
-          <w:i w:val="0"/>
-          <w:noProof/>
-          <w:sz w:val="24"/>
-        </w:rPr>
-      </w:pPr>
-      <w:hyperlink w:anchor="_Toc117484259" w:history="1">
-        <w:r>
-          <w:rPr>
-            <w:rStyle w:val="Hyperlink"/>
-            <w:noProof/>
-          </w:rPr>
-          <w:t>4.2.1 Module X1</w:t>
-        </w:r>
-        <w:r>
-          <w:rPr>
-            <w:noProof/>
-          </w:rPr>
-          <w:tab/>
-        </w:r>
-        <w:r>
-          <w:rPr>
-            <w:noProof/>
-          </w:rPr>
-          <w:fldChar w:fldCharType="begin"/>
-        </w:r>
-        <w:r>
-          <w:rPr>
-            <w:noProof/>
-          </w:rPr>
-          <w:instrText xml:space="preserve"> PAGEREF _Toc117484259 \h </w:instrText>
-        </w:r>
-        <w:r>
-          <w:rPr>
-            <w:noProof/>
-          </w:rPr>
-        </w:r>
-        <w:r>
-          <w:rPr>
-            <w:noProof/>
-          </w:rPr>
-          <w:fldChar w:fldCharType="separate"/>
-        </w:r>
-        <w:r>
-          <w:rPr>
-            <w:noProof/>
-          </w:rPr>
-          <w:t>4</w:t>
-        </w:r>
-        <w:r>
-          <w:rPr>
-            <w:noProof/>
-          </w:rPr>
-          <w:fldChar w:fldCharType="end"/>
-        </w:r>
-      </w:hyperlink>
-    </w:p>
-    <w:p>
-      <w:pPr>
-        <w:pStyle w:val="TOC3"/>
-        <w:tabs>
-          <w:tab w:val="right" w:leader="dot" w:pos="9350"/>
-        </w:tabs>
-        <w:rPr>
-          <w:i w:val="0"/>
-          <w:noProof/>
-          <w:sz w:val="24"/>
-        </w:rPr>
-      </w:pPr>
-      <w:hyperlink w:anchor="_Toc117484260" w:history="1">
-        <w:r>
-          <w:rPr>
-            <w:rStyle w:val="Hyperlink"/>
-            <w:noProof/>
-          </w:rPr>
-          <w:t>4.2.2 Module X2</w:t>
-        </w:r>
-        <w:r>
-          <w:rPr>
-            <w:noProof/>
-          </w:rPr>
-          <w:tab/>
-        </w:r>
-        <w:r>
-          <w:rPr>
-            <w:noProof/>
-          </w:rPr>
-          <w:fldChar w:fldCharType="begin"/>
-        </w:r>
-        <w:r>
-          <w:rPr>
-            <w:noProof/>
-          </w:rPr>
-          <w:instrText xml:space="preserve"> PAGEREF _Toc117484260 \h </w:instrText>
-        </w:r>
-        <w:r>
-          <w:rPr>
-            <w:noProof/>
-          </w:rPr>
-        </w:r>
-        <w:r>
-          <w:rPr>
-            <w:noProof/>
-          </w:rPr>
-          <w:fldChar w:fldCharType="separate"/>
-        </w:r>
-        <w:r>
-          <w:rPr>
-            <w:noProof/>
-          </w:rPr>
-          <w:t>5</w:t>
-        </w:r>
-        <w:r>
-          <w:rPr>
-            <w:noProof/>
-          </w:rPr>
-          <w:fldChar w:fldCharType="end"/>
-        </w:r>
-      </w:hyperlink>
-    </w:p>
-    <w:p>
-      <w:pPr>
-        <w:pStyle w:val="TOC1"/>
-        <w:tabs>
-          <w:tab w:val="right" w:leader="dot" w:pos="9350"/>
-        </w:tabs>
-        <w:rPr>
-          <w:b w:val="0"/>
-          <w:caps w:val="0"/>
-          <w:noProof/>
-          <w:sz w:val="24"/>
-        </w:rPr>
-      </w:pPr>
-      <w:hyperlink w:anchor="_Toc117484261" w:history="1">
-        <w:r>
-          <w:rPr>
-            <w:rStyle w:val="Hyperlink"/>
-            <w:noProof/>
-          </w:rPr>
-          <w:t>Appendix A – Group Log</w:t>
-        </w:r>
-        <w:r>
-          <w:rPr>
-            <w:noProof/>
-          </w:rPr>
-          <w:tab/>
-        </w:r>
-        <w:r>
-          <w:rPr>
-            <w:noProof/>
-          </w:rPr>
-          <w:fldChar w:fldCharType="begin"/>
-        </w:r>
-        <w:r>
-          <w:rPr>
-            <w:noProof/>
-          </w:rPr>
-          <w:instrText xml:space="preserve"> PAGEREF _Toc117484261 \h </w:instrText>
-        </w:r>
-        <w:r>
-          <w:rPr>
-            <w:noProof/>
-          </w:rPr>
-        </w:r>
-        <w:r>
-          <w:rPr>
-            <w:noProof/>
-          </w:rPr>
-          <w:fldChar w:fldCharType="separate"/>
-        </w:r>
-        <w:r>
-          <w:rPr>
-            <w:noProof/>
-          </w:rPr>
-          <w:t>6</w:t>
-        </w:r>
-        <w:r>
-          <w:rPr>
-            <w:noProof/>
-          </w:rPr>
-          <w:fldChar w:fldCharType="end"/>
-        </w:r>
-      </w:hyperlink>
-    </w:p>
-    <w:p>
-      <w:pPr>
-        <w:pStyle w:val="Heading1"/>
-      </w:pPr>
-      <w:r>
-        <w:rPr>
-          <w:caps/>
-          <w:sz w:val="20"/>
-        </w:rPr>
-        <w:fldChar w:fldCharType="end"/>
-      </w:r>
-      <w:r>
-        <w:t xml:space="preserve"> </w:t>
-      </w:r>
-      <w:bookmarkStart w:id="4" w:name="_Toc117484243"/>
-      <w:r>
-        <w:t>Re</w:t>
-      </w:r>
-      <w:r>
-        <w:t>visions</w:t>
-      </w:r>
-      <w:bookmarkEnd w:id="4"/>
-    </w:p>
+    <w:p/>
     <w:tbl>
       <w:tblPr>
-        <w:tblW w:w="0" w:type="auto"/>
-        <w:tblInd w:w="108" w:type="dxa"/>
-        <w:tblBorders>
-          <w:top w:val="single" w:sz="12" w:space="0" w:color="auto"/>
-          <w:left w:val="single" w:sz="12" w:space="0" w:color="auto"/>
-          <w:bottom w:val="single" w:sz="12" w:space="0" w:color="auto"/>
-          <w:right w:val="single" w:sz="12" w:space="0" w:color="auto"/>
-          <w:insideH w:val="single" w:sz="6" w:space="0" w:color="auto"/>
-          <w:insideV w:val="single" w:sz="6" w:space="0" w:color="auto"/>
-        </w:tblBorders>
+        <w:tblStyle w:val="TableGrid"/>
+        <w:tblW w:w="9356" w:type="dxa"/>
         <w:tblLayout w:type="fixed"/>
         <w:tblLook w:val="0000" w:firstRow="0" w:lastRow="0" w:firstColumn="0" w:lastColumn="0" w:noHBand="0" w:noVBand="0"/>
       </w:tblPr>
       <w:tblGrid>
-        <w:gridCol w:w="1170"/>
-        <w:gridCol w:w="1949"/>
+        <w:gridCol w:w="1165"/>
+        <w:gridCol w:w="1954"/>
         <w:gridCol w:w="4252"/>
         <w:gridCol w:w="1985"/>
       </w:tblGrid>
       <w:tr>
-        <w:tblPrEx>
-          <w:tblCellMar>
-            <w:top w:w="0" w:type="dxa"/>
-            <w:bottom w:w="0" w:type="dxa"/>
-          </w:tblCellMar>
-        </w:tblPrEx>
-        <w:trPr>
-          <w:cantSplit/>
-          <w:tblHeader/>
-        </w:trPr>
         <w:tc>
           <w:tcPr>
-            <w:tcW w:w="1170" w:type="dxa"/>
-            <w:shd w:val="pct10" w:color="auto" w:fill="auto"/>
+            <w:tcW w:w="1165" w:type="dxa"/>
           </w:tcPr>
           <w:p>
             <w:pPr>
               <w:pStyle w:val="Table-ColHead"/>
+              <w:rPr>
+                <w:rFonts w:ascii="Times New Roman" w:hAnsi="Times New Roman"/>
+              </w:rPr>
             </w:pPr>
             <w:r>
-              <w:t>V</w:t>
-            </w:r>
-            <w:r>
-              <w:t>ersion</w:t>
+              <w:rPr>
+                <w:rFonts w:ascii="Times New Roman" w:hAnsi="Times New Roman"/>
+              </w:rPr>
+              <w:t>Version</w:t>
             </w:r>
           </w:p>
         </w:tc>
         <w:tc>
           <w:tcPr>
-            <w:tcW w:w="1949" w:type="dxa"/>
-            <w:shd w:val="pct10" w:color="auto" w:fill="auto"/>
+            <w:tcW w:w="1954" w:type="dxa"/>
           </w:tcPr>
           <w:p>
             <w:pPr>
               <w:pStyle w:val="Table-ColHead"/>
+              <w:rPr>
+                <w:rFonts w:ascii="Times New Roman" w:hAnsi="Times New Roman"/>
+              </w:rPr>
             </w:pPr>
             <w:r>
+              <w:rPr>
+                <w:rFonts w:ascii="Times New Roman" w:hAnsi="Times New Roman"/>
+              </w:rPr>
               <w:t>Primary Author(s)</w:t>
             </w:r>
           </w:p>
@@ -1335,13 +1093,18 @@
         <w:tc>
           <w:tcPr>
             <w:tcW w:w="4252" w:type="dxa"/>
-            <w:shd w:val="pct10" w:color="auto" w:fill="auto"/>
           </w:tcPr>
           <w:p>
             <w:pPr>
               <w:pStyle w:val="Table-ColHead"/>
+              <w:rPr>
+                <w:rFonts w:ascii="Times New Roman" w:hAnsi="Times New Roman"/>
+              </w:rPr>
             </w:pPr>
             <w:r>
+              <w:rPr>
+                <w:rFonts w:ascii="Times New Roman" w:hAnsi="Times New Roman"/>
+              </w:rPr>
               <w:t>Description of Version</w:t>
             </w:r>
           </w:p>
@@ -1349,64 +1112,48 @@
         <w:tc>
           <w:tcPr>
             <w:tcW w:w="1985" w:type="dxa"/>
-            <w:shd w:val="pct10" w:color="auto" w:fill="auto"/>
           </w:tcPr>
           <w:p>
             <w:pPr>
               <w:pStyle w:val="Table-ColHead"/>
               <w:jc w:val="center"/>
+              <w:rPr>
+                <w:rFonts w:ascii="Times New Roman" w:hAnsi="Times New Roman"/>
+              </w:rPr>
             </w:pPr>
             <w:r>
+              <w:rPr>
+                <w:rFonts w:ascii="Times New Roman" w:hAnsi="Times New Roman"/>
+              </w:rPr>
               <w:t>Date Completed</w:t>
             </w:r>
           </w:p>
         </w:tc>
       </w:tr>
       <w:tr>
-        <w:tblPrEx>
-          <w:tblCellMar>
-            <w:top w:w="0" w:type="dxa"/>
-            <w:bottom w:w="0" w:type="dxa"/>
-          </w:tblCellMar>
-        </w:tblPrEx>
-        <w:trPr>
-          <w:cantSplit/>
-        </w:trPr>
         <w:tc>
           <w:tcPr>
-            <w:tcW w:w="1170" w:type="dxa"/>
+            <w:tcW w:w="1165" w:type="dxa"/>
           </w:tcPr>
           <w:p>
             <w:pPr>
               <w:pStyle w:val="Table-Text"/>
               <w:suppressAutoHyphens/>
-              <w:rPr>
-                <w:rFonts w:ascii="Arial" w:hAnsi="Arial"/>
-              </w:rPr>
             </w:pPr>
             <w:r>
-              <w:rPr>
-                <w:rFonts w:ascii="Arial" w:hAnsi="Arial"/>
-              </w:rPr>
               <w:t>Draft Type and Number</w:t>
             </w:r>
           </w:p>
         </w:tc>
         <w:tc>
           <w:tcPr>
-            <w:tcW w:w="1949" w:type="dxa"/>
+            <w:tcW w:w="1954" w:type="dxa"/>
           </w:tcPr>
           <w:p>
             <w:pPr>
               <w:pStyle w:val="Table-Text"/>
-              <w:rPr>
-                <w:rFonts w:ascii="Arial" w:hAnsi="Arial"/>
-              </w:rPr>
             </w:pPr>
             <w:r>
-              <w:rPr>
-                <w:rFonts w:ascii="Arial" w:hAnsi="Arial"/>
-              </w:rPr>
               <w:t>Full Name</w:t>
             </w:r>
           </w:p>
@@ -1418,27 +1165,9 @@
           <w:p>
             <w:pPr>
               <w:pStyle w:val="Table-Text"/>
-              <w:rPr>
-                <w:rFonts w:ascii="Arial" w:hAnsi="Arial"/>
-              </w:rPr>
             </w:pPr>
             <w:r>
-              <w:rPr>
-                <w:rFonts w:ascii="Arial" w:hAnsi="Arial"/>
-              </w:rPr>
-              <w:t>Information about the revision. This table does not need to be filled in whenever a document is touched, only when the version is being u</w:t>
-            </w:r>
-            <w:r>
-              <w:rPr>
-                <w:rFonts w:ascii="Arial" w:hAnsi="Arial"/>
-              </w:rPr>
-              <w:t>p</w:t>
-            </w:r>
-            <w:r>
-              <w:rPr>
-                <w:rFonts w:ascii="Arial" w:hAnsi="Arial"/>
-              </w:rPr>
-              <w:t>graded.</w:t>
+              <w:t>Information about the revision. This table does not need to be filled in whenever a document is touched, only when the version is being upgraded.</w:t>
             </w:r>
           </w:p>
         </w:tc>
@@ -1450,21 +1179,9 @@
             <w:pPr>
               <w:pStyle w:val="Table-Text"/>
               <w:jc w:val="center"/>
-              <w:rPr>
-                <w:rFonts w:ascii="Arial" w:hAnsi="Arial"/>
-              </w:rPr>
             </w:pPr>
             <w:r>
-              <w:rPr>
-                <w:rFonts w:ascii="Arial" w:hAnsi="Arial"/>
-              </w:rPr>
-              <w:t>00/00</w:t>
-            </w:r>
-            <w:r>
-              <w:rPr>
-                <w:rFonts w:ascii="Arial" w:hAnsi="Arial"/>
-              </w:rPr>
-              <w:t>/00</w:t>
+              <w:t>00/00/00</w:t>
             </w:r>
           </w:p>
         </w:tc>
@@ -1475,7 +1192,6 @@
         <w:pStyle w:val="Comment0"/>
         <w:jc w:val="center"/>
         <w:rPr>
-          <w:rFonts w:ascii="Arial" w:hAnsi="Arial"/>
           <w:b/>
           <w:highlight w:val="yellow"/>
         </w:rPr>
@@ -1485,7 +1201,6 @@
       <w:pPr>
         <w:pStyle w:val="Comment0"/>
         <w:rPr>
-          <w:rFonts w:ascii="Arial" w:hAnsi="Arial"/>
           <w:b/>
           <w:i w:val="0"/>
         </w:rPr>
@@ -1494,66 +1209,61 @@
     <w:p>
       <w:pPr>
         <w:pStyle w:val="Comment0"/>
-        <w:rPr>
-          <w:rFonts w:ascii="Arial" w:hAnsi="Arial"/>
-        </w:rPr>
       </w:pPr>
     </w:p>
     <w:p>
       <w:pPr>
         <w:pStyle w:val="Comment0"/>
         <w:rPr>
-          <w:rFonts w:ascii="Arial" w:hAnsi="Arial"/>
           <w:color w:val="auto"/>
         </w:rPr>
       </w:pPr>
       <w:r>
         <w:rPr>
-          <w:rFonts w:ascii="Arial" w:hAnsi="Arial"/>
           <w:color w:val="auto"/>
         </w:rPr>
         <w:t xml:space="preserve">&lt;This template serves as a basis for a Software Design Specification.  As in the SRS document, all italics refer to the “comment” style. Comments in </w:t>
       </w:r>
       <w:r>
-        <w:rPr>
-          <w:rFonts w:ascii="Arial" w:hAnsi="Arial"/>
-        </w:rPr>
         <w:t xml:space="preserve">blue </w:t>
       </w:r>
       <w:r>
         <w:rPr>
-          <w:rFonts w:ascii="Arial" w:hAnsi="Arial"/>
           <w:color w:val="auto"/>
         </w:rPr>
-        <w:t>are general and apply to any SDS, these that are in black are applicable specifically for this</w:t>
-      </w:r>
-      <w:r>
-        <w:rPr>
-          <w:rFonts w:ascii="Arial" w:hAnsi="Arial"/>
+        <w:t xml:space="preserve">are general and apply to any SDS, these that are in black are applicable specifically for this course. This template is based on the work by Karl. E </w:t>
+      </w:r>
+      <w:proofErr w:type="spellStart"/>
+      <w:r>
+        <w:rPr>
           <w:color w:val="auto"/>
         </w:rPr>
-        <w:t xml:space="preserve"> course. This template is based on the work by Karl. E </w:t>
+        <w:t>Wiegers</w:t>
+      </w:r>
+      <w:proofErr w:type="spellEnd"/>
+      <w:r>
+        <w:rPr>
+          <w:color w:val="auto"/>
+        </w:rPr>
+        <w:t xml:space="preserve">, Steve </w:t>
       </w:r>
       <w:proofErr w:type="spellStart"/>
       <w:r>
         <w:rPr>
-          <w:rFonts w:ascii="Arial" w:hAnsi="Arial"/>
           <w:color w:val="auto"/>
         </w:rPr>
-        <w:t>Wiegers</w:t>
+        <w:t>McConnel</w:t>
       </w:r>
       <w:proofErr w:type="spellEnd"/>
       <w:r>
         <w:rPr>
-          <w:rFonts w:ascii="Arial" w:hAnsi="Arial"/>
           <w:color w:val="auto"/>
         </w:rPr>
-        <w:t xml:space="preserve">, Steve McConnel of </w:t>
+        <w:t xml:space="preserve"> of </w:t>
       </w:r>
       <w:proofErr w:type="spellStart"/>
       <w:r>
         <w:rPr>
-          <w:rFonts w:ascii="Arial" w:hAnsi="Arial"/>
           <w:color w:val="auto"/>
         </w:rPr>
         <w:t>CXOne</w:t>
@@ -1561,7 +1271,6 @@
       <w:proofErr w:type="spellEnd"/>
       <w:r>
         <w:rPr>
-          <w:rFonts w:ascii="Arial" w:hAnsi="Arial"/>
           <w:color w:val="auto"/>
         </w:rPr>
         <w:t xml:space="preserve"> group and the IEEE standards.&gt;</w:t>
@@ -1569,14 +1278,7 @@
     </w:p>
     <w:p>
       <w:pPr>
-        <w:rPr>
-          <w:rFonts w:ascii="Arial" w:hAnsi="Arial"/>
-        </w:rPr>
         <w:sectPr>
-          <w:headerReference w:type="default" r:id="rId11"/>
-          <w:footerReference w:type="default" r:id="rId12"/>
-          <w:headerReference w:type="first" r:id="rId13"/>
-          <w:footerReference w:type="first" r:id="rId14"/>
           <w:pgSz w:w="12240" w:h="15840" w:code="1"/>
           <w:pgMar w:top="1440" w:right="1440" w:bottom="1440" w:left="1440" w:header="864" w:footer="864" w:gutter="0"/>
           <w:pgNumType w:fmt="lowerRoman" w:start="1"/>
@@ -1587,172 +1289,180 @@
     <w:p>
       <w:pPr>
         <w:pStyle w:val="Heading1"/>
-      </w:pPr>
-      <w:bookmarkStart w:id="5" w:name="_Toc517668538"/>
-      <w:bookmarkStart w:id="6" w:name="_Toc117484244"/>
-      <w:r>
+        <w:numPr>
+          <w:ilvl w:val="0"/>
+          <w:numId w:val="47"/>
+        </w:numPr>
+        <w:ind w:left="360"/>
+        <w:rPr>
+          <w:rFonts w:ascii="Times New Roman" w:hAnsi="Times New Roman"/>
+        </w:rPr>
+      </w:pPr>
+      <w:bookmarkStart w:id="6" w:name="_Toc517668538"/>
+      <w:bookmarkStart w:id="7" w:name="_Toc117484244"/>
+      <w:r>
+        <w:rPr>
+          <w:rFonts w:ascii="Times New Roman" w:hAnsi="Times New Roman"/>
+        </w:rPr>
         <w:lastRenderedPageBreak/>
         <w:t>Introduction</w:t>
       </w:r>
-      <w:bookmarkEnd w:id="5"/>
       <w:bookmarkEnd w:id="6"/>
+      <w:bookmarkEnd w:id="7"/>
     </w:p>
     <w:p>
       <w:pPr>
         <w:pStyle w:val="Heading2"/>
-      </w:pPr>
-      <w:bookmarkStart w:id="7" w:name="_Toc517668539"/>
+        <w:numPr>
+          <w:ilvl w:val="1"/>
+          <w:numId w:val="47"/>
+        </w:numPr>
+        <w:spacing w:before="280" w:after="280"/>
+        <w:ind w:left="420"/>
+        <w:rPr>
+          <w:rFonts w:ascii="Times New Roman" w:hAnsi="Times New Roman"/>
+        </w:rPr>
+      </w:pPr>
       <w:bookmarkStart w:id="8" w:name="_Toc117484245"/>
-      <w:r>
-        <w:t>P</w:t>
-      </w:r>
-      <w:r>
-        <w:t>urpose</w:t>
-      </w:r>
+      <w:bookmarkStart w:id="9" w:name="_Toc517668539"/>
+      <w:r>
+        <w:rPr>
+          <w:rFonts w:ascii="Times New Roman" w:hAnsi="Times New Roman"/>
+        </w:rPr>
+        <w:t>Purpose</w:t>
+      </w:r>
+      <w:bookmarkStart w:id="10" w:name="_Toc117484246"/>
       <w:bookmarkEnd w:id="8"/>
     </w:p>
     <w:p>
       <w:pPr>
         <w:pStyle w:val="Heading2"/>
-      </w:pPr>
-      <w:bookmarkStart w:id="9" w:name="_Toc117484246"/>
-      <w:r>
+        <w:numPr>
+          <w:ilvl w:val="1"/>
+          <w:numId w:val="47"/>
+        </w:numPr>
+        <w:spacing w:before="280" w:after="280"/>
+        <w:ind w:left="420"/>
+        <w:rPr>
+          <w:rFonts w:ascii="Times New Roman" w:hAnsi="Times New Roman"/>
+        </w:rPr>
+      </w:pPr>
+      <w:r>
+        <w:rPr>
+          <w:rFonts w:ascii="Times New Roman" w:hAnsi="Times New Roman"/>
+        </w:rPr>
         <w:t>System Overview</w:t>
       </w:r>
-      <w:bookmarkStart w:id="10" w:name="_Toc517251108"/>
-      <w:bookmarkEnd w:id="7"/>
+      <w:bookmarkStart w:id="11" w:name="_Toc517251108"/>
       <w:bookmarkEnd w:id="9"/>
+      <w:bookmarkEnd w:id="10"/>
     </w:p>
     <w:p>
       <w:pPr>
         <w:pStyle w:val="Comment0"/>
-        <w:rPr>
-          <w:rFonts w:ascii="Arial" w:hAnsi="Arial"/>
-        </w:rPr>
-      </w:pPr>
-      <w:r>
-        <w:rPr>
-          <w:rFonts w:ascii="Arial" w:hAnsi="Arial"/>
-        </w:rPr>
-        <w:t>&lt;Brief high-level description of system structure, functionality, interactions with external sy</w:t>
-      </w:r>
-      <w:r>
-        <w:rPr>
-          <w:rFonts w:ascii="Arial" w:hAnsi="Arial"/>
-        </w:rPr>
-        <w:t>s</w:t>
-      </w:r>
-      <w:r>
-        <w:rPr>
-          <w:rFonts w:ascii="Arial" w:hAnsi="Arial"/>
-        </w:rPr>
-        <w:t>tems, sy</w:t>
-      </w:r>
-      <w:r>
-        <w:rPr>
-          <w:rFonts w:ascii="Arial" w:hAnsi="Arial"/>
-        </w:rPr>
-        <w:t>s</w:t>
-      </w:r>
-      <w:r>
-        <w:rPr>
-          <w:rFonts w:ascii="Arial" w:hAnsi="Arial"/>
-        </w:rPr>
-        <w:t>tem issues, etc.</w:t>
+      </w:pPr>
+      <w:r>
+        <w:t>&lt;Brief high-level description of system structure, functionality, interactions with external systems, system issues, etc.</w:t>
       </w:r>
     </w:p>
     <w:p>
       <w:pPr>
         <w:pStyle w:val="Heading2"/>
-      </w:pPr>
-      <w:bookmarkStart w:id="11" w:name="_Toc517251109"/>
-      <w:bookmarkStart w:id="12" w:name="_Toc517668543"/>
-      <w:bookmarkStart w:id="13" w:name="_Toc117484247"/>
-      <w:bookmarkEnd w:id="10"/>
-      <w:r>
+        <w:numPr>
+          <w:ilvl w:val="1"/>
+          <w:numId w:val="47"/>
+        </w:numPr>
+        <w:spacing w:before="280" w:after="280"/>
+        <w:ind w:left="420"/>
+        <w:rPr>
+          <w:rFonts w:ascii="Times New Roman" w:hAnsi="Times New Roman"/>
+        </w:rPr>
+      </w:pPr>
+      <w:bookmarkStart w:id="12" w:name="_Toc517251109"/>
+      <w:bookmarkStart w:id="13" w:name="_Toc517668543"/>
+      <w:bookmarkStart w:id="14" w:name="_Toc117484247"/>
+      <w:bookmarkEnd w:id="11"/>
+      <w:r>
+        <w:rPr>
+          <w:rFonts w:ascii="Times New Roman" w:hAnsi="Times New Roman"/>
+        </w:rPr>
         <w:t>Definitions, Acronyms</w:t>
       </w:r>
-      <w:bookmarkEnd w:id="11"/>
       <w:bookmarkEnd w:id="12"/>
-      <w:r>
+      <w:bookmarkEnd w:id="13"/>
+      <w:r>
+        <w:rPr>
+          <w:rFonts w:ascii="Times New Roman" w:hAnsi="Times New Roman"/>
+        </w:rPr>
         <w:t xml:space="preserve"> and Abbreviations</w:t>
       </w:r>
-      <w:bookmarkEnd w:id="13"/>
+      <w:bookmarkEnd w:id="14"/>
     </w:p>
     <w:p>
       <w:pPr>
         <w:pStyle w:val="Comment0"/>
-        <w:rPr>
-          <w:rFonts w:ascii="Arial" w:hAnsi="Arial"/>
-        </w:rPr>
-      </w:pPr>
-      <w:r>
-        <w:rPr>
-          <w:rFonts w:ascii="Arial" w:hAnsi="Arial"/>
-        </w:rPr>
-        <w:t xml:space="preserve">&lt; List any project definitions and acronyms introduced </w:t>
-      </w:r>
-      <w:r>
-        <w:rPr>
-          <w:rFonts w:ascii="Arial" w:hAnsi="Arial"/>
-        </w:rPr>
-        <w:t>to the project by this d</w:t>
-      </w:r>
-      <w:r>
-        <w:rPr>
-          <w:rFonts w:ascii="Arial" w:hAnsi="Arial"/>
-        </w:rPr>
-        <w:t>e</w:t>
-      </w:r>
-      <w:r>
-        <w:rPr>
-          <w:rFonts w:ascii="Arial" w:hAnsi="Arial"/>
-        </w:rPr>
-        <w:t xml:space="preserve">sign. </w:t>
+      </w:pPr>
+      <w:r>
+        <w:t xml:space="preserve">&lt; List any project definitions and acronyms introduced to the project by this design. </w:t>
       </w:r>
     </w:p>
     <w:p>
       <w:pPr>
         <w:pStyle w:val="Heading2"/>
-      </w:pPr>
-      <w:bookmarkStart w:id="14" w:name="_Toc517668542"/>
-      <w:bookmarkStart w:id="15" w:name="_Toc117484248"/>
-      <w:r>
+        <w:numPr>
+          <w:ilvl w:val="1"/>
+          <w:numId w:val="47"/>
+        </w:numPr>
+        <w:spacing w:before="280" w:after="280"/>
+        <w:ind w:left="420"/>
+        <w:rPr>
+          <w:rFonts w:ascii="Times New Roman" w:hAnsi="Times New Roman"/>
+        </w:rPr>
+      </w:pPr>
+      <w:bookmarkStart w:id="15" w:name="_Toc517668542"/>
+      <w:bookmarkStart w:id="16" w:name="_Toc117484248"/>
+      <w:r>
+        <w:rPr>
+          <w:rFonts w:ascii="Times New Roman" w:hAnsi="Times New Roman"/>
+        </w:rPr>
         <w:t>Supporting Materials</w:t>
       </w:r>
-      <w:bookmarkEnd w:id="14"/>
       <w:bookmarkEnd w:id="15"/>
-    </w:p>
-    <w:p>
-      <w:pPr>
-        <w:pStyle w:val="Comment0"/>
-        <w:rPr>
-          <w:rFonts w:ascii="Arial" w:hAnsi="Arial"/>
-        </w:rPr>
-      </w:pPr>
-      <w:r>
-        <w:rPr>
-          <w:rFonts w:ascii="Arial" w:hAnsi="Arial"/>
-        </w:rPr>
-        <w:t>&lt;Note any references or related materials here.</w:t>
-      </w:r>
-    </w:p>
-    <w:p>
-      <w:pPr>
-        <w:pStyle w:val="Heading2"/>
-      </w:pPr>
-      <w:bookmarkStart w:id="16" w:name="_Toc117484249"/>
-      <w:r>
-        <w:t>Document Overview</w:t>
-      </w:r>
       <w:bookmarkEnd w:id="16"/>
     </w:p>
     <w:p>
       <w:pPr>
         <w:pStyle w:val="Comment0"/>
-        <w:rPr>
-          <w:rFonts w:ascii="Arial" w:hAnsi="Arial"/>
-        </w:rPr>
+      </w:pPr>
+      <w:r>
+        <w:t>&lt;Note any references or related materials here.</w:t>
+      </w:r>
+    </w:p>
+    <w:p>
+      <w:pPr>
+        <w:pStyle w:val="Heading2"/>
+        <w:numPr>
+          <w:ilvl w:val="1"/>
+          <w:numId w:val="47"/>
+        </w:numPr>
+        <w:spacing w:before="280" w:after="280"/>
+        <w:ind w:left="420"/>
+        <w:rPr>
+          <w:rFonts w:ascii="Times New Roman" w:hAnsi="Times New Roman"/>
+        </w:rPr>
+      </w:pPr>
+      <w:bookmarkStart w:id="17" w:name="_Toc117484249"/>
+      <w:r>
+        <w:rPr>
+          <w:rFonts w:ascii="Times New Roman" w:hAnsi="Times New Roman"/>
+        </w:rPr>
+        <w:t>Document Overview</w:t>
+      </w:r>
+      <w:bookmarkEnd w:id="17"/>
+    </w:p>
+    <w:p>
+      <w:pPr>
+        <w:pStyle w:val="Comment0"/>
       </w:pPr>
     </w:p>
     <w:p>
@@ -1760,18 +1470,22 @@
         <w:pStyle w:val="Heading1"/>
         <w:numPr>
           <w:ilvl w:val="0"/>
-          <w:numId w:val="4"/>
+          <w:numId w:val="47"/>
         </w:numPr>
-      </w:pPr>
-      <w:bookmarkStart w:id="17" w:name="_Toc517668560"/>
+        <w:ind w:left="360"/>
+        <w:rPr>
+          <w:rFonts w:ascii="Times New Roman" w:hAnsi="Times New Roman"/>
+        </w:rPr>
+      </w:pPr>
       <w:bookmarkStart w:id="18" w:name="_Toc517668555"/>
       <w:bookmarkStart w:id="19" w:name="_Toc523123114"/>
       <w:bookmarkStart w:id="20" w:name="_Toc117484250"/>
-      <w:r>
-        <w:t>A</w:t>
-      </w:r>
-      <w:r>
-        <w:t>rchitecture</w:t>
+      <w:bookmarkStart w:id="21" w:name="_Toc517668560"/>
+      <w:r>
+        <w:rPr>
+          <w:rFonts w:ascii="Times New Roman" w:hAnsi="Times New Roman"/>
+        </w:rPr>
+        <w:t>Architecture</w:t>
       </w:r>
       <w:bookmarkEnd w:id="18"/>
       <w:bookmarkEnd w:id="19"/>
@@ -1781,51 +1495,22 @@
       <w:pPr>
         <w:pStyle w:val="Comment0"/>
         <w:rPr>
-          <w:rFonts w:ascii="Arial" w:hAnsi="Arial"/>
           <w:color w:val="auto"/>
         </w:rPr>
       </w:pPr>
       <w:r>
-        <w:rPr>
-          <w:rFonts w:ascii="Arial" w:hAnsi="Arial"/>
-        </w:rPr>
-        <w:t>&lt;</w:t>
-      </w:r>
-      <w:r>
-        <w:rPr>
-          <w:rFonts w:ascii="Arial" w:hAnsi="Arial"/>
-        </w:rPr>
-        <w:t xml:space="preserve">The architecture provides the </w:t>
+        <w:t xml:space="preserve">&lt;The architecture provides the </w:t>
       </w:r>
       <w:proofErr w:type="gramStart"/>
       <w:r>
-        <w:rPr>
-          <w:rFonts w:ascii="Arial" w:hAnsi="Arial"/>
-        </w:rPr>
         <w:t>top level</w:t>
       </w:r>
       <w:proofErr w:type="gramEnd"/>
       <w:r>
-        <w:rPr>
-          <w:rFonts w:ascii="Arial" w:hAnsi="Arial"/>
-        </w:rPr>
-        <w:t xml:space="preserve"> design view of a system and provides a basis for more d</w:t>
-      </w:r>
-      <w:r>
-        <w:rPr>
-          <w:rFonts w:ascii="Arial" w:hAnsi="Arial"/>
-        </w:rPr>
-        <w:t>e</w:t>
-      </w:r>
-      <w:r>
-        <w:rPr>
-          <w:rFonts w:ascii="Arial" w:hAnsi="Arial"/>
-        </w:rPr>
-        <w:t xml:space="preserve">tailed design work. </w:t>
-      </w:r>
-      <w:r>
-        <w:rPr>
-          <w:rFonts w:ascii="Arial" w:hAnsi="Arial"/>
+        <w:t xml:space="preserve"> design view of a system and provides a basis for more detailed design work. </w:t>
+      </w:r>
+      <w:r>
+        <w:rPr>
           <w:color w:val="auto"/>
         </w:rPr>
         <w:t xml:space="preserve">This is the section where you should include your High-Level </w:t>
@@ -1833,7 +1518,6 @@
       <w:proofErr w:type="gramStart"/>
       <w:r>
         <w:rPr>
-          <w:rFonts w:ascii="Arial" w:hAnsi="Arial"/>
           <w:color w:val="auto"/>
         </w:rPr>
         <w:t>design</w:t>
@@ -1841,7 +1525,6 @@
       <w:proofErr w:type="gramEnd"/>
       <w:r>
         <w:rPr>
-          <w:rFonts w:ascii="Arial" w:hAnsi="Arial"/>
           <w:color w:val="auto"/>
         </w:rPr>
         <w:t xml:space="preserve"> Component Diagram.</w:t>
@@ -1850,11 +1533,27 @@
     <w:p>
       <w:pPr>
         <w:pStyle w:val="Heading1"/>
-      </w:pPr>
-      <w:bookmarkStart w:id="21" w:name="_Toc517668556"/>
+        <w:numPr>
+          <w:ilvl w:val="1"/>
+          <w:numId w:val="47"/>
+        </w:numPr>
+        <w:spacing w:before="280" w:after="280"/>
+        <w:ind w:left="420"/>
+        <w:rPr>
+          <w:rFonts w:ascii="Times New Roman" w:hAnsi="Times New Roman"/>
+          <w:sz w:val="28"/>
+          <w:szCs w:val="28"/>
+        </w:rPr>
+      </w:pPr>
       <w:bookmarkStart w:id="22" w:name="_Toc523123115"/>
       <w:bookmarkStart w:id="23" w:name="_Toc117484251"/>
-      <w:r>
+      <w:bookmarkStart w:id="24" w:name="_Toc517668556"/>
+      <w:r>
+        <w:rPr>
+          <w:rFonts w:ascii="Times New Roman" w:hAnsi="Times New Roman"/>
+          <w:sz w:val="28"/>
+          <w:szCs w:val="28"/>
+        </w:rPr>
         <w:t>Overview</w:t>
       </w:r>
       <w:bookmarkEnd w:id="22"/>
@@ -1863,146 +1562,77 @@
     <w:p>
       <w:pPr>
         <w:pStyle w:val="Comment0"/>
-        <w:rPr>
-          <w:rFonts w:ascii="Arial" w:hAnsi="Arial"/>
-        </w:rPr>
-      </w:pPr>
-      <w:r>
-        <w:rPr>
-          <w:rFonts w:ascii="Arial" w:hAnsi="Arial"/>
-        </w:rPr>
+      </w:pPr>
+      <w:r>
         <w:t xml:space="preserve">&lt;This section provides a </w:t>
       </w:r>
       <w:proofErr w:type="gramStart"/>
       <w:r>
-        <w:rPr>
-          <w:rFonts w:ascii="Arial" w:hAnsi="Arial"/>
-        </w:rPr>
         <w:t>high level</w:t>
       </w:r>
       <w:proofErr w:type="gramEnd"/>
       <w:r>
-        <w:rPr>
-          <w:rFonts w:ascii="Arial" w:hAnsi="Arial"/>
-        </w:rPr>
-        <w:t xml:space="preserve"> overview of the structural and functional decomposition of the sy</w:t>
-      </w:r>
-      <w:r>
-        <w:rPr>
-          <w:rFonts w:ascii="Arial" w:hAnsi="Arial"/>
-        </w:rPr>
-        <w:t>s</w:t>
-      </w:r>
-      <w:r>
-        <w:rPr>
-          <w:rFonts w:ascii="Arial" w:hAnsi="Arial"/>
-        </w:rPr>
-        <w:t>tem. Focus on how and why t</w:t>
-      </w:r>
-      <w:r>
-        <w:rPr>
-          <w:rFonts w:ascii="Arial" w:hAnsi="Arial"/>
-        </w:rPr>
-        <w:t xml:space="preserve">he system was decomposed in a </w:t>
-      </w:r>
-      <w:proofErr w:type="gramStart"/>
-      <w:r>
-        <w:rPr>
-          <w:rFonts w:ascii="Arial" w:hAnsi="Arial"/>
-        </w:rPr>
-        <w:t>particular way</w:t>
-      </w:r>
-      <w:proofErr w:type="gramEnd"/>
-      <w:r>
-        <w:rPr>
-          <w:rFonts w:ascii="Arial" w:hAnsi="Arial"/>
-        </w:rPr>
-        <w:t xml:space="preserve"> rather than on details of the particular components. Include information on the major responsibilities and roles that the sy</w:t>
-      </w:r>
-      <w:r>
-        <w:rPr>
-          <w:rFonts w:ascii="Arial" w:hAnsi="Arial"/>
-        </w:rPr>
-        <w:t>s</w:t>
-      </w:r>
-      <w:r>
-        <w:rPr>
-          <w:rFonts w:ascii="Arial" w:hAnsi="Arial"/>
-        </w:rPr>
-        <w:t>tem (or portions of it) must play.</w:t>
+        <w:t xml:space="preserve"> overview of the structural and functional decomposition of the system. Focus on how and why the system was decomposed in a particular way rather than on details of the particular components. Include information on the major responsibilities and roles that the system (or portions of it) must play.</w:t>
       </w:r>
     </w:p>
     <w:p>
       <w:pPr>
         <w:pStyle w:val="Heading1"/>
-      </w:pPr>
-      <w:bookmarkStart w:id="24" w:name="_Toc523123116"/>
-      <w:bookmarkStart w:id="25" w:name="_Toc117484252"/>
-      <w:r>
+        <w:numPr>
+          <w:ilvl w:val="1"/>
+          <w:numId w:val="47"/>
+        </w:numPr>
+        <w:spacing w:before="280" w:after="280"/>
+        <w:ind w:left="420"/>
+        <w:rPr>
+          <w:rFonts w:ascii="Times New Roman" w:hAnsi="Times New Roman"/>
+          <w:sz w:val="28"/>
+          <w:szCs w:val="28"/>
+        </w:rPr>
+      </w:pPr>
+      <w:bookmarkStart w:id="25" w:name="_Toc523123116"/>
+      <w:bookmarkStart w:id="26" w:name="_Toc117484252"/>
+      <w:r>
+        <w:rPr>
+          <w:rFonts w:ascii="Times New Roman" w:hAnsi="Times New Roman"/>
+          <w:sz w:val="28"/>
+          <w:szCs w:val="28"/>
+        </w:rPr>
         <w:t xml:space="preserve">Component </w:t>
       </w:r>
       <w:proofErr w:type="gramStart"/>
       <w:r>
+        <w:rPr>
+          <w:rFonts w:ascii="Times New Roman" w:hAnsi="Times New Roman"/>
+          <w:sz w:val="28"/>
+          <w:szCs w:val="28"/>
+        </w:rPr>
         <w:t>1..</w:t>
       </w:r>
       <w:proofErr w:type="gramEnd"/>
       <w:r>
+        <w:rPr>
+          <w:rFonts w:ascii="Times New Roman" w:hAnsi="Times New Roman"/>
+          <w:sz w:val="28"/>
+          <w:szCs w:val="28"/>
+        </w:rPr>
         <w:t>n</w:t>
       </w:r>
-      <w:bookmarkEnd w:id="21"/>
       <w:bookmarkEnd w:id="24"/>
       <w:bookmarkEnd w:id="25"/>
+      <w:bookmarkEnd w:id="26"/>
     </w:p>
     <w:p>
       <w:pPr>
         <w:pStyle w:val="Comment0"/>
-        <w:rPr>
-          <w:rFonts w:ascii="Arial" w:hAnsi="Arial"/>
-        </w:rPr>
-      </w:pPr>
-      <w:r>
-        <w:rPr>
-          <w:rFonts w:ascii="Arial" w:hAnsi="Arial"/>
-        </w:rPr>
-        <w:t>&lt;Describe an element (subsystem, component, etc...) from architecture in further detail. When appr</w:t>
-      </w:r>
-      <w:r>
-        <w:rPr>
-          <w:rFonts w:ascii="Arial" w:hAnsi="Arial"/>
-        </w:rPr>
-        <w:t>o</w:t>
-      </w:r>
-      <w:r>
-        <w:rPr>
-          <w:rFonts w:ascii="Arial" w:hAnsi="Arial"/>
-        </w:rPr>
-        <w:t>priate, include i</w:t>
-      </w:r>
-      <w:r>
-        <w:rPr>
-          <w:rFonts w:ascii="Arial" w:hAnsi="Arial"/>
-        </w:rPr>
-        <w:t>nformation on how the element is further broken down and the interactions and relationships b</w:t>
-      </w:r>
-      <w:r>
-        <w:rPr>
-          <w:rFonts w:ascii="Arial" w:hAnsi="Arial"/>
-        </w:rPr>
-        <w:t>e</w:t>
-      </w:r>
-      <w:r>
-        <w:rPr>
-          <w:rFonts w:ascii="Arial" w:hAnsi="Arial"/>
-        </w:rPr>
-        <w:t>tween these subcomponents.</w:t>
+      </w:pPr>
+      <w:r>
+        <w:t>&lt;Describe an element (subsystem, component, etc...) from architecture in further detail. When appropriate, include information on how the element is further broken down and the interactions and relationships between these subcomponents.</w:t>
       </w:r>
     </w:p>
     <w:p>
       <w:pPr>
         <w:pStyle w:val="Comment0"/>
-        <w:rPr>
-          <w:rFonts w:ascii="Arial" w:hAnsi="Arial"/>
-        </w:rPr>
       </w:pPr>
     </w:p>
     <w:p>
@@ -2010,92 +1640,40 @@
         <w:pStyle w:val="Heading1"/>
         <w:numPr>
           <w:ilvl w:val="0"/>
-          <w:numId w:val="4"/>
+          <w:numId w:val="47"/>
         </w:numPr>
-      </w:pPr>
-      <w:bookmarkStart w:id="26" w:name="_Toc117484253"/>
-      <w:r>
-        <w:lastRenderedPageBreak/>
+        <w:ind w:left="360"/>
+        <w:rPr>
+          <w:rFonts w:ascii="Times New Roman" w:hAnsi="Times New Roman"/>
+          <w:sz w:val="28"/>
+          <w:szCs w:val="28"/>
+        </w:rPr>
+      </w:pPr>
+      <w:bookmarkStart w:id="27" w:name="_Toc117484253"/>
+      <w:r>
+        <w:rPr>
+          <w:rFonts w:ascii="Times New Roman" w:hAnsi="Times New Roman"/>
+          <w:sz w:val="28"/>
+          <w:szCs w:val="28"/>
+        </w:rPr>
         <w:t>High-Level Design</w:t>
       </w:r>
-      <w:bookmarkEnd w:id="26"/>
+      <w:bookmarkEnd w:id="27"/>
     </w:p>
     <w:p>
       <w:pPr>
         <w:pStyle w:val="Comment0"/>
-        <w:rPr>
-          <w:rFonts w:ascii="Arial" w:hAnsi="Arial"/>
-        </w:rPr>
-      </w:pPr>
-      <w:r>
-        <w:rPr>
-          <w:rFonts w:ascii="Arial" w:hAnsi="Arial"/>
-        </w:rPr>
-        <w:t>&lt;</w:t>
-      </w:r>
-      <w:r>
-        <w:rPr>
-          <w:rFonts w:ascii="Arial" w:hAnsi="Arial"/>
-        </w:rPr>
-        <w:t>This section describes in further detail elements discussed in the Architecture. Normally this se</w:t>
-      </w:r>
-      <w:r>
-        <w:rPr>
-          <w:rFonts w:ascii="Arial" w:hAnsi="Arial"/>
-        </w:rPr>
-        <w:t>c</w:t>
-      </w:r>
-      <w:r>
-        <w:rPr>
-          <w:rFonts w:ascii="Arial" w:hAnsi="Arial"/>
-        </w:rPr>
-        <w:t xml:space="preserve">tion would be split into separate documents for different areas of the design. </w:t>
+      </w:pPr>
+      <w:r>
+        <w:t xml:space="preserve">&lt;This section describes in further detail elements discussed in the Architecture. Normally this section would be split into separate documents for different areas of the design. </w:t>
       </w:r>
     </w:p>
     <w:p>
       <w:pPr>
         <w:pStyle w:val="Comment0"/>
-        <w:rPr>
-          <w:rFonts w:ascii="Arial" w:hAnsi="Arial"/>
-        </w:rPr>
-      </w:pPr>
-      <w:r>
-        <w:rPr>
-          <w:rFonts w:ascii="Arial" w:hAnsi="Arial"/>
-        </w:rPr>
-        <w:t>High-level design</w:t>
-      </w:r>
-      <w:r>
-        <w:rPr>
-          <w:rFonts w:ascii="Arial" w:hAnsi="Arial"/>
-        </w:rPr>
-        <w:t xml:space="preserve">s are most effective if they attempt to model groups of system elements from </w:t>
-      </w:r>
-      <w:proofErr w:type="gramStart"/>
-      <w:r>
-        <w:rPr>
-          <w:rFonts w:ascii="Arial" w:hAnsi="Arial"/>
-        </w:rPr>
-        <w:t>a number of</w:t>
-      </w:r>
-      <w:proofErr w:type="gramEnd"/>
-      <w:r>
-        <w:rPr>
-          <w:rFonts w:ascii="Arial" w:hAnsi="Arial"/>
-        </w:rPr>
-        <w:t xml:space="preserve"> di</w:t>
-      </w:r>
-      <w:r>
-        <w:rPr>
-          <w:rFonts w:ascii="Arial" w:hAnsi="Arial"/>
-        </w:rPr>
-        <w:t>f</w:t>
-      </w:r>
-      <w:r>
-        <w:rPr>
-          <w:rFonts w:ascii="Arial" w:hAnsi="Arial"/>
-        </w:rPr>
-        <w:t>ferent views.</w:t>
+      </w:pPr>
+      <w:r>
+        <w:t>High-level designs are most effective if they attempt to model groups of system elements from a number of different views.</w:t>
       </w:r>
     </w:p>
     <w:p>
@@ -2103,60 +1681,59 @@
         <w:pStyle w:val="Heading2"/>
         <w:numPr>
           <w:ilvl w:val="1"/>
-          <w:numId w:val="45"/>
+          <w:numId w:val="47"/>
         </w:numPr>
-      </w:pPr>
-      <w:bookmarkStart w:id="27" w:name="_Toc116314012"/>
-      <w:r>
+        <w:spacing w:before="280" w:after="280"/>
+        <w:ind w:left="420"/>
+        <w:rPr>
+          <w:rFonts w:ascii="Times New Roman" w:hAnsi="Times New Roman"/>
+        </w:rPr>
+      </w:pPr>
+      <w:bookmarkStart w:id="28" w:name="_Toc116314012"/>
+      <w:r>
+        <w:rPr>
+          <w:rFonts w:ascii="Times New Roman" w:hAnsi="Times New Roman"/>
+        </w:rPr>
         <w:t xml:space="preserve">View / Model Component </w:t>
       </w:r>
       <w:proofErr w:type="gramStart"/>
       <w:r>
+        <w:rPr>
+          <w:rFonts w:ascii="Times New Roman" w:hAnsi="Times New Roman"/>
+        </w:rPr>
         <w:t>1..</w:t>
       </w:r>
       <w:proofErr w:type="gramEnd"/>
       <w:r>
+        <w:rPr>
+          <w:rFonts w:ascii="Times New Roman" w:hAnsi="Times New Roman"/>
+        </w:rPr>
         <w:t>n</w:t>
       </w:r>
-      <w:bookmarkEnd w:id="27"/>
+      <w:bookmarkEnd w:id="28"/>
     </w:p>
     <w:p>
       <w:pPr>
         <w:pStyle w:val="Comment0"/>
-        <w:rPr>
-          <w:rFonts w:ascii="Arial" w:hAnsi="Arial"/>
-        </w:rPr>
-      </w:pPr>
-      <w:r>
-        <w:rPr>
-          <w:rFonts w:ascii="Arial" w:hAnsi="Arial"/>
-        </w:rPr>
+      </w:pPr>
+      <w:r>
         <w:t>&lt;Provide a description and diagrams</w:t>
       </w:r>
       <w:r>
         <w:rPr>
-          <w:rFonts w:ascii="Arial" w:hAnsi="Arial"/>
           <w:color w:val="auto"/>
         </w:rPr>
         <w:t xml:space="preserve"> </w:t>
       </w:r>
       <w:r>
-        <w:rPr>
-          <w:rFonts w:ascii="Arial" w:hAnsi="Arial"/>
-        </w:rPr>
         <w:t>of a system component or set of components that describes a clearly defined view or model of the entire system or a subset of the system.</w:t>
       </w:r>
     </w:p>
+    <w:bookmarkEnd w:id="21"/>
     <w:p>
       <w:pPr>
         <w:pStyle w:val="Comment0"/>
-        <w:rPr>
-          <w:rFonts w:ascii="Arial" w:hAnsi="Arial"/>
-        </w:rPr>
-      </w:pPr>
-      <w:bookmarkStart w:id="28" w:name="_GoBack"/>
-      <w:bookmarkEnd w:id="17"/>
-      <w:bookmarkEnd w:id="28"/>
+      </w:pPr>
     </w:p>
     <w:sectPr>
       <w:headerReference w:type="default" r:id="rId15"/>
@@ -2245,11 +1822,22 @@
       <w:pStyle w:val="Footer"/>
       <w:jc w:val="center"/>
     </w:pPr>
+    <w:fldSimple w:instr=" FILENAME  \* MERGEFORMAT ">
+      <w:r>
+        <w:rPr>
+          <w:noProof/>
+        </w:rPr>
+        <w:t>SDS3_Template.doc</w:t>
+      </w:r>
+    </w:fldSimple>
+    <w:r>
+      <w:t xml:space="preserve"> (</w:t>
+    </w:r>
     <w:r>
       <w:fldChar w:fldCharType="begin"/>
     </w:r>
     <w:r>
-      <w:instrText xml:space="preserve"> FILENAME  \* MERGEFORMAT </w:instrText>
+      <w:instrText>SAVEDATE \@ MM/dd/yy</w:instrText>
     </w:r>
     <w:r>
       <w:fldChar w:fldCharType="separate"/>
@@ -2258,28 +1846,7 @@
       <w:rPr>
         <w:noProof/>
       </w:rPr>
-      <w:t>SDS3_Template.doc</w:t>
-    </w:r>
-    <w:r>
-      <w:fldChar w:fldCharType="end"/>
-    </w:r>
-    <w:r>
-      <w:t xml:space="preserve"> (</w:t>
-    </w:r>
-    <w:r>
-      <w:fldChar w:fldCharType="begin"/>
-    </w:r>
-    <w:r>
-      <w:instrText>SAVEDATE \@ MM/dd/yy</w:instrText>
-    </w:r>
-    <w:r>
-      <w:fldChar w:fldCharType="separate"/>
-    </w:r>
-    <w:r>
-      <w:rPr>
-        <w:noProof/>
-      </w:rPr>
-      <w:t>10/19/05</w:t>
+      <w:t>02/18/18</w:t>
     </w:r>
     <w:r>
       <w:fldChar w:fldCharType="end"/>
@@ -2449,45 +2016,13 @@
       <w:rPr>
         <w:i/>
       </w:rPr>
-      <w:t xml:space="preserve"> for </w:t>
+      <w:t xml:space="preserve"> for</w:t>
     </w:r>
     <w:r>
       <w:rPr>
         <w:i/>
       </w:rPr>
-      <w:fldChar w:fldCharType="begin"/>
-    </w:r>
-    <w:r>
-      <w:rPr>
-        <w:i/>
-      </w:rPr>
-      <w:instrText xml:space="preserve"> title </w:instrText>
-    </w:r>
-    <w:r>
-      <w:rPr>
-        <w:i/>
-      </w:rPr>
-      <w:fldChar w:fldCharType="separate"/>
-    </w:r>
-    <w:r>
-      <w:rPr>
-        <w:i/>
-      </w:rPr>
-      <w:t xml:space="preserve">[ </w:t>
-    </w:r>
-    <w:proofErr w:type="gramStart"/>
-    <w:r>
-      <w:rPr>
-        <w:i/>
-      </w:rPr>
-      <w:t>Project ]</w:t>
-    </w:r>
-    <w:proofErr w:type="gramEnd"/>
-    <w:r>
-      <w:rPr>
-        <w:i/>
-      </w:rPr>
-      <w:fldChar w:fldCharType="end"/>
+      <w:t xml:space="preserve"> Ferret Army Chess</w:t>
     </w:r>
     <w:r>
       <w:rPr>
@@ -2526,6 +2061,12 @@
         <w:i/>
       </w:rPr>
       <w:fldChar w:fldCharType="end"/>
+    </w:r>
+    <w:r>
+      <w:rPr>
+        <w:i/>
+      </w:rPr>
+      <w:t>i</w:t>
     </w:r>
   </w:p>
 </w:hdr>
@@ -2541,10 +2082,7 @@
     </w:pPr>
     <w:proofErr w:type="spellStart"/>
     <w:r>
-      <w:t>Constru</w:t>
-    </w:r>
-    <w:r>
-      <w:t>x</w:t>
+      <w:t>Construx</w:t>
     </w:r>
     <w:proofErr w:type="spellEnd"/>
     <w:r>
@@ -2638,21 +2176,11 @@
     <w:r>
       <w:t xml:space="preserve"> </w:t>
     </w:r>
-    <w:r>
-      <w:fldChar w:fldCharType="begin"/>
-    </w:r>
-    <w:r>
-      <w:instrText xml:space="preserve"> SUBJECT  \* MERGEFORMAT </w:instrText>
-    </w:r>
-    <w:r>
-      <w:fldChar w:fldCharType="separate"/>
-    </w:r>
-    <w:r>
-      <w:t>Software Design Specification</w:t>
-    </w:r>
-    <w:r>
-      <w:fldChar w:fldCharType="end"/>
-    </w:r>
+    <w:fldSimple w:instr=" SUBJECT  \* MERGEFORMAT ">
+      <w:r>
+        <w:t>Software Design Specification</w:t>
+      </w:r>
+    </w:fldSimple>
   </w:p>
 </w:hdr>
 </file>
@@ -2694,13 +2222,7 @@
       <w:rPr>
         <w:i/>
       </w:rPr>
-      <w:t>Software D</w:t>
-    </w:r>
-    <w:r>
-      <w:rPr>
-        <w:i/>
-      </w:rPr>
-      <w:t>esign Specification</w:t>
+      <w:t>Software Design Specification</w:t>
     </w:r>
     <w:r>
       <w:rPr>
@@ -2875,7 +2397,7 @@
     <w:nsid w:val="136E2A2F"/>
     <w:multiLevelType w:val="hybridMultilevel"/>
     <w:tmpl w:val="EC38C408"/>
-    <w:lvl w:ilvl="0">
+    <w:lvl w:ilvl="0" w:tplc="61D6B738">
       <w:start w:val="1"/>
       <w:numFmt w:val="decimal"/>
       <w:lvlText w:val="%1."/>
@@ -2887,7 +2409,7 @@
         <w:ind w:left="720" w:hanging="360"/>
       </w:pPr>
     </w:lvl>
-    <w:lvl w:ilvl="1" w:tentative="1">
+    <w:lvl w:ilvl="1" w:tplc="8B98EE68" w:tentative="1">
       <w:start w:val="1"/>
       <w:numFmt w:val="lowerLetter"/>
       <w:lvlText w:val="%2."/>
@@ -2899,7 +2421,7 @@
         <w:ind w:left="1440" w:hanging="360"/>
       </w:pPr>
     </w:lvl>
-    <w:lvl w:ilvl="2" w:tentative="1">
+    <w:lvl w:ilvl="2" w:tplc="9D7E87DA" w:tentative="1">
       <w:start w:val="1"/>
       <w:numFmt w:val="lowerRoman"/>
       <w:lvlText w:val="%3."/>
@@ -2911,7 +2433,7 @@
         <w:ind w:left="2160" w:hanging="180"/>
       </w:pPr>
     </w:lvl>
-    <w:lvl w:ilvl="3" w:tentative="1">
+    <w:lvl w:ilvl="3" w:tplc="57C224E0" w:tentative="1">
       <w:start w:val="1"/>
       <w:numFmt w:val="decimal"/>
       <w:lvlText w:val="%4."/>
@@ -2923,7 +2445,7 @@
         <w:ind w:left="2880" w:hanging="360"/>
       </w:pPr>
     </w:lvl>
-    <w:lvl w:ilvl="4" w:tentative="1">
+    <w:lvl w:ilvl="4" w:tplc="11704146" w:tentative="1">
       <w:start w:val="1"/>
       <w:numFmt w:val="lowerLetter"/>
       <w:lvlText w:val="%5."/>
@@ -2935,7 +2457,7 @@
         <w:ind w:left="3600" w:hanging="360"/>
       </w:pPr>
     </w:lvl>
-    <w:lvl w:ilvl="5" w:tentative="1">
+    <w:lvl w:ilvl="5" w:tplc="A1745306" w:tentative="1">
       <w:start w:val="1"/>
       <w:numFmt w:val="lowerRoman"/>
       <w:lvlText w:val="%6."/>
@@ -2947,7 +2469,7 @@
         <w:ind w:left="4320" w:hanging="180"/>
       </w:pPr>
     </w:lvl>
-    <w:lvl w:ilvl="6" w:tentative="1">
+    <w:lvl w:ilvl="6" w:tplc="68C251B2" w:tentative="1">
       <w:start w:val="1"/>
       <w:numFmt w:val="decimal"/>
       <w:lvlText w:val="%7."/>
@@ -2959,7 +2481,7 @@
         <w:ind w:left="5040" w:hanging="360"/>
       </w:pPr>
     </w:lvl>
-    <w:lvl w:ilvl="7" w:tentative="1">
+    <w:lvl w:ilvl="7" w:tplc="7040B3E6" w:tentative="1">
       <w:start w:val="1"/>
       <w:numFmt w:val="lowerLetter"/>
       <w:lvlText w:val="%8."/>
@@ -2971,7 +2493,7 @@
         <w:ind w:left="5760" w:hanging="360"/>
       </w:pPr>
     </w:lvl>
-    <w:lvl w:ilvl="8" w:tentative="1">
+    <w:lvl w:ilvl="8" w:tplc="1A184EC2" w:tentative="1">
       <w:start w:val="1"/>
       <w:numFmt w:val="lowerRoman"/>
       <w:lvlText w:val="%9."/>
@@ -3237,6 +2759,95 @@
     </w:lvl>
   </w:abstractNum>
   <w:abstractNum w:abstractNumId="13" w15:restartNumberingAfterBreak="0">
+    <w:nsid w:val="3CE25FAC"/>
+    <w:multiLevelType w:val="hybridMultilevel"/>
+    <w:tmpl w:val="DD3E12CA"/>
+    <w:lvl w:ilvl="0" w:tplc="0409000F">
+      <w:start w:val="1"/>
+      <w:numFmt w:val="decimal"/>
+      <w:lvlText w:val="%1."/>
+      <w:lvlJc w:val="left"/>
+      <w:pPr>
+        <w:ind w:left="720" w:hanging="360"/>
+      </w:pPr>
+      <w:rPr>
+        <w:rFonts w:hint="default"/>
+      </w:rPr>
+    </w:lvl>
+    <w:lvl w:ilvl="1" w:tplc="04090019" w:tentative="1">
+      <w:start w:val="1"/>
+      <w:numFmt w:val="lowerLetter"/>
+      <w:lvlText w:val="%2."/>
+      <w:lvlJc w:val="left"/>
+      <w:pPr>
+        <w:ind w:left="1440" w:hanging="360"/>
+      </w:pPr>
+    </w:lvl>
+    <w:lvl w:ilvl="2" w:tplc="0409001B" w:tentative="1">
+      <w:start w:val="1"/>
+      <w:numFmt w:val="lowerRoman"/>
+      <w:lvlText w:val="%3."/>
+      <w:lvlJc w:val="right"/>
+      <w:pPr>
+        <w:ind w:left="2160" w:hanging="180"/>
+      </w:pPr>
+    </w:lvl>
+    <w:lvl w:ilvl="3" w:tplc="0409000F" w:tentative="1">
+      <w:start w:val="1"/>
+      <w:numFmt w:val="decimal"/>
+      <w:lvlText w:val="%4."/>
+      <w:lvlJc w:val="left"/>
+      <w:pPr>
+        <w:ind w:left="2880" w:hanging="360"/>
+      </w:pPr>
+    </w:lvl>
+    <w:lvl w:ilvl="4" w:tplc="04090019" w:tentative="1">
+      <w:start w:val="1"/>
+      <w:numFmt w:val="lowerLetter"/>
+      <w:lvlText w:val="%5."/>
+      <w:lvlJc w:val="left"/>
+      <w:pPr>
+        <w:ind w:left="3600" w:hanging="360"/>
+      </w:pPr>
+    </w:lvl>
+    <w:lvl w:ilvl="5" w:tplc="0409001B" w:tentative="1">
+      <w:start w:val="1"/>
+      <w:numFmt w:val="lowerRoman"/>
+      <w:lvlText w:val="%6."/>
+      <w:lvlJc w:val="right"/>
+      <w:pPr>
+        <w:ind w:left="4320" w:hanging="180"/>
+      </w:pPr>
+    </w:lvl>
+    <w:lvl w:ilvl="6" w:tplc="0409000F" w:tentative="1">
+      <w:start w:val="1"/>
+      <w:numFmt w:val="decimal"/>
+      <w:lvlText w:val="%7."/>
+      <w:lvlJc w:val="left"/>
+      <w:pPr>
+        <w:ind w:left="5040" w:hanging="360"/>
+      </w:pPr>
+    </w:lvl>
+    <w:lvl w:ilvl="7" w:tplc="04090019" w:tentative="1">
+      <w:start w:val="1"/>
+      <w:numFmt w:val="lowerLetter"/>
+      <w:lvlText w:val="%8."/>
+      <w:lvlJc w:val="left"/>
+      <w:pPr>
+        <w:ind w:left="5760" w:hanging="360"/>
+      </w:pPr>
+    </w:lvl>
+    <w:lvl w:ilvl="8" w:tplc="0409001B" w:tentative="1">
+      <w:start w:val="1"/>
+      <w:numFmt w:val="lowerRoman"/>
+      <w:lvlText w:val="%9."/>
+      <w:lvlJc w:val="right"/>
+      <w:pPr>
+        <w:ind w:left="6480" w:hanging="180"/>
+      </w:pPr>
+    </w:lvl>
+  </w:abstractNum>
+  <w:abstractNum w:abstractNumId="14" w15:restartNumberingAfterBreak="0">
     <w:nsid w:val="425B4D96"/>
     <w:multiLevelType w:val="singleLevel"/>
     <w:tmpl w:val="2BACB9AC"/>
@@ -3254,7 +2865,7 @@
       </w:rPr>
     </w:lvl>
   </w:abstractNum>
-  <w:abstractNum w:abstractNumId="14" w15:restartNumberingAfterBreak="0">
+  <w:abstractNum w:abstractNumId="15" w15:restartNumberingAfterBreak="0">
     <w:nsid w:val="46D21900"/>
     <w:multiLevelType w:val="singleLevel"/>
     <w:tmpl w:val="B5541090"/>
@@ -3269,7 +2880,125 @@
       </w:pPr>
     </w:lvl>
   </w:abstractNum>
-  <w:abstractNum w:abstractNumId="15" w15:restartNumberingAfterBreak="0">
+  <w:abstractNum w:abstractNumId="16" w15:restartNumberingAfterBreak="0">
+    <w:nsid w:val="4A446411"/>
+    <w:multiLevelType w:val="multilevel"/>
+    <w:tmpl w:val="EBF4B864"/>
+    <w:lvl w:ilvl="0">
+      <w:start w:val="1"/>
+      <w:numFmt w:val="decimal"/>
+      <w:lvlText w:val="%1."/>
+      <w:lvlJc w:val="left"/>
+      <w:pPr>
+        <w:ind w:left="720" w:hanging="360"/>
+      </w:pPr>
+    </w:lvl>
+    <w:lvl w:ilvl="1">
+      <w:start w:val="1"/>
+      <w:numFmt w:val="decimal"/>
+      <w:isLgl/>
+      <w:lvlText w:val="%1.%2"/>
+      <w:lvlJc w:val="left"/>
+      <w:pPr>
+        <w:ind w:left="780" w:hanging="420"/>
+      </w:pPr>
+      <w:rPr>
+        <w:rFonts w:hint="default"/>
+      </w:rPr>
+    </w:lvl>
+    <w:lvl w:ilvl="2">
+      <w:start w:val="1"/>
+      <w:numFmt w:val="decimal"/>
+      <w:isLgl/>
+      <w:lvlText w:val="%1.%2.%3"/>
+      <w:lvlJc w:val="left"/>
+      <w:pPr>
+        <w:ind w:left="1080" w:hanging="720"/>
+      </w:pPr>
+      <w:rPr>
+        <w:rFonts w:hint="default"/>
+      </w:rPr>
+    </w:lvl>
+    <w:lvl w:ilvl="3">
+      <w:start w:val="1"/>
+      <w:numFmt w:val="decimal"/>
+      <w:isLgl/>
+      <w:lvlText w:val="%1.%2.%3.%4"/>
+      <w:lvlJc w:val="left"/>
+      <w:pPr>
+        <w:ind w:left="1440" w:hanging="1080"/>
+      </w:pPr>
+      <w:rPr>
+        <w:rFonts w:hint="default"/>
+      </w:rPr>
+    </w:lvl>
+    <w:lvl w:ilvl="4">
+      <w:start w:val="1"/>
+      <w:numFmt w:val="decimal"/>
+      <w:isLgl/>
+      <w:lvlText w:val="%1.%2.%3.%4.%5"/>
+      <w:lvlJc w:val="left"/>
+      <w:pPr>
+        <w:ind w:left="1440" w:hanging="1080"/>
+      </w:pPr>
+      <w:rPr>
+        <w:rFonts w:hint="default"/>
+      </w:rPr>
+    </w:lvl>
+    <w:lvl w:ilvl="5">
+      <w:start w:val="1"/>
+      <w:numFmt w:val="decimal"/>
+      <w:isLgl/>
+      <w:lvlText w:val="%1.%2.%3.%4.%5.%6"/>
+      <w:lvlJc w:val="left"/>
+      <w:pPr>
+        <w:ind w:left="1800" w:hanging="1440"/>
+      </w:pPr>
+      <w:rPr>
+        <w:rFonts w:hint="default"/>
+      </w:rPr>
+    </w:lvl>
+    <w:lvl w:ilvl="6">
+      <w:start w:val="1"/>
+      <w:numFmt w:val="decimal"/>
+      <w:isLgl/>
+      <w:lvlText w:val="%1.%2.%3.%4.%5.%6.%7"/>
+      <w:lvlJc w:val="left"/>
+      <w:pPr>
+        <w:ind w:left="1800" w:hanging="1440"/>
+      </w:pPr>
+      <w:rPr>
+        <w:rFonts w:hint="default"/>
+      </w:rPr>
+    </w:lvl>
+    <w:lvl w:ilvl="7">
+      <w:start w:val="1"/>
+      <w:numFmt w:val="decimal"/>
+      <w:isLgl/>
+      <w:lvlText w:val="%1.%2.%3.%4.%5.%6.%7.%8"/>
+      <w:lvlJc w:val="left"/>
+      <w:pPr>
+        <w:ind w:left="2160" w:hanging="1800"/>
+      </w:pPr>
+      <w:rPr>
+        <w:rFonts w:hint="default"/>
+      </w:rPr>
+    </w:lvl>
+    <w:lvl w:ilvl="8">
+      <w:start w:val="1"/>
+      <w:numFmt w:val="decimal"/>
+      <w:isLgl/>
+      <w:lvlText w:val="%1.%2.%3.%4.%5.%6.%7.%8.%9"/>
+      <w:lvlJc w:val="left"/>
+      <w:pPr>
+        <w:ind w:left="2520" w:hanging="2160"/>
+      </w:pPr>
+      <w:rPr>
+        <w:rFonts w:hint="default"/>
+      </w:rPr>
+    </w:lvl>
+  </w:abstractNum>
+  <w:abstractNum w:abstractNumId="17" w15:restartNumberingAfterBreak="0">
     <w:nsid w:val="4EA67DFA"/>
     <w:multiLevelType w:val="singleLevel"/>
     <w:tmpl w:val="7B226978"/>
@@ -3289,7 +3018,7 @@
       </w:rPr>
     </w:lvl>
   </w:abstractNum>
-  <w:abstractNum w:abstractNumId="16" w15:restartNumberingAfterBreak="0">
+  <w:abstractNum w:abstractNumId="18" w15:restartNumberingAfterBreak="0">
     <w:nsid w:val="515E42C7"/>
     <w:multiLevelType w:val="singleLevel"/>
     <w:tmpl w:val="04090007"/>
@@ -3310,7 +3039,7 @@
       </w:rPr>
     </w:lvl>
   </w:abstractNum>
-  <w:abstractNum w:abstractNumId="17" w15:restartNumberingAfterBreak="0">
+  <w:abstractNum w:abstractNumId="19" w15:restartNumberingAfterBreak="0">
     <w:nsid w:val="57BC037C"/>
     <w:multiLevelType w:val="singleLevel"/>
     <w:tmpl w:val="04090007"/>
@@ -3331,7 +3060,7 @@
       </w:rPr>
     </w:lvl>
   </w:abstractNum>
-  <w:abstractNum w:abstractNumId="18" w15:restartNumberingAfterBreak="0">
+  <w:abstractNum w:abstractNumId="20" w15:restartNumberingAfterBreak="0">
     <w:nsid w:val="5ECC7963"/>
     <w:multiLevelType w:val="singleLevel"/>
     <w:tmpl w:val="04090007"/>
@@ -3352,7 +3081,125 @@
       </w:rPr>
     </w:lvl>
   </w:abstractNum>
-  <w:abstractNum w:abstractNumId="19" w15:restartNumberingAfterBreak="0">
+  <w:abstractNum w:abstractNumId="21" w15:restartNumberingAfterBreak="0">
+    <w:nsid w:val="5EDD05CB"/>
+    <w:multiLevelType w:val="multilevel"/>
+    <w:tmpl w:val="EBF4B864"/>
+    <w:lvl w:ilvl="0">
+      <w:start w:val="1"/>
+      <w:numFmt w:val="decimal"/>
+      <w:lvlText w:val="%1."/>
+      <w:lvlJc w:val="left"/>
+      <w:pPr>
+        <w:ind w:left="720" w:hanging="360"/>
+      </w:pPr>
+    </w:lvl>
+    <w:lvl w:ilvl="1">
+      <w:start w:val="1"/>
+      <w:numFmt w:val="decimal"/>
+      <w:isLgl/>
+      <w:lvlText w:val="%1.%2"/>
+      <w:lvlJc w:val="left"/>
+      <w:pPr>
+        <w:ind w:left="780" w:hanging="420"/>
+      </w:pPr>
+      <w:rPr>
+        <w:rFonts w:hint="default"/>
+      </w:rPr>
+    </w:lvl>
+    <w:lvl w:ilvl="2">
+      <w:start w:val="1"/>
+      <w:numFmt w:val="decimal"/>
+      <w:isLgl/>
+      <w:lvlText w:val="%1.%2.%3"/>
+      <w:lvlJc w:val="left"/>
+      <w:pPr>
+        <w:ind w:left="1080" w:hanging="720"/>
+      </w:pPr>
+      <w:rPr>
+        <w:rFonts w:hint="default"/>
+      </w:rPr>
+    </w:lvl>
+    <w:lvl w:ilvl="3">
+      <w:start w:val="1"/>
+      <w:numFmt w:val="decimal"/>
+      <w:isLgl/>
+      <w:lvlText w:val="%1.%2.%3.%4"/>
+      <w:lvlJc w:val="left"/>
+      <w:pPr>
+        <w:ind w:left="1440" w:hanging="1080"/>
+      </w:pPr>
+      <w:rPr>
+        <w:rFonts w:hint="default"/>
+      </w:rPr>
+    </w:lvl>
+    <w:lvl w:ilvl="4">
+      <w:start w:val="1"/>
+      <w:numFmt w:val="decimal"/>
+      <w:isLgl/>
+      <w:lvlText w:val="%1.%2.%3.%4.%5"/>
+      <w:lvlJc w:val="left"/>
+      <w:pPr>
+        <w:ind w:left="1440" w:hanging="1080"/>
+      </w:pPr>
+      <w:rPr>
+        <w:rFonts w:hint="default"/>
+      </w:rPr>
+    </w:lvl>
+    <w:lvl w:ilvl="5">
+      <w:start w:val="1"/>
+      <w:numFmt w:val="decimal"/>
+      <w:isLgl/>
+      <w:lvlText w:val="%1.%2.%3.%4.%5.%6"/>
+      <w:lvlJc w:val="left"/>
+      <w:pPr>
+        <w:ind w:left="1800" w:hanging="1440"/>
+      </w:pPr>
+      <w:rPr>
+        <w:rFonts w:hint="default"/>
+      </w:rPr>
+    </w:lvl>
+    <w:lvl w:ilvl="6">
+      <w:start w:val="1"/>
+      <w:numFmt w:val="decimal"/>
+      <w:isLgl/>
+      <w:lvlText w:val="%1.%2.%3.%4.%5.%6.%7"/>
+      <w:lvlJc w:val="left"/>
+      <w:pPr>
+        <w:ind w:left="1800" w:hanging="1440"/>
+      </w:pPr>
+      <w:rPr>
+        <w:rFonts w:hint="default"/>
+      </w:rPr>
+    </w:lvl>
+    <w:lvl w:ilvl="7">
+      <w:start w:val="1"/>
+      <w:numFmt w:val="decimal"/>
+      <w:isLgl/>
+      <w:lvlText w:val="%1.%2.%3.%4.%5.%6.%7.%8"/>
+      <w:lvlJc w:val="left"/>
+      <w:pPr>
+        <w:ind w:left="2160" w:hanging="1800"/>
+      </w:pPr>
+      <w:rPr>
+        <w:rFonts w:hint="default"/>
+      </w:rPr>
+    </w:lvl>
+    <w:lvl w:ilvl="8">
+      <w:start w:val="1"/>
+      <w:numFmt w:val="decimal"/>
+      <w:isLgl/>
+      <w:lvlText w:val="%1.%2.%3.%4.%5.%6.%7.%8.%9"/>
+      <w:lvlJc w:val="left"/>
+      <w:pPr>
+        <w:ind w:left="2520" w:hanging="2160"/>
+      </w:pPr>
+      <w:rPr>
+        <w:rFonts w:hint="default"/>
+      </w:rPr>
+    </w:lvl>
+  </w:abstractNum>
+  <w:abstractNum w:abstractNumId="22" w15:restartNumberingAfterBreak="0">
     <w:nsid w:val="5EEE2BA5"/>
     <w:multiLevelType w:val="singleLevel"/>
     <w:tmpl w:val="B5541090"/>
@@ -3367,11 +3214,11 @@
       </w:pPr>
     </w:lvl>
   </w:abstractNum>
-  <w:abstractNum w:abstractNumId="20" w15:restartNumberingAfterBreak="0">
+  <w:abstractNum w:abstractNumId="23" w15:restartNumberingAfterBreak="0">
     <w:nsid w:val="5F6F658A"/>
     <w:multiLevelType w:val="hybridMultilevel"/>
     <w:tmpl w:val="49D0FF4E"/>
-    <w:lvl w:ilvl="0">
+    <w:lvl w:ilvl="0" w:tplc="35D20014">
       <w:start w:val="1"/>
       <w:numFmt w:val="bullet"/>
       <w:lvlText w:val=""/>
@@ -3386,7 +3233,7 @@
         <w:rFonts w:ascii="Symbol" w:hAnsi="Symbol" w:hint="default"/>
       </w:rPr>
     </w:lvl>
-    <w:lvl w:ilvl="1" w:tentative="1">
+    <w:lvl w:ilvl="1" w:tplc="71E49FD0" w:tentative="1">
       <w:start w:val="1"/>
       <w:numFmt w:val="bullet"/>
       <w:lvlText w:val="o"/>
@@ -3401,7 +3248,7 @@
         <w:rFonts w:ascii="Courier New" w:hAnsi="Courier New" w:hint="default"/>
       </w:rPr>
     </w:lvl>
-    <w:lvl w:ilvl="2" w:tentative="1">
+    <w:lvl w:ilvl="2" w:tplc="9446EE74" w:tentative="1">
       <w:start w:val="1"/>
       <w:numFmt w:val="bullet"/>
       <w:lvlText w:val=""/>
@@ -3416,7 +3263,7 @@
         <w:rFonts w:ascii="Wingdings" w:hAnsi="Wingdings" w:hint="default"/>
       </w:rPr>
     </w:lvl>
-    <w:lvl w:ilvl="3" w:tentative="1">
+    <w:lvl w:ilvl="3" w:tplc="8A681B74" w:tentative="1">
       <w:start w:val="1"/>
       <w:numFmt w:val="bullet"/>
       <w:lvlText w:val=""/>
@@ -3431,7 +3278,7 @@
         <w:rFonts w:ascii="Symbol" w:hAnsi="Symbol" w:hint="default"/>
       </w:rPr>
     </w:lvl>
-    <w:lvl w:ilvl="4" w:tentative="1">
+    <w:lvl w:ilvl="4" w:tplc="81AAC94A" w:tentative="1">
       <w:start w:val="1"/>
       <w:numFmt w:val="bullet"/>
       <w:lvlText w:val="o"/>
@@ -3446,7 +3293,7 @@
         <w:rFonts w:ascii="Courier New" w:hAnsi="Courier New" w:hint="default"/>
       </w:rPr>
     </w:lvl>
-    <w:lvl w:ilvl="5" w:tentative="1">
+    <w:lvl w:ilvl="5" w:tplc="A378D862" w:tentative="1">
       <w:start w:val="1"/>
       <w:numFmt w:val="bullet"/>
       <w:lvlText w:val=""/>
@@ -3461,7 +3308,7 @@
         <w:rFonts w:ascii="Wingdings" w:hAnsi="Wingdings" w:hint="default"/>
       </w:rPr>
     </w:lvl>
-    <w:lvl w:ilvl="6" w:tentative="1">
+    <w:lvl w:ilvl="6" w:tplc="EB2CA7EE" w:tentative="1">
       <w:start w:val="1"/>
       <w:numFmt w:val="bullet"/>
       <w:lvlText w:val=""/>
@@ -3476,7 +3323,7 @@
         <w:rFonts w:ascii="Symbol" w:hAnsi="Symbol" w:hint="default"/>
       </w:rPr>
     </w:lvl>
-    <w:lvl w:ilvl="7" w:tentative="1">
+    <w:lvl w:ilvl="7" w:tplc="E3EA36F4" w:tentative="1">
       <w:start w:val="1"/>
       <w:numFmt w:val="bullet"/>
       <w:lvlText w:val="o"/>
@@ -3491,7 +3338,7 @@
         <w:rFonts w:ascii="Courier New" w:hAnsi="Courier New" w:hint="default"/>
       </w:rPr>
     </w:lvl>
-    <w:lvl w:ilvl="8" w:tentative="1">
+    <w:lvl w:ilvl="8" w:tplc="93CA545E" w:tentative="1">
       <w:start w:val="1"/>
       <w:numFmt w:val="bullet"/>
       <w:lvlText w:val=""/>
@@ -3507,7 +3354,7 @@
       </w:rPr>
     </w:lvl>
   </w:abstractNum>
-  <w:abstractNum w:abstractNumId="21" w15:restartNumberingAfterBreak="0">
+  <w:abstractNum w:abstractNumId="24" w15:restartNumberingAfterBreak="0">
     <w:nsid w:val="650A0E40"/>
     <w:multiLevelType w:val="singleLevel"/>
     <w:tmpl w:val="B16E4708"/>
@@ -3528,7 +3375,7 @@
       </w:rPr>
     </w:lvl>
   </w:abstractNum>
-  <w:abstractNum w:abstractNumId="22" w15:restartNumberingAfterBreak="0">
+  <w:abstractNum w:abstractNumId="25" w15:restartNumberingAfterBreak="0">
     <w:nsid w:val="676429C8"/>
     <w:multiLevelType w:val="singleLevel"/>
     <w:tmpl w:val="47387DD4"/>
@@ -3546,7 +3393,125 @@
       </w:rPr>
     </w:lvl>
   </w:abstractNum>
-  <w:abstractNum w:abstractNumId="23" w15:restartNumberingAfterBreak="0">
+  <w:abstractNum w:abstractNumId="26" w15:restartNumberingAfterBreak="0">
+    <w:nsid w:val="68671351"/>
+    <w:multiLevelType w:val="multilevel"/>
+    <w:tmpl w:val="EBF4B864"/>
+    <w:lvl w:ilvl="0">
+      <w:start w:val="1"/>
+      <w:numFmt w:val="decimal"/>
+      <w:lvlText w:val="%1."/>
+      <w:lvlJc w:val="left"/>
+      <w:pPr>
+        <w:ind w:left="720" w:hanging="360"/>
+      </w:pPr>
+    </w:lvl>
+    <w:lvl w:ilvl="1">
+      <w:start w:val="1"/>
+      <w:numFmt w:val="decimal"/>
+      <w:isLgl/>
+      <w:lvlText w:val="%1.%2"/>
+      <w:lvlJc w:val="left"/>
+      <w:pPr>
+        <w:ind w:left="780" w:hanging="420"/>
+      </w:pPr>
+      <w:rPr>
+        <w:rFonts w:hint="default"/>
+      </w:rPr>
+    </w:lvl>
+    <w:lvl w:ilvl="2">
+      <w:start w:val="1"/>
+      <w:numFmt w:val="decimal"/>
+      <w:isLgl/>
+      <w:lvlText w:val="%1.%2.%3"/>
+      <w:lvlJc w:val="left"/>
+      <w:pPr>
+        <w:ind w:left="1080" w:hanging="720"/>
+      </w:pPr>
+      <w:rPr>
+        <w:rFonts w:hint="default"/>
+      </w:rPr>
+    </w:lvl>
+    <w:lvl w:ilvl="3">
+      <w:start w:val="1"/>
+      <w:numFmt w:val="decimal"/>
+      <w:isLgl/>
+      <w:lvlText w:val="%1.%2.%3.%4"/>
+      <w:lvlJc w:val="left"/>
+      <w:pPr>
+        <w:ind w:left="1440" w:hanging="1080"/>
+      </w:pPr>
+      <w:rPr>
+        <w:rFonts w:hint="default"/>
+      </w:rPr>
+    </w:lvl>
+    <w:lvl w:ilvl="4">
+      <w:start w:val="1"/>
+      <w:numFmt w:val="decimal"/>
+      <w:isLgl/>
+      <w:lvlText w:val="%1.%2.%3.%4.%5"/>
+      <w:lvlJc w:val="left"/>
+      <w:pPr>
+        <w:ind w:left="1440" w:hanging="1080"/>
+      </w:pPr>
+      <w:rPr>
+        <w:rFonts w:hint="default"/>
+      </w:rPr>
+    </w:lvl>
+    <w:lvl w:ilvl="5">
+      <w:start w:val="1"/>
+      <w:numFmt w:val="decimal"/>
+      <w:isLgl/>
+      <w:lvlText w:val="%1.%2.%3.%4.%5.%6"/>
+      <w:lvlJc w:val="left"/>
+      <w:pPr>
+        <w:ind w:left="1800" w:hanging="1440"/>
+      </w:pPr>
+      <w:rPr>
+        <w:rFonts w:hint="default"/>
+      </w:rPr>
+    </w:lvl>
+    <w:lvl w:ilvl="6">
+      <w:start w:val="1"/>
+      <w:numFmt w:val="decimal"/>
+      <w:isLgl/>
+      <w:lvlText w:val="%1.%2.%3.%4.%5.%6.%7"/>
+      <w:lvlJc w:val="left"/>
+      <w:pPr>
+        <w:ind w:left="1800" w:hanging="1440"/>
+      </w:pPr>
+      <w:rPr>
+        <w:rFonts w:hint="default"/>
+      </w:rPr>
+    </w:lvl>
+    <w:lvl w:ilvl="7">
+      <w:start w:val="1"/>
+      <w:numFmt w:val="decimal"/>
+      <w:isLgl/>
+      <w:lvlText w:val="%1.%2.%3.%4.%5.%6.%7.%8"/>
+      <w:lvlJc w:val="left"/>
+      <w:pPr>
+        <w:ind w:left="2160" w:hanging="1800"/>
+      </w:pPr>
+      <w:rPr>
+        <w:rFonts w:hint="default"/>
+      </w:rPr>
+    </w:lvl>
+    <w:lvl w:ilvl="8">
+      <w:start w:val="1"/>
+      <w:numFmt w:val="decimal"/>
+      <w:isLgl/>
+      <w:lvlText w:val="%1.%2.%3.%4.%5.%6.%7.%8.%9"/>
+      <w:lvlJc w:val="left"/>
+      <w:pPr>
+        <w:ind w:left="2520" w:hanging="2160"/>
+      </w:pPr>
+      <w:rPr>
+        <w:rFonts w:hint="default"/>
+      </w:rPr>
+    </w:lvl>
+  </w:abstractNum>
+  <w:abstractNum w:abstractNumId="27" w15:restartNumberingAfterBreak="0">
     <w:nsid w:val="68B81AC7"/>
     <w:multiLevelType w:val="singleLevel"/>
     <w:tmpl w:val="2BACB9AC"/>
@@ -3564,7 +3529,7 @@
       </w:rPr>
     </w:lvl>
   </w:abstractNum>
-  <w:abstractNum w:abstractNumId="24" w15:restartNumberingAfterBreak="0">
+  <w:abstractNum w:abstractNumId="28" w15:restartNumberingAfterBreak="0">
     <w:nsid w:val="71BB6B8D"/>
     <w:multiLevelType w:val="singleLevel"/>
     <w:tmpl w:val="04090003"/>
@@ -3584,7 +3549,7 @@
       </w:rPr>
     </w:lvl>
   </w:abstractNum>
-  <w:abstractNum w:abstractNumId="25" w15:restartNumberingAfterBreak="0">
+  <w:abstractNum w:abstractNumId="29" w15:restartNumberingAfterBreak="0">
     <w:nsid w:val="75424015"/>
     <w:multiLevelType w:val="singleLevel"/>
     <w:tmpl w:val="22FA5720"/>
@@ -3605,7 +3570,7 @@
       </w:rPr>
     </w:lvl>
   </w:abstractNum>
-  <w:abstractNum w:abstractNumId="26" w15:restartNumberingAfterBreak="0">
+  <w:abstractNum w:abstractNumId="30" w15:restartNumberingAfterBreak="0">
     <w:nsid w:val="767B1D77"/>
     <w:multiLevelType w:val="singleLevel"/>
     <w:tmpl w:val="04090001"/>
@@ -3625,11 +3590,11 @@
       </w:rPr>
     </w:lvl>
   </w:abstractNum>
-  <w:abstractNum w:abstractNumId="27" w15:restartNumberingAfterBreak="0">
+  <w:abstractNum w:abstractNumId="31" w15:restartNumberingAfterBreak="0">
     <w:nsid w:val="76FC762A"/>
     <w:multiLevelType w:val="hybridMultilevel"/>
     <w:tmpl w:val="0AB876C0"/>
-    <w:lvl w:ilvl="0">
+    <w:lvl w:ilvl="0" w:tplc="BCCC61FC">
       <w:start w:val="1"/>
       <w:numFmt w:val="decimal"/>
       <w:lvlText w:val="%1."/>
@@ -3644,7 +3609,7 @@
         <w:rFonts w:hint="default"/>
       </w:rPr>
     </w:lvl>
-    <w:lvl w:ilvl="1" w:tentative="1">
+    <w:lvl w:ilvl="1" w:tplc="7E6095E6" w:tentative="1">
       <w:start w:val="1"/>
       <w:numFmt w:val="lowerLetter"/>
       <w:lvlText w:val="%2."/>
@@ -3656,7 +3621,7 @@
         <w:ind w:left="1440" w:hanging="360"/>
       </w:pPr>
     </w:lvl>
-    <w:lvl w:ilvl="2" w:tentative="1">
+    <w:lvl w:ilvl="2" w:tplc="FFB2F9CC" w:tentative="1">
       <w:start w:val="1"/>
       <w:numFmt w:val="lowerRoman"/>
       <w:lvlText w:val="%3."/>
@@ -3668,7 +3633,7 @@
         <w:ind w:left="2160" w:hanging="180"/>
       </w:pPr>
     </w:lvl>
-    <w:lvl w:ilvl="3" w:tentative="1">
+    <w:lvl w:ilvl="3" w:tplc="A15266A6" w:tentative="1">
       <w:start w:val="1"/>
       <w:numFmt w:val="decimal"/>
       <w:lvlText w:val="%4."/>
@@ -3680,7 +3645,7 @@
         <w:ind w:left="2880" w:hanging="360"/>
       </w:pPr>
     </w:lvl>
-    <w:lvl w:ilvl="4" w:tentative="1">
+    <w:lvl w:ilvl="4" w:tplc="8A706EF6" w:tentative="1">
       <w:start w:val="1"/>
       <w:numFmt w:val="lowerLetter"/>
       <w:lvlText w:val="%5."/>
@@ -3692,7 +3657,7 @@
         <w:ind w:left="3600" w:hanging="360"/>
       </w:pPr>
     </w:lvl>
-    <w:lvl w:ilvl="5" w:tentative="1">
+    <w:lvl w:ilvl="5" w:tplc="2E54BA32" w:tentative="1">
       <w:start w:val="1"/>
       <w:numFmt w:val="lowerRoman"/>
       <w:lvlText w:val="%6."/>
@@ -3704,7 +3669,7 @@
         <w:ind w:left="4320" w:hanging="180"/>
       </w:pPr>
     </w:lvl>
-    <w:lvl w:ilvl="6" w:tentative="1">
+    <w:lvl w:ilvl="6" w:tplc="92567D2A" w:tentative="1">
       <w:start w:val="1"/>
       <w:numFmt w:val="decimal"/>
       <w:lvlText w:val="%7."/>
@@ -3716,7 +3681,7 @@
         <w:ind w:left="5040" w:hanging="360"/>
       </w:pPr>
     </w:lvl>
-    <w:lvl w:ilvl="7" w:tentative="1">
+    <w:lvl w:ilvl="7" w:tplc="467C6136" w:tentative="1">
       <w:start w:val="1"/>
       <w:numFmt w:val="lowerLetter"/>
       <w:lvlText w:val="%8."/>
@@ -3728,7 +3693,7 @@
         <w:ind w:left="5760" w:hanging="360"/>
       </w:pPr>
     </w:lvl>
-    <w:lvl w:ilvl="8" w:tentative="1">
+    <w:lvl w:ilvl="8" w:tplc="E2EC0BCA" w:tentative="1">
       <w:start w:val="1"/>
       <w:numFmt w:val="lowerRoman"/>
       <w:lvlText w:val="%9."/>
@@ -3741,7 +3706,7 @@
       </w:pPr>
     </w:lvl>
   </w:abstractNum>
-  <w:abstractNum w:abstractNumId="28" w15:restartNumberingAfterBreak="0">
+  <w:abstractNum w:abstractNumId="32" w15:restartNumberingAfterBreak="0">
     <w:nsid w:val="77DB587F"/>
     <w:multiLevelType w:val="singleLevel"/>
     <w:tmpl w:val="B5541090"/>
@@ -3756,7 +3721,7 @@
       </w:pPr>
     </w:lvl>
   </w:abstractNum>
-  <w:abstractNum w:abstractNumId="29" w15:restartNumberingAfterBreak="0">
+  <w:abstractNum w:abstractNumId="33" w15:restartNumberingAfterBreak="0">
     <w:nsid w:val="7B147227"/>
     <w:multiLevelType w:val="singleLevel"/>
     <w:tmpl w:val="0409000F"/>
@@ -3771,7 +3736,7 @@
       </w:pPr>
     </w:lvl>
   </w:abstractNum>
-  <w:abstractNum w:abstractNumId="30" w15:restartNumberingAfterBreak="0">
+  <w:abstractNum w:abstractNumId="34" w15:restartNumberingAfterBreak="0">
     <w:nsid w:val="7D95208A"/>
     <w:multiLevelType w:val="singleLevel"/>
     <w:tmpl w:val="2BACB9AC"/>
@@ -3812,7 +3777,7 @@
     <w:abstractNumId w:val="12"/>
   </w:num>
   <w:num w:numId="3">
-    <w:abstractNumId w:val="26"/>
+    <w:abstractNumId w:val="30"/>
   </w:num>
   <w:num w:numId="4">
     <w:abstractNumId w:val="7"/>
@@ -3837,40 +3802,40 @@
     </w:lvlOverride>
   </w:num>
   <w:num w:numId="6">
+    <w:abstractNumId w:val="28"/>
+  </w:num>
+  <w:num w:numId="7">
+    <w:abstractNumId w:val="17"/>
+  </w:num>
+  <w:num w:numId="8">
     <w:abstractNumId w:val="24"/>
   </w:num>
-  <w:num w:numId="7">
-    <w:abstractNumId w:val="15"/>
-  </w:num>
-  <w:num w:numId="8">
-    <w:abstractNumId w:val="21"/>
-  </w:num>
   <w:num w:numId="9">
-    <w:abstractNumId w:val="29"/>
+    <w:abstractNumId w:val="33"/>
   </w:num>
   <w:num w:numId="10">
     <w:abstractNumId w:val="9"/>
   </w:num>
   <w:num w:numId="11">
-    <w:abstractNumId w:val="25"/>
+    <w:abstractNumId w:val="29"/>
   </w:num>
   <w:num w:numId="12">
     <w:abstractNumId w:val="2"/>
   </w:num>
   <w:num w:numId="13">
-    <w:abstractNumId w:val="16"/>
+    <w:abstractNumId w:val="18"/>
   </w:num>
   <w:num w:numId="14">
     <w:abstractNumId w:val="3"/>
   </w:num>
   <w:num w:numId="15">
-    <w:abstractNumId w:val="18"/>
+    <w:abstractNumId w:val="20"/>
   </w:num>
   <w:num w:numId="16">
     <w:abstractNumId w:val="5"/>
   </w:num>
   <w:num w:numId="17">
-    <w:abstractNumId w:val="17"/>
+    <w:abstractNumId w:val="19"/>
   </w:num>
   <w:num w:numId="18">
     <w:abstractNumId w:val="0"/>
@@ -3928,16 +3893,16 @@
     </w:lvlOverride>
   </w:num>
   <w:num w:numId="22">
-    <w:abstractNumId w:val="22"/>
+    <w:abstractNumId w:val="25"/>
   </w:num>
   <w:num w:numId="23">
-    <w:abstractNumId w:val="30"/>
+    <w:abstractNumId w:val="34"/>
   </w:num>
   <w:num w:numId="24">
-    <w:abstractNumId w:val="13"/>
+    <w:abstractNumId w:val="14"/>
   </w:num>
   <w:num w:numId="25">
-    <w:abstractNumId w:val="23"/>
+    <w:abstractNumId w:val="27"/>
   </w:num>
   <w:num w:numId="26">
     <w:abstractNumId w:val="0"/>
@@ -3977,7 +3942,7 @@
     </w:lvlOverride>
   </w:num>
   <w:num w:numId="28">
-    <w:abstractNumId w:val="19"/>
+    <w:abstractNumId w:val="22"/>
   </w:num>
   <w:num w:numId="29">
     <w:abstractNumId w:val="11"/>
@@ -4021,7 +3986,7 @@
     </w:lvlOverride>
   </w:num>
   <w:num w:numId="32">
-    <w:abstractNumId w:val="14"/>
+    <w:abstractNumId w:val="15"/>
   </w:num>
   <w:num w:numId="33">
     <w:abstractNumId w:val="0"/>
@@ -4042,10 +4007,10 @@
     <w:abstractNumId w:val="1"/>
   </w:num>
   <w:num w:numId="35">
-    <w:abstractNumId w:val="20"/>
+    <w:abstractNumId w:val="23"/>
   </w:num>
   <w:num w:numId="36">
-    <w:abstractNumId w:val="28"/>
+    <w:abstractNumId w:val="32"/>
   </w:num>
   <w:num w:numId="37">
     <w:abstractNumId w:val="0"/>
@@ -4073,7 +4038,7 @@
     <w:abstractNumId w:val="8"/>
   </w:num>
   <w:num w:numId="40">
-    <w:abstractNumId w:val="27"/>
+    <w:abstractNumId w:val="31"/>
   </w:num>
   <w:num w:numId="41">
     <w:abstractNumId w:val="4"/>
@@ -4154,6 +4119,18 @@
     <w:lvlOverride w:ilvl="8">
       <w:startOverride w:val="1"/>
     </w:lvlOverride>
+  </w:num>
+  <w:num w:numId="47">
+    <w:abstractNumId w:val="21"/>
+  </w:num>
+  <w:num w:numId="48">
+    <w:abstractNumId w:val="13"/>
+  </w:num>
+  <w:num w:numId="49">
+    <w:abstractNumId w:val="16"/>
+  </w:num>
+  <w:num w:numId="50">
+    <w:abstractNumId w:val="26"/>
   </w:num>
 </w:numbering>
 </file>
@@ -4589,10 +4566,6 @@
     <w:qFormat/>
     <w:pPr>
       <w:keepNext/>
-      <w:numPr>
-        <w:ilvl w:val="1"/>
-        <w:numId w:val="4"/>
-      </w:numPr>
       <w:spacing w:before="240" w:after="120"/>
       <w:outlineLvl w:val="1"/>
     </w:pPr>
@@ -4734,7 +4707,9 @@
   </w:style>
   <w:style w:type="character" w:default="1" w:styleId="DefaultParagraphFont">
     <w:name w:val="Default Paragraph Font"/>
+    <w:uiPriority w:val="1"/>
     <w:semiHidden/>
+    <w:unhideWhenUsed/>
   </w:style>
   <w:style w:type="table" w:default="1" w:styleId="TableNormal">
     <w:name w:val="Normal Table"/>
@@ -5336,6 +5311,22 @@
       <w:sz w:val="28"/>
     </w:rPr>
   </w:style>
+  <w:style w:type="table" w:styleId="TableGrid">
+    <w:name w:val="Table Grid"/>
+    <w:basedOn w:val="TableNormal"/>
+    <w:uiPriority w:val="39"/>
+    <w:rsid w:val="007F7702"/>
+    <w:tblPr>
+      <w:tblBorders>
+        <w:top w:val="single" w:sz="4" w:space="0" w:color="auto"/>
+        <w:left w:val="single" w:sz="4" w:space="0" w:color="auto"/>
+        <w:bottom w:val="single" w:sz="4" w:space="0" w:color="auto"/>
+        <w:right w:val="single" w:sz="4" w:space="0" w:color="auto"/>
+        <w:insideH w:val="single" w:sz="4" w:space="0" w:color="auto"/>
+        <w:insideV w:val="single" w:sz="4" w:space="0" w:color="auto"/>
+      </w:tblBorders>
+    </w:tblPr>
+  </w:style>
 </w:styles>
 </file>
 

</xml_diff>

<commit_message>
Fixed SRS. Updated SDD
Fixed "user shall" mentions in SRS. Continued work on SDD in section 2.
</commit_message>
<xml_diff>
--- a/sdd_project1_ferret_army.docx
+++ b/sdd_project1_ferret_army.docx
@@ -170,14 +170,26 @@
           <w:ilvl w:val="0"/>
           <w:numId w:val="0"/>
         </w:numPr>
+        <w:rPr>
+          <w:sz w:val="24"/>
+          <w:szCs w:val="24"/>
+        </w:rPr>
       </w:pPr>
       <w:bookmarkStart w:id="0" w:name="_Toc107858165"/>
       <w:bookmarkStart w:id="1" w:name="_Toc112092349"/>
       <w:bookmarkStart w:id="2" w:name="_Toc116314000"/>
       <w:bookmarkStart w:id="3" w:name="_Toc117484242"/>
-      <w:bookmarkStart w:id="4" w:name="_Toc506727670"/>
-      <w:r>
-        <w:lastRenderedPageBreak/>
+      <w:bookmarkStart w:id="4" w:name="_Toc506904486"/>
+    </w:p>
+    <w:p>
+      <w:pPr>
+        <w:pStyle w:val="Heading1"/>
+        <w:numPr>
+          <w:ilvl w:val="0"/>
+          <w:numId w:val="0"/>
+        </w:numPr>
+      </w:pPr>
+      <w:r>
         <w:t xml:space="preserve">Table of </w:t>
       </w:r>
       <w:r>
@@ -195,7 +207,6 @@
         <w:tabs>
           <w:tab w:val="right" w:leader="dot" w:pos="9350"/>
         </w:tabs>
-        <w:spacing w:line="480" w:lineRule="auto"/>
         <w:rPr>
           <w:rFonts w:asciiTheme="minorHAnsi" w:eastAsiaTheme="minorEastAsia" w:hAnsiTheme="minorHAnsi" w:cstheme="minorBidi"/>
           <w:b w:val="0"/>
@@ -246,7 +257,7 @@
         <w:rPr>
           <w:noProof/>
         </w:rPr>
-        <w:instrText xml:space="preserve"> PAGEREF _Toc506727670 \h </w:instrText>
+        <w:instrText xml:space="preserve"> PAGEREF _Toc506904486 \h </w:instrText>
       </w:r>
       <w:r>
         <w:rPr>
@@ -261,7 +272,6 @@
       </w:r>
       <w:r>
         <w:rPr>
-          <w:caps w:val="0"/>
           <w:noProof/>
         </w:rPr>
         <w:t>i</w:t>
@@ -279,7 +289,6 @@
         <w:tabs>
           <w:tab w:val="right" w:leader="dot" w:pos="9350"/>
         </w:tabs>
-        <w:spacing w:line="480" w:lineRule="auto"/>
         <w:rPr>
           <w:rFonts w:asciiTheme="minorHAnsi" w:eastAsiaTheme="minorEastAsia" w:hAnsiTheme="minorHAnsi" w:cstheme="minorBidi"/>
           <w:b w:val="0"/>
@@ -312,7 +321,7 @@
         <w:rPr>
           <w:noProof/>
         </w:rPr>
-        <w:instrText xml:space="preserve"> PAGEREF _Toc506727671 \h </w:instrText>
+        <w:instrText xml:space="preserve"> PAGEREF _Toc506904487 \h </w:instrText>
       </w:r>
       <w:r>
         <w:rPr>
@@ -327,7 +336,6 @@
       </w:r>
       <w:r>
         <w:rPr>
-          <w:caps w:val="0"/>
           <w:noProof/>
         </w:rPr>
         <w:t>i</w:t>
@@ -337,23 +345,15 @@
           <w:noProof/>
         </w:rPr>
         <w:fldChar w:fldCharType="end"/>
-      </w:r>
-      <w:r>
-        <w:rPr>
-          <w:caps w:val="0"/>
-          <w:noProof/>
-        </w:rPr>
-        <w:t>i</w:t>
       </w:r>
     </w:p>
     <w:p>
       <w:pPr>
         <w:pStyle w:val="TOC1"/>
         <w:tabs>
-          <w:tab w:val="left" w:pos="440"/>
+          <w:tab w:val="left" w:pos="432"/>
           <w:tab w:val="right" w:leader="dot" w:pos="9350"/>
         </w:tabs>
-        <w:spacing w:line="480" w:lineRule="auto"/>
         <w:rPr>
           <w:rFonts w:asciiTheme="minorHAnsi" w:eastAsiaTheme="minorEastAsia" w:hAnsiTheme="minorHAnsi" w:cstheme="minorBidi"/>
           <w:b w:val="0"/>
@@ -380,7 +380,7 @@
           <w:sz w:val="24"/>
           <w:lang w:val="en-US"/>
         </w:rPr>
-        <w:t xml:space="preserve"> </w:t>
+        <w:tab/>
       </w:r>
       <w:r>
         <w:rPr>
@@ -404,7 +404,7 @@
         <w:rPr>
           <w:noProof/>
         </w:rPr>
-        <w:instrText xml:space="preserve"> PAGEREF _Toc506727672 \h </w:instrText>
+        <w:instrText xml:space="preserve"> PAGEREF _Toc506904488 \h </w:instrText>
       </w:r>
       <w:r>
         <w:rPr>
@@ -433,9 +433,9 @@
     <w:p>
       <w:pPr>
         <w:pStyle w:val="TOC2"/>
-        <w:spacing w:line="480" w:lineRule="auto"/>
         <w:rPr>
           <w:rFonts w:asciiTheme="minorHAnsi" w:eastAsiaTheme="minorEastAsia" w:hAnsiTheme="minorHAnsi" w:cstheme="minorBidi"/>
+          <w:smallCaps w:val="0"/>
           <w:noProof/>
           <w:sz w:val="24"/>
           <w:lang w:val="en-US"/>
@@ -450,11 +450,12 @@
       <w:r>
         <w:rPr>
           <w:rFonts w:asciiTheme="minorHAnsi" w:eastAsiaTheme="minorEastAsia" w:hAnsiTheme="minorHAnsi" w:cstheme="minorBidi"/>
+          <w:smallCaps w:val="0"/>
           <w:noProof/>
           <w:sz w:val="24"/>
           <w:lang w:val="en-US"/>
         </w:rPr>
-        <w:t xml:space="preserve"> </w:t>
+        <w:tab/>
       </w:r>
       <w:r>
         <w:rPr>
@@ -478,7 +479,7 @@
         <w:rPr>
           <w:noProof/>
         </w:rPr>
-        <w:instrText xml:space="preserve"> PAGEREF _Toc506727673 \h </w:instrText>
+        <w:instrText xml:space="preserve"> PAGEREF _Toc506904489 \h </w:instrText>
       </w:r>
       <w:r>
         <w:rPr>
@@ -507,9 +508,9 @@
     <w:p>
       <w:pPr>
         <w:pStyle w:val="TOC2"/>
-        <w:spacing w:line="480" w:lineRule="auto"/>
         <w:rPr>
           <w:rFonts w:asciiTheme="minorHAnsi" w:eastAsiaTheme="minorEastAsia" w:hAnsiTheme="minorHAnsi" w:cstheme="minorBidi"/>
+          <w:smallCaps w:val="0"/>
           <w:noProof/>
           <w:sz w:val="24"/>
           <w:lang w:val="en-US"/>
@@ -524,11 +525,12 @@
       <w:r>
         <w:rPr>
           <w:rFonts w:asciiTheme="minorHAnsi" w:eastAsiaTheme="minorEastAsia" w:hAnsiTheme="minorHAnsi" w:cstheme="minorBidi"/>
+          <w:smallCaps w:val="0"/>
           <w:noProof/>
           <w:sz w:val="24"/>
           <w:lang w:val="en-US"/>
         </w:rPr>
-        <w:t xml:space="preserve"> </w:t>
+        <w:tab/>
       </w:r>
       <w:r>
         <w:rPr>
@@ -552,7 +554,7 @@
         <w:rPr>
           <w:noProof/>
         </w:rPr>
-        <w:instrText xml:space="preserve"> PAGEREF _Toc506727674 \h </w:instrText>
+        <w:instrText xml:space="preserve"> PAGEREF _Toc506904490 \h </w:instrText>
       </w:r>
       <w:r>
         <w:rPr>
@@ -581,9 +583,9 @@
     <w:p>
       <w:pPr>
         <w:pStyle w:val="TOC2"/>
-        <w:spacing w:line="480" w:lineRule="auto"/>
         <w:rPr>
           <w:rFonts w:asciiTheme="minorHAnsi" w:eastAsiaTheme="minorEastAsia" w:hAnsiTheme="minorHAnsi" w:cstheme="minorBidi"/>
+          <w:smallCaps w:val="0"/>
           <w:noProof/>
           <w:sz w:val="24"/>
           <w:lang w:val="en-US"/>
@@ -598,11 +600,12 @@
       <w:r>
         <w:rPr>
           <w:rFonts w:asciiTheme="minorHAnsi" w:eastAsiaTheme="minorEastAsia" w:hAnsiTheme="minorHAnsi" w:cstheme="minorBidi"/>
+          <w:smallCaps w:val="0"/>
           <w:noProof/>
           <w:sz w:val="24"/>
           <w:lang w:val="en-US"/>
         </w:rPr>
-        <w:t xml:space="preserve"> </w:t>
+        <w:tab/>
       </w:r>
       <w:r>
         <w:rPr>
@@ -626,7 +629,7 @@
         <w:rPr>
           <w:noProof/>
         </w:rPr>
-        <w:instrText xml:space="preserve"> PAGEREF _Toc506727675 \h </w:instrText>
+        <w:instrText xml:space="preserve"> PAGEREF _Toc506904491 \h </w:instrText>
       </w:r>
       <w:r>
         <w:rPr>
@@ -643,7 +646,7 @@
         <w:rPr>
           <w:noProof/>
         </w:rPr>
-        <w:t>1</w:t>
+        <w:t>4</w:t>
       </w:r>
       <w:r>
         <w:rPr>
@@ -655,9 +658,9 @@
     <w:p>
       <w:pPr>
         <w:pStyle w:val="TOC2"/>
-        <w:spacing w:line="480" w:lineRule="auto"/>
         <w:rPr>
           <w:rFonts w:asciiTheme="minorHAnsi" w:eastAsiaTheme="minorEastAsia" w:hAnsiTheme="minorHAnsi" w:cstheme="minorBidi"/>
+          <w:smallCaps w:val="0"/>
           <w:noProof/>
           <w:sz w:val="24"/>
           <w:lang w:val="en-US"/>
@@ -672,11 +675,12 @@
       <w:r>
         <w:rPr>
           <w:rFonts w:asciiTheme="minorHAnsi" w:eastAsiaTheme="minorEastAsia" w:hAnsiTheme="minorHAnsi" w:cstheme="minorBidi"/>
+          <w:smallCaps w:val="0"/>
           <w:noProof/>
           <w:sz w:val="24"/>
           <w:lang w:val="en-US"/>
         </w:rPr>
-        <w:t xml:space="preserve"> </w:t>
+        <w:tab/>
       </w:r>
       <w:r>
         <w:rPr>
@@ -700,7 +704,7 @@
         <w:rPr>
           <w:noProof/>
         </w:rPr>
-        <w:instrText xml:space="preserve"> PAGEREF _Toc506727676 \h </w:instrText>
+        <w:instrText xml:space="preserve"> PAGEREF _Toc506904492 \h </w:instrText>
       </w:r>
       <w:r>
         <w:rPr>
@@ -717,7 +721,7 @@
         <w:rPr>
           <w:noProof/>
         </w:rPr>
-        <w:t>1</w:t>
+        <w:t>5</w:t>
       </w:r>
       <w:r>
         <w:rPr>
@@ -729,9 +733,9 @@
     <w:p>
       <w:pPr>
         <w:pStyle w:val="TOC2"/>
-        <w:spacing w:line="480" w:lineRule="auto"/>
         <w:rPr>
           <w:rFonts w:asciiTheme="minorHAnsi" w:eastAsiaTheme="minorEastAsia" w:hAnsiTheme="minorHAnsi" w:cstheme="minorBidi"/>
+          <w:smallCaps w:val="0"/>
           <w:noProof/>
           <w:sz w:val="24"/>
           <w:lang w:val="en-US"/>
@@ -746,11 +750,12 @@
       <w:r>
         <w:rPr>
           <w:rFonts w:asciiTheme="minorHAnsi" w:eastAsiaTheme="minorEastAsia" w:hAnsiTheme="minorHAnsi" w:cstheme="minorBidi"/>
+          <w:smallCaps w:val="0"/>
           <w:noProof/>
           <w:sz w:val="24"/>
           <w:lang w:val="en-US"/>
         </w:rPr>
-        <w:t xml:space="preserve"> </w:t>
+        <w:tab/>
       </w:r>
       <w:r>
         <w:rPr>
@@ -774,7 +779,7 @@
         <w:rPr>
           <w:noProof/>
         </w:rPr>
-        <w:instrText xml:space="preserve"> PAGEREF _Toc506727677 \h </w:instrText>
+        <w:instrText xml:space="preserve"> PAGEREF _Toc506904493 \h </w:instrText>
       </w:r>
       <w:r>
         <w:rPr>
@@ -791,7 +796,7 @@
         <w:rPr>
           <w:noProof/>
         </w:rPr>
-        <w:t>1</w:t>
+        <w:t>6</w:t>
       </w:r>
       <w:r>
         <w:rPr>
@@ -804,10 +809,9 @@
       <w:pPr>
         <w:pStyle w:val="TOC1"/>
         <w:tabs>
-          <w:tab w:val="left" w:pos="440"/>
+          <w:tab w:val="left" w:pos="432"/>
           <w:tab w:val="right" w:leader="dot" w:pos="9350"/>
         </w:tabs>
-        <w:spacing w:line="480" w:lineRule="auto"/>
         <w:rPr>
           <w:rFonts w:asciiTheme="minorHAnsi" w:eastAsiaTheme="minorEastAsia" w:hAnsiTheme="minorHAnsi" w:cstheme="minorBidi"/>
           <w:b w:val="0"/>
@@ -834,7 +838,7 @@
           <w:sz w:val="24"/>
           <w:lang w:val="en-US"/>
         </w:rPr>
-        <w:t xml:space="preserve"> </w:t>
+        <w:tab/>
       </w:r>
       <w:r>
         <w:rPr>
@@ -858,7 +862,7 @@
         <w:rPr>
           <w:noProof/>
         </w:rPr>
-        <w:instrText xml:space="preserve"> PAGEREF _Toc506727678 \h </w:instrText>
+        <w:instrText xml:space="preserve"> PAGEREF _Toc506904494 \h </w:instrText>
       </w:r>
       <w:r>
         <w:rPr>
@@ -875,7 +879,7 @@
         <w:rPr>
           <w:noProof/>
         </w:rPr>
-        <w:t>1</w:t>
+        <w:t>6</w:t>
       </w:r>
       <w:r>
         <w:rPr>
@@ -886,13 +890,311 @@
     </w:p>
     <w:p>
       <w:pPr>
+        <w:pStyle w:val="TOC2"/>
+        <w:rPr>
+          <w:rFonts w:asciiTheme="minorHAnsi" w:eastAsiaTheme="minorEastAsia" w:hAnsiTheme="minorHAnsi" w:cstheme="minorBidi"/>
+          <w:smallCaps w:val="0"/>
+          <w:noProof/>
+          <w:sz w:val="24"/>
+          <w:lang w:val="en-US"/>
+        </w:rPr>
+      </w:pPr>
+      <w:r>
+        <w:rPr>
+          <w:noProof/>
+        </w:rPr>
+        <w:t>2.1</w:t>
+      </w:r>
+      <w:r>
+        <w:rPr>
+          <w:rFonts w:asciiTheme="minorHAnsi" w:eastAsiaTheme="minorEastAsia" w:hAnsiTheme="minorHAnsi" w:cstheme="minorBidi"/>
+          <w:smallCaps w:val="0"/>
+          <w:noProof/>
+          <w:sz w:val="24"/>
+          <w:lang w:val="en-US"/>
+        </w:rPr>
+        <w:tab/>
+      </w:r>
+      <w:r>
+        <w:rPr>
+          <w:noProof/>
+        </w:rPr>
+        <w:t>Overview</w:t>
+      </w:r>
+      <w:r>
+        <w:rPr>
+          <w:noProof/>
+        </w:rPr>
+        <w:tab/>
+      </w:r>
+      <w:r>
+        <w:rPr>
+          <w:noProof/>
+        </w:rPr>
+        <w:fldChar w:fldCharType="begin"/>
+      </w:r>
+      <w:r>
+        <w:rPr>
+          <w:noProof/>
+        </w:rPr>
+        <w:instrText xml:space="preserve"> PAGEREF _Toc506904495 \h </w:instrText>
+      </w:r>
+      <w:r>
+        <w:rPr>
+          <w:noProof/>
+        </w:rPr>
+      </w:r>
+      <w:r>
+        <w:rPr>
+          <w:noProof/>
+        </w:rPr>
+        <w:fldChar w:fldCharType="separate"/>
+      </w:r>
+      <w:r>
+        <w:rPr>
+          <w:noProof/>
+        </w:rPr>
+        <w:t>6</w:t>
+      </w:r>
+      <w:r>
+        <w:rPr>
+          <w:noProof/>
+        </w:rPr>
+        <w:fldChar w:fldCharType="end"/>
+      </w:r>
+    </w:p>
+    <w:p>
+      <w:pPr>
+        <w:pStyle w:val="TOC2"/>
+        <w:rPr>
+          <w:rFonts w:asciiTheme="minorHAnsi" w:eastAsiaTheme="minorEastAsia" w:hAnsiTheme="minorHAnsi" w:cstheme="minorBidi"/>
+          <w:smallCaps w:val="0"/>
+          <w:noProof/>
+          <w:sz w:val="24"/>
+          <w:lang w:val="en-US"/>
+        </w:rPr>
+      </w:pPr>
+      <w:r>
+        <w:rPr>
+          <w:noProof/>
+        </w:rPr>
+        <w:t>2.2</w:t>
+      </w:r>
+      <w:r>
+        <w:rPr>
+          <w:rFonts w:asciiTheme="minorHAnsi" w:eastAsiaTheme="minorEastAsia" w:hAnsiTheme="minorHAnsi" w:cstheme="minorBidi"/>
+          <w:smallCaps w:val="0"/>
+          <w:noProof/>
+          <w:sz w:val="24"/>
+          <w:lang w:val="en-US"/>
+        </w:rPr>
+        <w:tab/>
+      </w:r>
+      <w:r>
+        <w:rPr>
+          <w:noProof/>
+        </w:rPr>
+        <w:t>User Interface (UI)</w:t>
+      </w:r>
+      <w:r>
+        <w:rPr>
+          <w:noProof/>
+        </w:rPr>
+        <w:tab/>
+      </w:r>
+      <w:r>
+        <w:rPr>
+          <w:noProof/>
+        </w:rPr>
+        <w:fldChar w:fldCharType="begin"/>
+      </w:r>
+      <w:r>
+        <w:rPr>
+          <w:noProof/>
+        </w:rPr>
+        <w:instrText xml:space="preserve"> PAGEREF _Toc506904496 \h </w:instrText>
+      </w:r>
+      <w:r>
+        <w:rPr>
+          <w:noProof/>
+        </w:rPr>
+      </w:r>
+      <w:r>
+        <w:rPr>
+          <w:noProof/>
+        </w:rPr>
+        <w:fldChar w:fldCharType="separate"/>
+      </w:r>
+      <w:r>
+        <w:rPr>
+          <w:noProof/>
+        </w:rPr>
+        <w:t>7</w:t>
+      </w:r>
+      <w:r>
+        <w:rPr>
+          <w:noProof/>
+        </w:rPr>
+        <w:fldChar w:fldCharType="end"/>
+      </w:r>
+    </w:p>
+    <w:p>
+      <w:pPr>
+        <w:pStyle w:val="TOC2"/>
+        <w:rPr>
+          <w:rFonts w:asciiTheme="minorHAnsi" w:eastAsiaTheme="minorEastAsia" w:hAnsiTheme="minorHAnsi" w:cstheme="minorBidi"/>
+          <w:smallCaps w:val="0"/>
+          <w:noProof/>
+          <w:sz w:val="24"/>
+          <w:lang w:val="en-US"/>
+        </w:rPr>
+      </w:pPr>
+      <w:r>
+        <w:rPr>
+          <w:noProof/>
+        </w:rPr>
+        <w:t>2.3</w:t>
+      </w:r>
+      <w:r>
+        <w:rPr>
+          <w:rFonts w:asciiTheme="minorHAnsi" w:eastAsiaTheme="minorEastAsia" w:hAnsiTheme="minorHAnsi" w:cstheme="minorBidi"/>
+          <w:smallCaps w:val="0"/>
+          <w:noProof/>
+          <w:sz w:val="24"/>
+          <w:lang w:val="en-US"/>
+        </w:rPr>
+        <w:tab/>
+      </w:r>
+      <w:r>
+        <w:rPr>
+          <w:noProof/>
+        </w:rPr>
+        <w:t>Game Engine (GE)</w:t>
+      </w:r>
+      <w:r>
+        <w:rPr>
+          <w:noProof/>
+        </w:rPr>
+        <w:tab/>
+      </w:r>
+      <w:r>
+        <w:rPr>
+          <w:noProof/>
+        </w:rPr>
+        <w:fldChar w:fldCharType="begin"/>
+      </w:r>
+      <w:r>
+        <w:rPr>
+          <w:noProof/>
+        </w:rPr>
+        <w:instrText xml:space="preserve"> PAGEREF _Toc506904497 \h </w:instrText>
+      </w:r>
+      <w:r>
+        <w:rPr>
+          <w:noProof/>
+        </w:rPr>
+      </w:r>
+      <w:r>
+        <w:rPr>
+          <w:noProof/>
+        </w:rPr>
+        <w:fldChar w:fldCharType="separate"/>
+      </w:r>
+      <w:r>
+        <w:rPr>
+          <w:noProof/>
+        </w:rPr>
+        <w:t>7</w:t>
+      </w:r>
+      <w:r>
+        <w:rPr>
+          <w:noProof/>
+        </w:rPr>
+        <w:fldChar w:fldCharType="end"/>
+      </w:r>
+    </w:p>
+    <w:p>
+      <w:pPr>
+        <w:pStyle w:val="TOC2"/>
+        <w:rPr>
+          <w:rFonts w:asciiTheme="minorHAnsi" w:eastAsiaTheme="minorEastAsia" w:hAnsiTheme="minorHAnsi" w:cstheme="minorBidi"/>
+          <w:smallCaps w:val="0"/>
+          <w:noProof/>
+          <w:sz w:val="24"/>
+          <w:lang w:val="en-US"/>
+        </w:rPr>
+      </w:pPr>
+      <w:r>
+        <w:rPr>
+          <w:noProof/>
+        </w:rPr>
+        <w:t>2.4</w:t>
+      </w:r>
+      <w:r>
+        <w:rPr>
+          <w:rFonts w:asciiTheme="minorHAnsi" w:eastAsiaTheme="minorEastAsia" w:hAnsiTheme="minorHAnsi" w:cstheme="minorBidi"/>
+          <w:smallCaps w:val="0"/>
+          <w:noProof/>
+          <w:sz w:val="24"/>
+          <w:lang w:val="en-US"/>
+        </w:rPr>
+        <w:tab/>
+      </w:r>
+      <w:r>
+        <w:rPr>
+          <w:noProof/>
+        </w:rPr>
+        <w:t>Artificial Intelligence Engine (AIE)</w:t>
+      </w:r>
+      <w:r>
+        <w:rPr>
+          <w:noProof/>
+        </w:rPr>
+        <w:tab/>
+      </w:r>
+      <w:r>
+        <w:rPr>
+          <w:noProof/>
+        </w:rPr>
+        <w:fldChar w:fldCharType="begin"/>
+      </w:r>
+      <w:r>
+        <w:rPr>
+          <w:noProof/>
+        </w:rPr>
+        <w:instrText xml:space="preserve"> PAGEREF _Toc506904498 \h </w:instrText>
+      </w:r>
+      <w:r>
+        <w:rPr>
+          <w:noProof/>
+        </w:rPr>
+      </w:r>
+      <w:r>
+        <w:rPr>
+          <w:noProof/>
+        </w:rPr>
+        <w:fldChar w:fldCharType="separate"/>
+      </w:r>
+      <w:r>
+        <w:rPr>
+          <w:noProof/>
+        </w:rPr>
+        <w:t>7</w:t>
+      </w:r>
+      <w:r>
+        <w:rPr>
+          <w:noProof/>
+        </w:rPr>
+        <w:fldChar w:fldCharType="end"/>
+      </w:r>
+    </w:p>
+    <w:p>
+      <w:pPr>
         <w:pStyle w:val="TOC1"/>
         <w:tabs>
-          <w:tab w:val="left" w:pos="660"/>
+          <w:tab w:val="left" w:pos="432"/>
           <w:tab w:val="right" w:leader="dot" w:pos="9350"/>
         </w:tabs>
-        <w:spacing w:before="0" w:line="480" w:lineRule="auto"/>
-        <w:ind w:left="432"/>
         <w:rPr>
           <w:rFonts w:asciiTheme="minorHAnsi" w:eastAsiaTheme="minorEastAsia" w:hAnsiTheme="minorHAnsi" w:cstheme="minorBidi"/>
           <w:b w:val="0"/>
@@ -905,11 +1207,9 @@
       </w:pPr>
       <w:r>
         <w:rPr>
-          <w:b w:val="0"/>
-          <w:caps w:val="0"/>
-          <w:noProof/>
-        </w:rPr>
-        <w:t>2.1</w:t>
+          <w:noProof/>
+        </w:rPr>
+        <w:t>3.</w:t>
       </w:r>
       <w:r>
         <w:rPr>
@@ -921,62 +1221,51 @@
           <w:sz w:val="24"/>
           <w:lang w:val="en-US"/>
         </w:rPr>
-        <w:t xml:space="preserve"> </w:t>
-      </w:r>
-      <w:r>
-        <w:rPr>
-          <w:b w:val="0"/>
-          <w:caps w:val="0"/>
-          <w:noProof/>
-        </w:rPr>
-        <w:t>Overview</w:t>
-      </w:r>
-      <w:r>
-        <w:rPr>
-          <w:b w:val="0"/>
-          <w:caps w:val="0"/>
-          <w:noProof/>
-        </w:rPr>
         <w:tab/>
       </w:r>
       <w:r>
         <w:rPr>
-          <w:b w:val="0"/>
+          <w:noProof/>
+        </w:rPr>
+        <w:t>High-Level Design</w:t>
+      </w:r>
+      <w:r>
+        <w:rPr>
+          <w:noProof/>
+        </w:rPr>
+        <w:tab/>
+      </w:r>
+      <w:r>
+        <w:rPr>
           <w:noProof/>
         </w:rPr>
         <w:fldChar w:fldCharType="begin"/>
       </w:r>
       <w:r>
         <w:rPr>
-          <w:b w:val="0"/>
-          <w:noProof/>
-        </w:rPr>
-        <w:instrText xml:space="preserve"> PAGEREF _Toc506727679 \h </w:instrText>
-      </w:r>
-      <w:r>
-        <w:rPr>
-          <w:b w:val="0"/>
-          <w:noProof/>
-        </w:rPr>
-      </w:r>
-      <w:r>
-        <w:rPr>
-          <w:b w:val="0"/>
+          <w:noProof/>
+        </w:rPr>
+        <w:instrText xml:space="preserve"> PAGEREF _Toc506904499 \h </w:instrText>
+      </w:r>
+      <w:r>
+        <w:rPr>
+          <w:noProof/>
+        </w:rPr>
+      </w:r>
+      <w:r>
+        <w:rPr>
           <w:noProof/>
         </w:rPr>
         <w:fldChar w:fldCharType="separate"/>
       </w:r>
       <w:r>
         <w:rPr>
-          <w:b w:val="0"/>
-          <w:caps w:val="0"/>
-          <w:noProof/>
-        </w:rPr>
-        <w:t>1</w:t>
-      </w:r>
-      <w:r>
-        <w:rPr>
-          <w:b w:val="0"/>
+          <w:noProof/>
+        </w:rPr>
+        <w:t>8</w:t>
+      </w:r>
+      <w:r>
+        <w:rPr>
           <w:noProof/>
         </w:rPr>
         <w:fldChar w:fldCharType="end"/>
@@ -984,18 +1273,10 @@
     </w:p>
     <w:p>
       <w:pPr>
-        <w:pStyle w:val="TOC1"/>
-        <w:tabs>
-          <w:tab w:val="left" w:pos="660"/>
-          <w:tab w:val="right" w:leader="dot" w:pos="9350"/>
-        </w:tabs>
-        <w:spacing w:before="0" w:line="480" w:lineRule="auto"/>
-        <w:ind w:left="432"/>
+        <w:pStyle w:val="TOC2"/>
         <w:rPr>
           <w:rFonts w:asciiTheme="minorHAnsi" w:eastAsiaTheme="minorEastAsia" w:hAnsiTheme="minorHAnsi" w:cstheme="minorBidi"/>
-          <w:b w:val="0"/>
-          <w:bCs w:val="0"/>
-          <w:caps w:val="0"/>
+          <w:smallCaps w:val="0"/>
           <w:noProof/>
           <w:sz w:val="24"/>
           <w:lang w:val="en-US"/>
@@ -1003,233 +1284,60 @@
       </w:pPr>
       <w:r>
         <w:rPr>
-          <w:b w:val="0"/>
-          <w:caps w:val="0"/>
-          <w:noProof/>
-        </w:rPr>
-        <w:t>2.2</w:t>
+          <w:noProof/>
+        </w:rPr>
+        <w:t>3.1</w:t>
       </w:r>
       <w:r>
         <w:rPr>
           <w:rFonts w:asciiTheme="minorHAnsi" w:eastAsiaTheme="minorEastAsia" w:hAnsiTheme="minorHAnsi" w:cstheme="minorBidi"/>
-          <w:b w:val="0"/>
-          <w:bCs w:val="0"/>
-          <w:caps w:val="0"/>
+          <w:smallCaps w:val="0"/>
           <w:noProof/>
           <w:sz w:val="24"/>
           <w:lang w:val="en-US"/>
         </w:rPr>
-        <w:t xml:space="preserve"> </w:t>
-      </w:r>
-      <w:r>
-        <w:rPr>
-          <w:b w:val="0"/>
-          <w:caps w:val="0"/>
-          <w:noProof/>
-        </w:rPr>
-        <w:t>Component 1..N</w:t>
-      </w:r>
-      <w:r>
-        <w:rPr>
-          <w:b w:val="0"/>
-          <w:caps w:val="0"/>
-          <w:noProof/>
-        </w:rPr>
         <w:tab/>
       </w:r>
       <w:r>
         <w:rPr>
-          <w:b w:val="0"/>
+          <w:noProof/>
+        </w:rPr>
+        <w:t>View / Model Component 1..n</w:t>
+      </w:r>
+      <w:r>
+        <w:rPr>
+          <w:noProof/>
+        </w:rPr>
+        <w:tab/>
+      </w:r>
+      <w:r>
+        <w:rPr>
           <w:noProof/>
         </w:rPr>
         <w:fldChar w:fldCharType="begin"/>
       </w:r>
       <w:r>
         <w:rPr>
-          <w:b w:val="0"/>
-          <w:noProof/>
-        </w:rPr>
-        <w:instrText xml:space="preserve"> PAGEREF _Toc506727680 \h </w:instrText>
-      </w:r>
-      <w:r>
-        <w:rPr>
-          <w:b w:val="0"/>
-          <w:noProof/>
-        </w:rPr>
-      </w:r>
-      <w:r>
-        <w:rPr>
-          <w:b w:val="0"/>
+          <w:noProof/>
+        </w:rPr>
+        <w:instrText xml:space="preserve"> PAGEREF _Toc506904500 \h </w:instrText>
+      </w:r>
+      <w:r>
+        <w:rPr>
+          <w:noProof/>
+        </w:rPr>
+      </w:r>
+      <w:r>
+        <w:rPr>
           <w:noProof/>
         </w:rPr>
         <w:fldChar w:fldCharType="separate"/>
       </w:r>
       <w:r>
         <w:rPr>
-          <w:b w:val="0"/>
-          <w:caps w:val="0"/>
-          <w:noProof/>
-        </w:rPr>
-        <w:t>1</w:t>
-      </w:r>
-      <w:r>
-        <w:rPr>
-          <w:b w:val="0"/>
-          <w:noProof/>
-        </w:rPr>
-        <w:fldChar w:fldCharType="end"/>
-      </w:r>
-    </w:p>
-    <w:p>
-      <w:pPr>
-        <w:pStyle w:val="TOC1"/>
-        <w:tabs>
-          <w:tab w:val="left" w:pos="440"/>
-          <w:tab w:val="right" w:leader="dot" w:pos="9350"/>
-        </w:tabs>
-        <w:spacing w:line="480" w:lineRule="auto"/>
-        <w:rPr>
-          <w:rFonts w:asciiTheme="minorHAnsi" w:eastAsiaTheme="minorEastAsia" w:hAnsiTheme="minorHAnsi" w:cstheme="minorBidi"/>
-          <w:b w:val="0"/>
-          <w:bCs w:val="0"/>
-          <w:caps w:val="0"/>
-          <w:noProof/>
-          <w:sz w:val="24"/>
-          <w:lang w:val="en-US"/>
-        </w:rPr>
-      </w:pPr>
-      <w:r>
-        <w:rPr>
-          <w:noProof/>
-        </w:rPr>
-        <w:t>3.</w:t>
-      </w:r>
-      <w:r>
-        <w:rPr>
-          <w:rFonts w:asciiTheme="minorHAnsi" w:eastAsiaTheme="minorEastAsia" w:hAnsiTheme="minorHAnsi" w:cstheme="minorBidi"/>
-          <w:b w:val="0"/>
-          <w:bCs w:val="0"/>
-          <w:caps w:val="0"/>
-          <w:noProof/>
-          <w:sz w:val="24"/>
-          <w:lang w:val="en-US"/>
-        </w:rPr>
-        <w:t xml:space="preserve"> </w:t>
-      </w:r>
-      <w:r>
-        <w:rPr>
-          <w:noProof/>
-        </w:rPr>
-        <w:t>High-Level Design</w:t>
-      </w:r>
-      <w:r>
-        <w:rPr>
-          <w:noProof/>
-        </w:rPr>
-        <w:tab/>
-      </w:r>
-      <w:r>
-        <w:rPr>
-          <w:noProof/>
-        </w:rPr>
-        <w:fldChar w:fldCharType="begin"/>
-      </w:r>
-      <w:r>
-        <w:rPr>
-          <w:noProof/>
-        </w:rPr>
-        <w:instrText xml:space="preserve"> PAGEREF _Toc506727681 \h </w:instrText>
-      </w:r>
-      <w:r>
-        <w:rPr>
-          <w:noProof/>
-        </w:rPr>
-      </w:r>
-      <w:r>
-        <w:rPr>
-          <w:noProof/>
-        </w:rPr>
-        <w:fldChar w:fldCharType="separate"/>
-      </w:r>
-      <w:r>
-        <w:rPr>
-          <w:noProof/>
-        </w:rPr>
-        <w:t>2</w:t>
-      </w:r>
-      <w:r>
-        <w:rPr>
-          <w:noProof/>
-        </w:rPr>
-        <w:fldChar w:fldCharType="end"/>
-      </w:r>
-    </w:p>
-    <w:p>
-      <w:pPr>
-        <w:pStyle w:val="TOC2"/>
-        <w:spacing w:line="480" w:lineRule="auto"/>
-        <w:rPr>
-          <w:rFonts w:asciiTheme="minorHAnsi" w:eastAsiaTheme="minorEastAsia" w:hAnsiTheme="minorHAnsi" w:cstheme="minorBidi"/>
-          <w:noProof/>
-          <w:sz w:val="24"/>
-          <w:lang w:val="en-US"/>
-        </w:rPr>
-      </w:pPr>
-      <w:r>
-        <w:rPr>
-          <w:noProof/>
-        </w:rPr>
-        <w:t>3.1</w:t>
-      </w:r>
-      <w:r>
-        <w:rPr>
-          <w:rFonts w:asciiTheme="minorHAnsi" w:eastAsiaTheme="minorEastAsia" w:hAnsiTheme="minorHAnsi" w:cstheme="minorBidi"/>
-          <w:noProof/>
-          <w:sz w:val="24"/>
-          <w:lang w:val="en-US"/>
-        </w:rPr>
-        <w:t xml:space="preserve"> </w:t>
-      </w:r>
-      <w:r>
-        <w:rPr>
-          <w:noProof/>
-        </w:rPr>
-        <w:t>View / Model Component 1..n</w:t>
-      </w:r>
-      <w:r>
-        <w:rPr>
-          <w:noProof/>
-        </w:rPr>
-        <w:tab/>
-      </w:r>
-      <w:r>
-        <w:rPr>
-          <w:noProof/>
-        </w:rPr>
-        <w:fldChar w:fldCharType="begin"/>
-      </w:r>
-      <w:r>
-        <w:rPr>
-          <w:noProof/>
-        </w:rPr>
-        <w:instrText xml:space="preserve"> PAGEREF _Toc506727682 \h </w:instrText>
-      </w:r>
-      <w:r>
-        <w:rPr>
-          <w:noProof/>
-        </w:rPr>
-      </w:r>
-      <w:r>
-        <w:rPr>
-          <w:noProof/>
-        </w:rPr>
-        <w:fldChar w:fldCharType="separate"/>
-      </w:r>
-      <w:r>
-        <w:rPr>
-          <w:noProof/>
-        </w:rPr>
-        <w:t>2</w:t>
+          <w:noProof/>
+        </w:rPr>
+        <w:t>8</w:t>
       </w:r>
       <w:r>
         <w:rPr>
@@ -1268,10 +1376,22 @@
           <w:ilvl w:val="0"/>
           <w:numId w:val="0"/>
         </w:numPr>
-      </w:pPr>
-      <w:bookmarkStart w:id="5" w:name="_Toc506727671"/>
-      <w:r>
-        <w:lastRenderedPageBreak/>
+        <w:rPr>
+          <w:sz w:val="24"/>
+          <w:szCs w:val="24"/>
+        </w:rPr>
+      </w:pPr>
+      <w:bookmarkStart w:id="5" w:name="_Toc506904487"/>
+    </w:p>
+    <w:p>
+      <w:pPr>
+        <w:pStyle w:val="Heading1"/>
+        <w:numPr>
+          <w:ilvl w:val="0"/>
+          <w:numId w:val="0"/>
+        </w:numPr>
+      </w:pPr>
+      <w:r>
         <w:t>Revisions</w:t>
       </w:r>
       <w:bookmarkEnd w:id="5"/>
@@ -1298,66 +1418,13 @@
         <w:gridCol w:w="1985"/>
       </w:tblGrid>
       <w:tr>
+        <w:trPr>
+          <w:trHeight w:val="20"/>
+        </w:trPr>
         <w:tc>
           <w:tcPr>
             <w:tcW w:w="1165" w:type="dxa"/>
-          </w:tcPr>
-          <w:p>
-            <w:pPr>
-              <w:pStyle w:val="Table-ColHead"/>
-              <w:rPr>
-                <w:rFonts w:ascii="Times New Roman" w:hAnsi="Times New Roman"/>
-              </w:rPr>
-            </w:pPr>
-            <w:r>
-              <w:rPr>
-                <w:rFonts w:ascii="Times New Roman" w:hAnsi="Times New Roman"/>
-              </w:rPr>
-              <w:t>Version</w:t>
-            </w:r>
-          </w:p>
-        </w:tc>
-        <w:tc>
-          <w:tcPr>
-            <w:tcW w:w="1954" w:type="dxa"/>
-          </w:tcPr>
-          <w:p>
-            <w:pPr>
-              <w:pStyle w:val="Table-ColHead"/>
-              <w:rPr>
-                <w:rFonts w:ascii="Times New Roman" w:hAnsi="Times New Roman"/>
-              </w:rPr>
-            </w:pPr>
-            <w:r>
-              <w:rPr>
-                <w:rFonts w:ascii="Times New Roman" w:hAnsi="Times New Roman"/>
-              </w:rPr>
-              <w:t>Primary Author(s)</w:t>
-            </w:r>
-          </w:p>
-        </w:tc>
-        <w:tc>
-          <w:tcPr>
-            <w:tcW w:w="4252" w:type="dxa"/>
-          </w:tcPr>
-          <w:p>
-            <w:pPr>
-              <w:pStyle w:val="Table-ColHead"/>
-              <w:rPr>
-                <w:rFonts w:ascii="Times New Roman" w:hAnsi="Times New Roman"/>
-              </w:rPr>
-            </w:pPr>
-            <w:r>
-              <w:rPr>
-                <w:rFonts w:ascii="Times New Roman" w:hAnsi="Times New Roman"/>
-              </w:rPr>
-              <w:t>Description of Version</w:t>
-            </w:r>
-          </w:p>
-        </w:tc>
-        <w:tc>
-          <w:tcPr>
-            <w:tcW w:w="1985" w:type="dxa"/>
+            <w:vAlign w:val="center"/>
           </w:tcPr>
           <w:p>
             <w:pPr>
@@ -1371,986 +1438,1369 @@
               <w:rPr>
                 <w:rFonts w:ascii="Times New Roman" w:hAnsi="Times New Roman"/>
               </w:rPr>
+              <w:t>Version</w:t>
+            </w:r>
+          </w:p>
+        </w:tc>
+        <w:tc>
+          <w:tcPr>
+            <w:tcW w:w="1954" w:type="dxa"/>
+            <w:vAlign w:val="center"/>
+          </w:tcPr>
+          <w:p>
+            <w:pPr>
+              <w:pStyle w:val="Table-ColHead"/>
+              <w:jc w:val="center"/>
+              <w:rPr>
+                <w:rFonts w:ascii="Times New Roman" w:hAnsi="Times New Roman"/>
+              </w:rPr>
+            </w:pPr>
+            <w:r>
+              <w:rPr>
+                <w:rFonts w:ascii="Times New Roman" w:hAnsi="Times New Roman"/>
+              </w:rPr>
+              <w:t>Primary Author(s)</w:t>
+            </w:r>
+          </w:p>
+        </w:tc>
+        <w:tc>
+          <w:tcPr>
+            <w:tcW w:w="4252" w:type="dxa"/>
+            <w:vAlign w:val="center"/>
+          </w:tcPr>
+          <w:p>
+            <w:pPr>
+              <w:pStyle w:val="Table-ColHead"/>
+              <w:jc w:val="center"/>
+              <w:rPr>
+                <w:rFonts w:ascii="Times New Roman" w:hAnsi="Times New Roman"/>
+              </w:rPr>
+            </w:pPr>
+            <w:r>
+              <w:rPr>
+                <w:rFonts w:ascii="Times New Roman" w:hAnsi="Times New Roman"/>
+              </w:rPr>
+              <w:t>Description of Version</w:t>
+            </w:r>
+          </w:p>
+        </w:tc>
+        <w:tc>
+          <w:tcPr>
+            <w:tcW w:w="1985" w:type="dxa"/>
+            <w:vAlign w:val="center"/>
+          </w:tcPr>
+          <w:p>
+            <w:pPr>
+              <w:pStyle w:val="Table-ColHead"/>
+              <w:jc w:val="center"/>
+              <w:rPr>
+                <w:rFonts w:ascii="Times New Roman" w:hAnsi="Times New Roman"/>
+              </w:rPr>
+            </w:pPr>
+            <w:r>
+              <w:rPr>
+                <w:rFonts w:ascii="Times New Roman" w:hAnsi="Times New Roman"/>
+              </w:rPr>
               <w:t>Date Completed</w:t>
             </w:r>
           </w:p>
         </w:tc>
       </w:tr>
       <w:tr>
+        <w:trPr>
+          <w:trHeight w:val="20"/>
+        </w:trPr>
         <w:tc>
           <w:tcPr>
             <w:tcW w:w="1165" w:type="dxa"/>
+            <w:vAlign w:val="center"/>
           </w:tcPr>
           <w:p>
             <w:pPr>
               <w:pStyle w:val="Table-Text"/>
               <w:suppressAutoHyphens/>
-            </w:pPr>
-            <w:r>
-              <w:t>Draft Type and Number</w:t>
+              <w:spacing w:before="0" w:after="0" w:line="240" w:lineRule="auto"/>
+              <w:jc w:val="center"/>
+            </w:pPr>
+            <w:r>
+              <w:t>1.0</w:t>
             </w:r>
           </w:p>
         </w:tc>
         <w:tc>
           <w:tcPr>
             <w:tcW w:w="1954" w:type="dxa"/>
+            <w:vAlign w:val="center"/>
           </w:tcPr>
           <w:p>
             <w:pPr>
               <w:pStyle w:val="Table-Text"/>
-            </w:pPr>
-            <w:r>
-              <w:t>Full Name</w:t>
+              <w:spacing w:before="0" w:after="0" w:line="240" w:lineRule="auto"/>
+              <w:jc w:val="center"/>
+            </w:pPr>
+            <w:r>
+              <w:t>Alexander Maxwell</w:t>
             </w:r>
           </w:p>
         </w:tc>
         <w:tc>
           <w:tcPr>
             <w:tcW w:w="4252" w:type="dxa"/>
+            <w:vAlign w:val="center"/>
           </w:tcPr>
           <w:p>
             <w:pPr>
               <w:pStyle w:val="Table-Text"/>
-            </w:pPr>
-            <w:r>
-              <w:t>Information about the revision. This table does not need to be filled in whenever a document is touched, only when the version is being upgraded.</w:t>
+              <w:spacing w:line="240" w:lineRule="auto"/>
+              <w:jc w:val="center"/>
+              <w:rPr>
+                <w:i/>
+              </w:rPr>
+            </w:pPr>
+            <w:r>
+              <w:t xml:space="preserve">Completion of </w:t>
+            </w:r>
+            <w:r>
+              <w:rPr>
+                <w:i/>
+              </w:rPr>
+              <w:t>section 1</w:t>
+            </w:r>
+            <w:r>
+              <w:t xml:space="preserve"> including sub sections 1.1, 1.2, 1.3, 1.4, and 1.5.</w:t>
             </w:r>
           </w:p>
         </w:tc>
         <w:tc>
           <w:tcPr>
             <w:tcW w:w="1985" w:type="dxa"/>
+            <w:vAlign w:val="center"/>
           </w:tcPr>
           <w:p>
             <w:pPr>
               <w:pStyle w:val="Table-Text"/>
+              <w:spacing w:before="0" w:after="0" w:line="240" w:lineRule="auto"/>
               <w:jc w:val="center"/>
             </w:pPr>
             <w:r>
-              <w:t>00/00/00</w:t>
+              <w:t>02/19/2018</w:t>
             </w:r>
           </w:p>
         </w:tc>
       </w:tr>
       <w:tr>
+        <w:trPr>
+          <w:trHeight w:val="20"/>
+        </w:trPr>
         <w:tc>
           <w:tcPr>
             <w:tcW w:w="1165" w:type="dxa"/>
+            <w:vAlign w:val="center"/>
           </w:tcPr>
           <w:p>
             <w:pPr>
               <w:pStyle w:val="Table-Text"/>
               <w:suppressAutoHyphens/>
+              <w:spacing w:before="0" w:after="0" w:line="240" w:lineRule="auto"/>
+              <w:jc w:val="center"/>
             </w:pPr>
           </w:p>
         </w:tc>
         <w:tc>
           <w:tcPr>
             <w:tcW w:w="1954" w:type="dxa"/>
+            <w:vAlign w:val="center"/>
           </w:tcPr>
           <w:p>
             <w:pPr>
               <w:pStyle w:val="Table-Text"/>
+              <w:spacing w:before="0" w:after="0" w:line="240" w:lineRule="auto"/>
+              <w:jc w:val="center"/>
             </w:pPr>
           </w:p>
         </w:tc>
         <w:tc>
           <w:tcPr>
             <w:tcW w:w="4252" w:type="dxa"/>
+            <w:vAlign w:val="center"/>
           </w:tcPr>
           <w:p>
             <w:pPr>
               <w:pStyle w:val="Table-Text"/>
+              <w:spacing w:before="0" w:after="0" w:line="240" w:lineRule="auto"/>
+              <w:jc w:val="center"/>
             </w:pPr>
           </w:p>
         </w:tc>
         <w:tc>
           <w:tcPr>
             <w:tcW w:w="1985" w:type="dxa"/>
+            <w:vAlign w:val="center"/>
           </w:tcPr>
           <w:p>
             <w:pPr>
               <w:pStyle w:val="Table-Text"/>
+              <w:spacing w:before="0" w:after="0" w:line="240" w:lineRule="auto"/>
               <w:jc w:val="center"/>
             </w:pPr>
           </w:p>
         </w:tc>
       </w:tr>
       <w:tr>
+        <w:trPr>
+          <w:trHeight w:val="20"/>
+        </w:trPr>
         <w:tc>
           <w:tcPr>
             <w:tcW w:w="1165" w:type="dxa"/>
+            <w:vAlign w:val="center"/>
           </w:tcPr>
           <w:p>
             <w:pPr>
               <w:pStyle w:val="Table-Text"/>
               <w:suppressAutoHyphens/>
+              <w:spacing w:before="0" w:after="0" w:line="240" w:lineRule="auto"/>
+              <w:jc w:val="center"/>
             </w:pPr>
           </w:p>
         </w:tc>
         <w:tc>
           <w:tcPr>
             <w:tcW w:w="1954" w:type="dxa"/>
+            <w:vAlign w:val="center"/>
           </w:tcPr>
           <w:p>
             <w:pPr>
               <w:pStyle w:val="Table-Text"/>
+              <w:spacing w:before="0" w:after="0" w:line="240" w:lineRule="auto"/>
+              <w:jc w:val="center"/>
             </w:pPr>
           </w:p>
         </w:tc>
         <w:tc>
           <w:tcPr>
             <w:tcW w:w="4252" w:type="dxa"/>
+            <w:vAlign w:val="center"/>
           </w:tcPr>
           <w:p>
             <w:pPr>
               <w:pStyle w:val="Table-Text"/>
+              <w:spacing w:before="0" w:after="0" w:line="240" w:lineRule="auto"/>
+              <w:jc w:val="center"/>
             </w:pPr>
           </w:p>
         </w:tc>
         <w:tc>
           <w:tcPr>
             <w:tcW w:w="1985" w:type="dxa"/>
+            <w:vAlign w:val="center"/>
           </w:tcPr>
           <w:p>
             <w:pPr>
               <w:pStyle w:val="Table-Text"/>
+              <w:spacing w:before="0" w:after="0" w:line="240" w:lineRule="auto"/>
               <w:jc w:val="center"/>
             </w:pPr>
           </w:p>
         </w:tc>
       </w:tr>
       <w:tr>
+        <w:trPr>
+          <w:trHeight w:val="20"/>
+        </w:trPr>
         <w:tc>
           <w:tcPr>
             <w:tcW w:w="1165" w:type="dxa"/>
+            <w:vAlign w:val="center"/>
           </w:tcPr>
           <w:p>
             <w:pPr>
               <w:pStyle w:val="Table-Text"/>
               <w:suppressAutoHyphens/>
+              <w:spacing w:before="0" w:after="0" w:line="240" w:lineRule="auto"/>
+              <w:jc w:val="center"/>
             </w:pPr>
           </w:p>
         </w:tc>
         <w:tc>
           <w:tcPr>
             <w:tcW w:w="1954" w:type="dxa"/>
+            <w:vAlign w:val="center"/>
           </w:tcPr>
           <w:p>
             <w:pPr>
               <w:pStyle w:val="Table-Text"/>
+              <w:spacing w:before="0" w:after="0" w:line="240" w:lineRule="auto"/>
+              <w:jc w:val="center"/>
             </w:pPr>
           </w:p>
         </w:tc>
         <w:tc>
           <w:tcPr>
             <w:tcW w:w="4252" w:type="dxa"/>
+            <w:vAlign w:val="center"/>
           </w:tcPr>
           <w:p>
             <w:pPr>
               <w:pStyle w:val="Table-Text"/>
+              <w:spacing w:before="0" w:after="0" w:line="240" w:lineRule="auto"/>
+              <w:jc w:val="center"/>
             </w:pPr>
           </w:p>
         </w:tc>
         <w:tc>
           <w:tcPr>
             <w:tcW w:w="1985" w:type="dxa"/>
+            <w:vAlign w:val="center"/>
           </w:tcPr>
           <w:p>
             <w:pPr>
               <w:pStyle w:val="Table-Text"/>
+              <w:spacing w:before="0" w:after="0" w:line="240" w:lineRule="auto"/>
               <w:jc w:val="center"/>
             </w:pPr>
           </w:p>
         </w:tc>
       </w:tr>
       <w:tr>
+        <w:trPr>
+          <w:trHeight w:val="20"/>
+        </w:trPr>
         <w:tc>
           <w:tcPr>
             <w:tcW w:w="1165" w:type="dxa"/>
+            <w:vAlign w:val="center"/>
           </w:tcPr>
           <w:p>
             <w:pPr>
               <w:pStyle w:val="Table-Text"/>
               <w:suppressAutoHyphens/>
+              <w:spacing w:before="0" w:after="0" w:line="240" w:lineRule="auto"/>
+              <w:jc w:val="center"/>
             </w:pPr>
           </w:p>
         </w:tc>
         <w:tc>
           <w:tcPr>
             <w:tcW w:w="1954" w:type="dxa"/>
+            <w:vAlign w:val="center"/>
           </w:tcPr>
           <w:p>
             <w:pPr>
               <w:pStyle w:val="Table-Text"/>
+              <w:spacing w:before="0" w:after="0" w:line="240" w:lineRule="auto"/>
+              <w:jc w:val="center"/>
             </w:pPr>
           </w:p>
         </w:tc>
         <w:tc>
           <w:tcPr>
             <w:tcW w:w="4252" w:type="dxa"/>
+            <w:vAlign w:val="center"/>
           </w:tcPr>
           <w:p>
             <w:pPr>
               <w:pStyle w:val="Table-Text"/>
+              <w:spacing w:before="0" w:after="0" w:line="240" w:lineRule="auto"/>
+              <w:jc w:val="center"/>
             </w:pPr>
           </w:p>
         </w:tc>
         <w:tc>
           <w:tcPr>
             <w:tcW w:w="1985" w:type="dxa"/>
+            <w:vAlign w:val="center"/>
           </w:tcPr>
           <w:p>
             <w:pPr>
               <w:pStyle w:val="Table-Text"/>
+              <w:spacing w:before="0" w:after="0" w:line="240" w:lineRule="auto"/>
               <w:jc w:val="center"/>
             </w:pPr>
           </w:p>
         </w:tc>
       </w:tr>
       <w:tr>
+        <w:trPr>
+          <w:trHeight w:val="20"/>
+        </w:trPr>
         <w:tc>
           <w:tcPr>
             <w:tcW w:w="1165" w:type="dxa"/>
+            <w:vAlign w:val="center"/>
           </w:tcPr>
           <w:p>
             <w:pPr>
               <w:pStyle w:val="Table-Text"/>
               <w:suppressAutoHyphens/>
+              <w:spacing w:before="0" w:after="0" w:line="240" w:lineRule="auto"/>
+              <w:jc w:val="center"/>
             </w:pPr>
           </w:p>
         </w:tc>
         <w:tc>
           <w:tcPr>
             <w:tcW w:w="1954" w:type="dxa"/>
+            <w:vAlign w:val="center"/>
           </w:tcPr>
           <w:p>
             <w:pPr>
               <w:pStyle w:val="Table-Text"/>
+              <w:spacing w:before="0" w:after="0" w:line="240" w:lineRule="auto"/>
+              <w:jc w:val="center"/>
             </w:pPr>
           </w:p>
         </w:tc>
         <w:tc>
           <w:tcPr>
             <w:tcW w:w="4252" w:type="dxa"/>
+            <w:vAlign w:val="center"/>
           </w:tcPr>
           <w:p>
             <w:pPr>
               <w:pStyle w:val="Table-Text"/>
+              <w:spacing w:before="0" w:after="0" w:line="240" w:lineRule="auto"/>
+              <w:jc w:val="center"/>
             </w:pPr>
           </w:p>
         </w:tc>
         <w:tc>
           <w:tcPr>
             <w:tcW w:w="1985" w:type="dxa"/>
+            <w:vAlign w:val="center"/>
           </w:tcPr>
           <w:p>
             <w:pPr>
               <w:pStyle w:val="Table-Text"/>
+              <w:spacing w:before="0" w:after="0" w:line="240" w:lineRule="auto"/>
               <w:jc w:val="center"/>
             </w:pPr>
           </w:p>
         </w:tc>
       </w:tr>
       <w:tr>
+        <w:trPr>
+          <w:trHeight w:val="20"/>
+        </w:trPr>
         <w:tc>
           <w:tcPr>
             <w:tcW w:w="1165" w:type="dxa"/>
+            <w:vAlign w:val="center"/>
           </w:tcPr>
           <w:p>
             <w:pPr>
               <w:pStyle w:val="Table-Text"/>
               <w:suppressAutoHyphens/>
+              <w:spacing w:before="0" w:after="0" w:line="240" w:lineRule="auto"/>
+              <w:jc w:val="center"/>
             </w:pPr>
           </w:p>
         </w:tc>
         <w:tc>
           <w:tcPr>
             <w:tcW w:w="1954" w:type="dxa"/>
+            <w:vAlign w:val="center"/>
           </w:tcPr>
           <w:p>
             <w:pPr>
               <w:pStyle w:val="Table-Text"/>
+              <w:spacing w:before="0" w:after="0" w:line="240" w:lineRule="auto"/>
+              <w:jc w:val="center"/>
             </w:pPr>
           </w:p>
         </w:tc>
         <w:tc>
           <w:tcPr>
             <w:tcW w:w="4252" w:type="dxa"/>
+            <w:vAlign w:val="center"/>
           </w:tcPr>
           <w:p>
             <w:pPr>
               <w:pStyle w:val="Table-Text"/>
+              <w:spacing w:before="0" w:after="0" w:line="240" w:lineRule="auto"/>
+              <w:jc w:val="center"/>
             </w:pPr>
           </w:p>
         </w:tc>
         <w:tc>
           <w:tcPr>
             <w:tcW w:w="1985" w:type="dxa"/>
+            <w:vAlign w:val="center"/>
           </w:tcPr>
           <w:p>
             <w:pPr>
               <w:pStyle w:val="Table-Text"/>
+              <w:spacing w:before="0" w:after="0" w:line="240" w:lineRule="auto"/>
               <w:jc w:val="center"/>
             </w:pPr>
           </w:p>
         </w:tc>
       </w:tr>
       <w:tr>
+        <w:trPr>
+          <w:trHeight w:val="20"/>
+        </w:trPr>
         <w:tc>
           <w:tcPr>
             <w:tcW w:w="1165" w:type="dxa"/>
+            <w:vAlign w:val="center"/>
           </w:tcPr>
           <w:p>
             <w:pPr>
               <w:pStyle w:val="Table-Text"/>
               <w:suppressAutoHyphens/>
+              <w:spacing w:before="0" w:after="0" w:line="240" w:lineRule="auto"/>
+              <w:jc w:val="center"/>
             </w:pPr>
           </w:p>
         </w:tc>
         <w:tc>
           <w:tcPr>
             <w:tcW w:w="1954" w:type="dxa"/>
+            <w:vAlign w:val="center"/>
           </w:tcPr>
           <w:p>
             <w:pPr>
               <w:pStyle w:val="Table-Text"/>
+              <w:spacing w:before="0" w:after="0" w:line="240" w:lineRule="auto"/>
+              <w:jc w:val="center"/>
             </w:pPr>
           </w:p>
         </w:tc>
         <w:tc>
           <w:tcPr>
             <w:tcW w:w="4252" w:type="dxa"/>
+            <w:vAlign w:val="center"/>
           </w:tcPr>
           <w:p>
             <w:pPr>
               <w:pStyle w:val="Table-Text"/>
+              <w:spacing w:before="0" w:after="0" w:line="240" w:lineRule="auto"/>
+              <w:jc w:val="center"/>
             </w:pPr>
           </w:p>
         </w:tc>
         <w:tc>
           <w:tcPr>
             <w:tcW w:w="1985" w:type="dxa"/>
+            <w:vAlign w:val="center"/>
           </w:tcPr>
           <w:p>
             <w:pPr>
               <w:pStyle w:val="Table-Text"/>
+              <w:spacing w:before="0" w:after="0" w:line="240" w:lineRule="auto"/>
               <w:jc w:val="center"/>
             </w:pPr>
           </w:p>
         </w:tc>
       </w:tr>
       <w:tr>
+        <w:trPr>
+          <w:trHeight w:val="20"/>
+        </w:trPr>
         <w:tc>
           <w:tcPr>
             <w:tcW w:w="1165" w:type="dxa"/>
+            <w:vAlign w:val="center"/>
           </w:tcPr>
           <w:p>
             <w:pPr>
               <w:pStyle w:val="Table-Text"/>
               <w:suppressAutoHyphens/>
+              <w:spacing w:before="0" w:after="0" w:line="240" w:lineRule="auto"/>
+              <w:jc w:val="center"/>
             </w:pPr>
           </w:p>
         </w:tc>
         <w:tc>
           <w:tcPr>
             <w:tcW w:w="1954" w:type="dxa"/>
+            <w:vAlign w:val="center"/>
           </w:tcPr>
           <w:p>
             <w:pPr>
               <w:pStyle w:val="Table-Text"/>
+              <w:spacing w:before="0" w:after="0" w:line="240" w:lineRule="auto"/>
+              <w:jc w:val="center"/>
             </w:pPr>
           </w:p>
         </w:tc>
         <w:tc>
           <w:tcPr>
             <w:tcW w:w="4252" w:type="dxa"/>
+            <w:vAlign w:val="center"/>
           </w:tcPr>
           <w:p>
             <w:pPr>
               <w:pStyle w:val="Table-Text"/>
+              <w:spacing w:before="0" w:after="0" w:line="240" w:lineRule="auto"/>
+              <w:jc w:val="center"/>
             </w:pPr>
           </w:p>
         </w:tc>
         <w:tc>
           <w:tcPr>
             <w:tcW w:w="1985" w:type="dxa"/>
+            <w:vAlign w:val="center"/>
           </w:tcPr>
           <w:p>
             <w:pPr>
               <w:pStyle w:val="Table-Text"/>
+              <w:spacing w:before="0" w:after="0" w:line="240" w:lineRule="auto"/>
               <w:jc w:val="center"/>
             </w:pPr>
           </w:p>
         </w:tc>
       </w:tr>
       <w:tr>
+        <w:trPr>
+          <w:trHeight w:val="20"/>
+        </w:trPr>
         <w:tc>
           <w:tcPr>
             <w:tcW w:w="1165" w:type="dxa"/>
+            <w:vAlign w:val="center"/>
           </w:tcPr>
           <w:p>
             <w:pPr>
               <w:pStyle w:val="Table-Text"/>
               <w:suppressAutoHyphens/>
+              <w:spacing w:before="0" w:after="0" w:line="240" w:lineRule="auto"/>
+              <w:jc w:val="center"/>
             </w:pPr>
           </w:p>
         </w:tc>
         <w:tc>
           <w:tcPr>
             <w:tcW w:w="1954" w:type="dxa"/>
+            <w:vAlign w:val="center"/>
           </w:tcPr>
           <w:p>
             <w:pPr>
               <w:pStyle w:val="Table-Text"/>
+              <w:spacing w:before="0" w:after="0" w:line="240" w:lineRule="auto"/>
+              <w:jc w:val="center"/>
             </w:pPr>
           </w:p>
         </w:tc>
         <w:tc>
           <w:tcPr>
             <w:tcW w:w="4252" w:type="dxa"/>
+            <w:vAlign w:val="center"/>
           </w:tcPr>
           <w:p>
             <w:pPr>
               <w:pStyle w:val="Table-Text"/>
+              <w:spacing w:before="0" w:after="0" w:line="240" w:lineRule="auto"/>
+              <w:jc w:val="center"/>
             </w:pPr>
           </w:p>
         </w:tc>
         <w:tc>
           <w:tcPr>
             <w:tcW w:w="1985" w:type="dxa"/>
+            <w:vAlign w:val="center"/>
           </w:tcPr>
           <w:p>
             <w:pPr>
               <w:pStyle w:val="Table-Text"/>
+              <w:spacing w:before="0" w:after="0" w:line="240" w:lineRule="auto"/>
               <w:jc w:val="center"/>
             </w:pPr>
           </w:p>
         </w:tc>
       </w:tr>
       <w:tr>
+        <w:trPr>
+          <w:trHeight w:val="20"/>
+        </w:trPr>
         <w:tc>
           <w:tcPr>
             <w:tcW w:w="1165" w:type="dxa"/>
+            <w:vAlign w:val="center"/>
           </w:tcPr>
           <w:p>
             <w:pPr>
               <w:pStyle w:val="Table-Text"/>
               <w:suppressAutoHyphens/>
+              <w:spacing w:before="0" w:after="0" w:line="240" w:lineRule="auto"/>
+              <w:jc w:val="center"/>
             </w:pPr>
           </w:p>
         </w:tc>
         <w:tc>
           <w:tcPr>
             <w:tcW w:w="1954" w:type="dxa"/>
+            <w:vAlign w:val="center"/>
           </w:tcPr>
           <w:p>
             <w:pPr>
               <w:pStyle w:val="Table-Text"/>
+              <w:spacing w:before="0" w:after="0" w:line="240" w:lineRule="auto"/>
+              <w:jc w:val="center"/>
             </w:pPr>
           </w:p>
         </w:tc>
         <w:tc>
           <w:tcPr>
             <w:tcW w:w="4252" w:type="dxa"/>
+            <w:vAlign w:val="center"/>
           </w:tcPr>
           <w:p>
             <w:pPr>
               <w:pStyle w:val="Table-Text"/>
+              <w:spacing w:before="0" w:after="0" w:line="240" w:lineRule="auto"/>
+              <w:jc w:val="center"/>
             </w:pPr>
           </w:p>
         </w:tc>
         <w:tc>
           <w:tcPr>
             <w:tcW w:w="1985" w:type="dxa"/>
+            <w:vAlign w:val="center"/>
           </w:tcPr>
           <w:p>
             <w:pPr>
               <w:pStyle w:val="Table-Text"/>
+              <w:spacing w:before="0" w:after="0" w:line="240" w:lineRule="auto"/>
               <w:jc w:val="center"/>
             </w:pPr>
           </w:p>
         </w:tc>
       </w:tr>
       <w:tr>
+        <w:trPr>
+          <w:trHeight w:val="20"/>
+        </w:trPr>
         <w:tc>
           <w:tcPr>
             <w:tcW w:w="1165" w:type="dxa"/>
+            <w:vAlign w:val="center"/>
           </w:tcPr>
           <w:p>
             <w:pPr>
               <w:pStyle w:val="Table-Text"/>
               <w:suppressAutoHyphens/>
+              <w:spacing w:before="0" w:after="0" w:line="240" w:lineRule="auto"/>
+              <w:jc w:val="center"/>
             </w:pPr>
           </w:p>
         </w:tc>
         <w:tc>
           <w:tcPr>
             <w:tcW w:w="1954" w:type="dxa"/>
+            <w:vAlign w:val="center"/>
           </w:tcPr>
           <w:p>
             <w:pPr>
               <w:pStyle w:val="Table-Text"/>
+              <w:spacing w:before="0" w:after="0" w:line="240" w:lineRule="auto"/>
+              <w:jc w:val="center"/>
             </w:pPr>
           </w:p>
         </w:tc>
         <w:tc>
           <w:tcPr>
             <w:tcW w:w="4252" w:type="dxa"/>
+            <w:vAlign w:val="center"/>
           </w:tcPr>
           <w:p>
             <w:pPr>
               <w:pStyle w:val="Table-Text"/>
+              <w:spacing w:before="0" w:after="0" w:line="240" w:lineRule="auto"/>
+              <w:jc w:val="center"/>
             </w:pPr>
           </w:p>
         </w:tc>
         <w:tc>
           <w:tcPr>
             <w:tcW w:w="1985" w:type="dxa"/>
+            <w:vAlign w:val="center"/>
           </w:tcPr>
           <w:p>
             <w:pPr>
               <w:pStyle w:val="Table-Text"/>
+              <w:spacing w:before="0" w:after="0" w:line="240" w:lineRule="auto"/>
               <w:jc w:val="center"/>
             </w:pPr>
           </w:p>
         </w:tc>
       </w:tr>
       <w:tr>
+        <w:trPr>
+          <w:trHeight w:val="20"/>
+        </w:trPr>
         <w:tc>
           <w:tcPr>
             <w:tcW w:w="1165" w:type="dxa"/>
+            <w:vAlign w:val="center"/>
           </w:tcPr>
           <w:p>
             <w:pPr>
               <w:pStyle w:val="Table-Text"/>
               <w:suppressAutoHyphens/>
+              <w:spacing w:before="0" w:after="0" w:line="240" w:lineRule="auto"/>
+              <w:jc w:val="center"/>
             </w:pPr>
           </w:p>
         </w:tc>
         <w:tc>
           <w:tcPr>
             <w:tcW w:w="1954" w:type="dxa"/>
+            <w:vAlign w:val="center"/>
           </w:tcPr>
           <w:p>
             <w:pPr>
               <w:pStyle w:val="Table-Text"/>
+              <w:spacing w:before="0" w:after="0" w:line="240" w:lineRule="auto"/>
+              <w:jc w:val="center"/>
             </w:pPr>
           </w:p>
         </w:tc>
         <w:tc>
           <w:tcPr>
             <w:tcW w:w="4252" w:type="dxa"/>
+            <w:vAlign w:val="center"/>
           </w:tcPr>
           <w:p>
             <w:pPr>
               <w:pStyle w:val="Table-Text"/>
+              <w:spacing w:before="0" w:after="0" w:line="240" w:lineRule="auto"/>
+              <w:jc w:val="center"/>
             </w:pPr>
           </w:p>
         </w:tc>
         <w:tc>
           <w:tcPr>
             <w:tcW w:w="1985" w:type="dxa"/>
+            <w:vAlign w:val="center"/>
           </w:tcPr>
           <w:p>
             <w:pPr>
               <w:pStyle w:val="Table-Text"/>
+              <w:spacing w:before="0" w:after="0" w:line="240" w:lineRule="auto"/>
               <w:jc w:val="center"/>
             </w:pPr>
           </w:p>
         </w:tc>
       </w:tr>
       <w:tr>
+        <w:trPr>
+          <w:trHeight w:val="20"/>
+        </w:trPr>
         <w:tc>
           <w:tcPr>
             <w:tcW w:w="1165" w:type="dxa"/>
+            <w:vAlign w:val="center"/>
           </w:tcPr>
           <w:p>
             <w:pPr>
               <w:pStyle w:val="Table-Text"/>
               <w:suppressAutoHyphens/>
+              <w:spacing w:before="0" w:after="0" w:line="240" w:lineRule="auto"/>
+              <w:jc w:val="center"/>
             </w:pPr>
           </w:p>
         </w:tc>
         <w:tc>
           <w:tcPr>
             <w:tcW w:w="1954" w:type="dxa"/>
+            <w:vAlign w:val="center"/>
           </w:tcPr>
           <w:p>
             <w:pPr>
               <w:pStyle w:val="Table-Text"/>
+              <w:spacing w:before="0" w:after="0" w:line="240" w:lineRule="auto"/>
+              <w:jc w:val="center"/>
             </w:pPr>
           </w:p>
         </w:tc>
         <w:tc>
           <w:tcPr>
             <w:tcW w:w="4252" w:type="dxa"/>
+            <w:vAlign w:val="center"/>
           </w:tcPr>
           <w:p>
             <w:pPr>
               <w:pStyle w:val="Table-Text"/>
+              <w:spacing w:before="0" w:after="0" w:line="240" w:lineRule="auto"/>
+              <w:jc w:val="center"/>
             </w:pPr>
           </w:p>
         </w:tc>
         <w:tc>
           <w:tcPr>
             <w:tcW w:w="1985" w:type="dxa"/>
+            <w:vAlign w:val="center"/>
           </w:tcPr>
           <w:p>
             <w:pPr>
               <w:pStyle w:val="Table-Text"/>
+              <w:spacing w:before="0" w:after="0" w:line="240" w:lineRule="auto"/>
               <w:jc w:val="center"/>
             </w:pPr>
           </w:p>
         </w:tc>
       </w:tr>
       <w:tr>
+        <w:trPr>
+          <w:trHeight w:val="20"/>
+        </w:trPr>
         <w:tc>
           <w:tcPr>
             <w:tcW w:w="1165" w:type="dxa"/>
+            <w:vAlign w:val="center"/>
           </w:tcPr>
           <w:p>
             <w:pPr>
               <w:pStyle w:val="Table-Text"/>
               <w:suppressAutoHyphens/>
+              <w:spacing w:before="0" w:after="0" w:line="240" w:lineRule="auto"/>
+              <w:jc w:val="center"/>
             </w:pPr>
           </w:p>
         </w:tc>
         <w:tc>
           <w:tcPr>
             <w:tcW w:w="1954" w:type="dxa"/>
+            <w:vAlign w:val="center"/>
           </w:tcPr>
           <w:p>
             <w:pPr>
               <w:pStyle w:val="Table-Text"/>
+              <w:spacing w:before="0" w:after="0" w:line="240" w:lineRule="auto"/>
+              <w:jc w:val="center"/>
             </w:pPr>
           </w:p>
         </w:tc>
         <w:tc>
           <w:tcPr>
             <w:tcW w:w="4252" w:type="dxa"/>
+            <w:vAlign w:val="center"/>
           </w:tcPr>
           <w:p>
             <w:pPr>
               <w:pStyle w:val="Table-Text"/>
+              <w:spacing w:before="0" w:after="0" w:line="240" w:lineRule="auto"/>
+              <w:jc w:val="center"/>
             </w:pPr>
           </w:p>
         </w:tc>
         <w:tc>
           <w:tcPr>
             <w:tcW w:w="1985" w:type="dxa"/>
+            <w:vAlign w:val="center"/>
           </w:tcPr>
           <w:p>
             <w:pPr>
               <w:pStyle w:val="Table-Text"/>
+              <w:spacing w:before="0" w:after="0" w:line="240" w:lineRule="auto"/>
               <w:jc w:val="center"/>
             </w:pPr>
           </w:p>
         </w:tc>
       </w:tr>
       <w:tr>
+        <w:trPr>
+          <w:trHeight w:val="20"/>
+        </w:trPr>
         <w:tc>
           <w:tcPr>
             <w:tcW w:w="1165" w:type="dxa"/>
+            <w:vAlign w:val="center"/>
           </w:tcPr>
           <w:p>
             <w:pPr>
               <w:pStyle w:val="Table-Text"/>
               <w:suppressAutoHyphens/>
+              <w:spacing w:before="0" w:after="0" w:line="240" w:lineRule="auto"/>
+              <w:jc w:val="center"/>
             </w:pPr>
           </w:p>
         </w:tc>
         <w:tc>
           <w:tcPr>
             <w:tcW w:w="1954" w:type="dxa"/>
+            <w:vAlign w:val="center"/>
           </w:tcPr>
           <w:p>
             <w:pPr>
               <w:pStyle w:val="Table-Text"/>
+              <w:spacing w:before="0" w:after="0" w:line="240" w:lineRule="auto"/>
+              <w:jc w:val="center"/>
             </w:pPr>
           </w:p>
         </w:tc>
         <w:tc>
           <w:tcPr>
             <w:tcW w:w="4252" w:type="dxa"/>
+            <w:vAlign w:val="center"/>
           </w:tcPr>
           <w:p>
             <w:pPr>
               <w:pStyle w:val="Table-Text"/>
+              <w:spacing w:before="0" w:after="0" w:line="240" w:lineRule="auto"/>
+              <w:jc w:val="center"/>
             </w:pPr>
           </w:p>
         </w:tc>
         <w:tc>
           <w:tcPr>
             <w:tcW w:w="1985" w:type="dxa"/>
+            <w:vAlign w:val="center"/>
           </w:tcPr>
           <w:p>
             <w:pPr>
               <w:pStyle w:val="Table-Text"/>
+              <w:spacing w:before="0" w:after="0" w:line="240" w:lineRule="auto"/>
               <w:jc w:val="center"/>
             </w:pPr>
           </w:p>
         </w:tc>
       </w:tr>
       <w:tr>
+        <w:trPr>
+          <w:trHeight w:val="20"/>
+        </w:trPr>
         <w:tc>
           <w:tcPr>
             <w:tcW w:w="1165" w:type="dxa"/>
+            <w:vAlign w:val="center"/>
           </w:tcPr>
           <w:p>
             <w:pPr>
               <w:pStyle w:val="Table-Text"/>
               <w:suppressAutoHyphens/>
+              <w:spacing w:before="0" w:after="0" w:line="240" w:lineRule="auto"/>
+              <w:jc w:val="center"/>
             </w:pPr>
           </w:p>
         </w:tc>
         <w:tc>
           <w:tcPr>
             <w:tcW w:w="1954" w:type="dxa"/>
+            <w:vAlign w:val="center"/>
           </w:tcPr>
           <w:p>
             <w:pPr>
               <w:pStyle w:val="Table-Text"/>
+              <w:spacing w:before="0" w:after="0" w:line="240" w:lineRule="auto"/>
+              <w:jc w:val="center"/>
             </w:pPr>
           </w:p>
         </w:tc>
         <w:tc>
           <w:tcPr>
             <w:tcW w:w="4252" w:type="dxa"/>
+            <w:vAlign w:val="center"/>
           </w:tcPr>
           <w:p>
             <w:pPr>
               <w:pStyle w:val="Table-Text"/>
+              <w:spacing w:before="0" w:after="0" w:line="240" w:lineRule="auto"/>
+              <w:jc w:val="center"/>
             </w:pPr>
           </w:p>
         </w:tc>
         <w:tc>
           <w:tcPr>
             <w:tcW w:w="1985" w:type="dxa"/>
+            <w:vAlign w:val="center"/>
           </w:tcPr>
           <w:p>
             <w:pPr>
               <w:pStyle w:val="Table-Text"/>
+              <w:spacing w:before="0" w:after="0" w:line="240" w:lineRule="auto"/>
               <w:jc w:val="center"/>
             </w:pPr>
           </w:p>
         </w:tc>
       </w:tr>
       <w:tr>
+        <w:trPr>
+          <w:trHeight w:val="20"/>
+        </w:trPr>
         <w:tc>
           <w:tcPr>
             <w:tcW w:w="1165" w:type="dxa"/>
+            <w:vAlign w:val="center"/>
           </w:tcPr>
           <w:p>
             <w:pPr>
               <w:pStyle w:val="Table-Text"/>
               <w:suppressAutoHyphens/>
+              <w:spacing w:before="0" w:after="0" w:line="240" w:lineRule="auto"/>
+              <w:jc w:val="center"/>
             </w:pPr>
           </w:p>
         </w:tc>
         <w:tc>
           <w:tcPr>
             <w:tcW w:w="1954" w:type="dxa"/>
+            <w:vAlign w:val="center"/>
           </w:tcPr>
           <w:p>
             <w:pPr>
               <w:pStyle w:val="Table-Text"/>
+              <w:spacing w:before="0" w:after="0" w:line="240" w:lineRule="auto"/>
+              <w:jc w:val="center"/>
             </w:pPr>
           </w:p>
         </w:tc>
         <w:tc>
           <w:tcPr>
             <w:tcW w:w="4252" w:type="dxa"/>
+            <w:vAlign w:val="center"/>
           </w:tcPr>
           <w:p>
             <w:pPr>
               <w:pStyle w:val="Table-Text"/>
+              <w:spacing w:before="0" w:after="0" w:line="240" w:lineRule="auto"/>
+              <w:jc w:val="center"/>
             </w:pPr>
           </w:p>
         </w:tc>
         <w:tc>
           <w:tcPr>
             <w:tcW w:w="1985" w:type="dxa"/>
+            <w:vAlign w:val="center"/>
           </w:tcPr>
           <w:p>
             <w:pPr>
               <w:pStyle w:val="Table-Text"/>
+              <w:spacing w:before="0" w:after="0" w:line="240" w:lineRule="auto"/>
               <w:jc w:val="center"/>
             </w:pPr>
           </w:p>
         </w:tc>
       </w:tr>
       <w:tr>
+        <w:trPr>
+          <w:trHeight w:val="20"/>
+        </w:trPr>
         <w:tc>
           <w:tcPr>
             <w:tcW w:w="1165" w:type="dxa"/>
+            <w:vAlign w:val="center"/>
           </w:tcPr>
           <w:p>
             <w:pPr>
               <w:pStyle w:val="Table-Text"/>
               <w:suppressAutoHyphens/>
+              <w:spacing w:before="0" w:after="0" w:line="240" w:lineRule="auto"/>
+              <w:jc w:val="center"/>
             </w:pPr>
           </w:p>
         </w:tc>
         <w:tc>
           <w:tcPr>
             <w:tcW w:w="1954" w:type="dxa"/>
+            <w:vAlign w:val="center"/>
           </w:tcPr>
           <w:p>
             <w:pPr>
               <w:pStyle w:val="Table-Text"/>
+              <w:spacing w:before="0" w:after="0" w:line="240" w:lineRule="auto"/>
+              <w:jc w:val="center"/>
             </w:pPr>
           </w:p>
         </w:tc>
         <w:tc>
           <w:tcPr>
             <w:tcW w:w="4252" w:type="dxa"/>
+            <w:vAlign w:val="center"/>
           </w:tcPr>
           <w:p>
             <w:pPr>
               <w:pStyle w:val="Table-Text"/>
+              <w:spacing w:before="0" w:after="0" w:line="240" w:lineRule="auto"/>
+              <w:jc w:val="center"/>
             </w:pPr>
           </w:p>
         </w:tc>
         <w:tc>
           <w:tcPr>
             <w:tcW w:w="1985" w:type="dxa"/>
+            <w:vAlign w:val="center"/>
           </w:tcPr>
           <w:p>
             <w:pPr>
               <w:pStyle w:val="Table-Text"/>
+              <w:spacing w:before="0" w:after="0" w:line="240" w:lineRule="auto"/>
               <w:jc w:val="center"/>
             </w:pPr>
           </w:p>
         </w:tc>
       </w:tr>
       <w:tr>
+        <w:trPr>
+          <w:trHeight w:val="20"/>
+        </w:trPr>
         <w:tc>
           <w:tcPr>
             <w:tcW w:w="1165" w:type="dxa"/>
+            <w:vAlign w:val="center"/>
           </w:tcPr>
           <w:p>
             <w:pPr>
               <w:pStyle w:val="Table-Text"/>
               <w:suppressAutoHyphens/>
+              <w:spacing w:before="0" w:after="0" w:line="240" w:lineRule="auto"/>
+              <w:jc w:val="center"/>
             </w:pPr>
           </w:p>
         </w:tc>
         <w:tc>
           <w:tcPr>
             <w:tcW w:w="1954" w:type="dxa"/>
+            <w:vAlign w:val="center"/>
           </w:tcPr>
           <w:p>
             <w:pPr>
               <w:pStyle w:val="Table-Text"/>
+              <w:spacing w:before="0" w:after="0" w:line="240" w:lineRule="auto"/>
+              <w:jc w:val="center"/>
             </w:pPr>
           </w:p>
         </w:tc>
         <w:tc>
           <w:tcPr>
             <w:tcW w:w="4252" w:type="dxa"/>
+            <w:vAlign w:val="center"/>
           </w:tcPr>
           <w:p>
             <w:pPr>
               <w:pStyle w:val="Table-Text"/>
+              <w:spacing w:before="0" w:after="0" w:line="240" w:lineRule="auto"/>
+              <w:jc w:val="center"/>
             </w:pPr>
           </w:p>
         </w:tc>
         <w:tc>
           <w:tcPr>
             <w:tcW w:w="1985" w:type="dxa"/>
+            <w:vAlign w:val="center"/>
           </w:tcPr>
           <w:p>
             <w:pPr>
               <w:pStyle w:val="Table-Text"/>
+              <w:spacing w:before="0" w:after="0" w:line="240" w:lineRule="auto"/>
               <w:jc w:val="center"/>
             </w:pPr>
           </w:p>
         </w:tc>
       </w:tr>
       <w:tr>
+        <w:trPr>
+          <w:trHeight w:val="20"/>
+        </w:trPr>
         <w:tc>
           <w:tcPr>
             <w:tcW w:w="1165" w:type="dxa"/>
+            <w:vAlign w:val="center"/>
           </w:tcPr>
           <w:p>
             <w:pPr>
               <w:pStyle w:val="Table-Text"/>
               <w:suppressAutoHyphens/>
+              <w:spacing w:before="0" w:after="0" w:line="240" w:lineRule="auto"/>
+              <w:jc w:val="center"/>
             </w:pPr>
           </w:p>
         </w:tc>
         <w:tc>
           <w:tcPr>
             <w:tcW w:w="1954" w:type="dxa"/>
+            <w:vAlign w:val="center"/>
           </w:tcPr>
           <w:p>
             <w:pPr>
               <w:pStyle w:val="Table-Text"/>
+              <w:spacing w:before="0" w:after="0" w:line="240" w:lineRule="auto"/>
+              <w:jc w:val="center"/>
             </w:pPr>
           </w:p>
         </w:tc>
         <w:tc>
           <w:tcPr>
             <w:tcW w:w="4252" w:type="dxa"/>
+            <w:vAlign w:val="center"/>
           </w:tcPr>
           <w:p>
             <w:pPr>
               <w:pStyle w:val="Table-Text"/>
+              <w:spacing w:before="0" w:after="0" w:line="240" w:lineRule="auto"/>
+              <w:jc w:val="center"/>
             </w:pPr>
           </w:p>
         </w:tc>
         <w:tc>
           <w:tcPr>
             <w:tcW w:w="1985" w:type="dxa"/>
+            <w:vAlign w:val="center"/>
           </w:tcPr>
           <w:p>
             <w:pPr>
               <w:pStyle w:val="Table-Text"/>
+              <w:spacing w:before="0" w:after="0" w:line="240" w:lineRule="auto"/>
               <w:jc w:val="center"/>
             </w:pPr>
           </w:p>
         </w:tc>
       </w:tr>
       <w:tr>
+        <w:trPr>
+          <w:trHeight w:val="20"/>
+        </w:trPr>
         <w:tc>
           <w:tcPr>
             <w:tcW w:w="1165" w:type="dxa"/>
+            <w:vAlign w:val="center"/>
           </w:tcPr>
           <w:p>
             <w:pPr>
               <w:pStyle w:val="Table-Text"/>
               <w:suppressAutoHyphens/>
+              <w:spacing w:before="0" w:after="0" w:line="240" w:lineRule="auto"/>
+              <w:jc w:val="center"/>
             </w:pPr>
           </w:p>
         </w:tc>
         <w:tc>
           <w:tcPr>
             <w:tcW w:w="1954" w:type="dxa"/>
+            <w:vAlign w:val="center"/>
           </w:tcPr>
           <w:p>
             <w:pPr>
               <w:pStyle w:val="Table-Text"/>
+              <w:spacing w:before="0" w:after="0" w:line="240" w:lineRule="auto"/>
+              <w:jc w:val="center"/>
             </w:pPr>
           </w:p>
         </w:tc>
         <w:tc>
           <w:tcPr>
             <w:tcW w:w="4252" w:type="dxa"/>
+            <w:vAlign w:val="center"/>
           </w:tcPr>
           <w:p>
             <w:pPr>
               <w:pStyle w:val="Table-Text"/>
+              <w:spacing w:before="0" w:after="0" w:line="240" w:lineRule="auto"/>
+              <w:jc w:val="center"/>
             </w:pPr>
           </w:p>
         </w:tc>
         <w:tc>
           <w:tcPr>
             <w:tcW w:w="1985" w:type="dxa"/>
+            <w:vAlign w:val="center"/>
           </w:tcPr>
           <w:p>
             <w:pPr>
               <w:pStyle w:val="Table-Text"/>
+              <w:spacing w:before="0" w:after="0" w:line="240" w:lineRule="auto"/>
               <w:jc w:val="center"/>
             </w:pPr>
           </w:p>
@@ -2380,9 +2830,10 @@
     <w:p>
       <w:pPr>
         <w:pStyle w:val="Heading1"/>
+        <w:spacing w:after="0"/>
       </w:pPr>
       <w:bookmarkStart w:id="6" w:name="_Toc517668538"/>
-      <w:bookmarkStart w:id="7" w:name="_Toc506727672"/>
+      <w:bookmarkStart w:id="7" w:name="_Toc506904488"/>
       <w:r>
         <w:t>Introduction</w:t>
       </w:r>
@@ -2392,13 +2843,14 @@
     <w:p>
       <w:pPr>
         <w:pStyle w:val="Heading2"/>
-      </w:pPr>
-      <w:bookmarkStart w:id="8" w:name="_Toc506727673"/>
-      <w:bookmarkStart w:id="9" w:name="_Toc517668539"/>
+        <w:ind w:left="420"/>
+      </w:pPr>
+      <w:bookmarkStart w:id="8" w:name="_Toc517668539"/>
+      <w:bookmarkStart w:id="9" w:name="_Toc506904489"/>
       <w:r>
         <w:t>Purpose</w:t>
       </w:r>
-      <w:bookmarkEnd w:id="8"/>
+      <w:bookmarkEnd w:id="9"/>
     </w:p>
     <w:p>
       <w:pPr>
@@ -2526,13 +2978,14 @@
     <w:p>
       <w:pPr>
         <w:pStyle w:val="Heading2"/>
-      </w:pPr>
-      <w:bookmarkStart w:id="10" w:name="_Toc506727674"/>
+        <w:ind w:left="420"/>
+      </w:pPr>
+      <w:bookmarkStart w:id="10" w:name="_Toc506904490"/>
       <w:r>
         <w:t>System Overview</w:t>
       </w:r>
       <w:bookmarkStart w:id="11" w:name="_Toc517251108"/>
-      <w:bookmarkEnd w:id="9"/>
+      <w:bookmarkEnd w:id="8"/>
       <w:bookmarkEnd w:id="10"/>
     </w:p>
     <w:p>
@@ -5518,10 +5971,11 @@
     <w:p>
       <w:pPr>
         <w:pStyle w:val="Heading2"/>
+        <w:ind w:left="420"/>
       </w:pPr>
       <w:bookmarkStart w:id="12" w:name="_Toc517251109"/>
       <w:bookmarkStart w:id="13" w:name="_Toc517668543"/>
-      <w:bookmarkStart w:id="14" w:name="_Toc506727675"/>
+      <w:bookmarkStart w:id="14" w:name="_Toc506904491"/>
       <w:bookmarkEnd w:id="11"/>
       <w:r>
         <w:t>Definitions, Acronyms</w:t>
@@ -8027,11 +8481,17 @@
     <w:p>
       <w:pPr>
         <w:pStyle w:val="Heading2"/>
+        <w:ind w:left="420"/>
       </w:pPr>
       <w:bookmarkStart w:id="15" w:name="_Toc517668542"/>
-      <w:bookmarkStart w:id="16" w:name="_Toc506727676"/>
-      <w:r>
-        <w:t>Supporting Materials</w:t>
+      <w:bookmarkStart w:id="16" w:name="_Toc506904492"/>
+      <w:r>
+        <w:t>Suppo</w:t>
+      </w:r>
+      <w:bookmarkStart w:id="17" w:name="_GoBack"/>
+      <w:bookmarkEnd w:id="17"/>
+      <w:r>
+        <w:t>rting Materials</w:t>
       </w:r>
       <w:bookmarkEnd w:id="15"/>
       <w:bookmarkEnd w:id="16"/>
@@ -8067,13 +8527,14 @@
     <w:p>
       <w:pPr>
         <w:pStyle w:val="Heading2"/>
-      </w:pPr>
-      <w:bookmarkStart w:id="17" w:name="_Toc506727677"/>
+        <w:ind w:left="420"/>
+      </w:pPr>
+      <w:bookmarkStart w:id="18" w:name="_Toc506904493"/>
       <w:r>
         <w:lastRenderedPageBreak/>
         <w:t>Document Overview</w:t>
       </w:r>
-      <w:bookmarkEnd w:id="17"/>
+      <w:bookmarkEnd w:id="18"/>
     </w:p>
     <w:p>
       <w:r>
@@ -8245,40 +8706,35 @@
       <w:pPr>
         <w:pStyle w:val="Heading1"/>
       </w:pPr>
-      <w:bookmarkStart w:id="18" w:name="_Toc517668560"/>
-      <w:bookmarkStart w:id="19" w:name="_Toc517668555"/>
-      <w:bookmarkStart w:id="20" w:name="_Toc523123114"/>
-      <w:bookmarkStart w:id="21" w:name="_Toc506727678"/>
+      <w:bookmarkStart w:id="19" w:name="_Toc517668560"/>
+      <w:bookmarkStart w:id="20" w:name="_Toc517668555"/>
+      <w:bookmarkStart w:id="21" w:name="_Toc523123114"/>
+      <w:bookmarkStart w:id="22" w:name="_Toc506904494"/>
       <w:r>
         <w:t>Architectur</w:t>
       </w:r>
-      <w:bookmarkEnd w:id="19"/>
       <w:bookmarkEnd w:id="20"/>
       <w:bookmarkEnd w:id="21"/>
       <w:r>
         <w:t>e</w:t>
       </w:r>
+      <w:bookmarkEnd w:id="22"/>
     </w:p>
     <w:p>
       <w:pPr>
         <w:pStyle w:val="Heading2"/>
-      </w:pPr>
-      <w:bookmarkStart w:id="22" w:name="_Toc517668556"/>
-      <w:bookmarkStart w:id="23" w:name="_Toc523123115"/>
-      <w:bookmarkStart w:id="24" w:name="_Toc506727679"/>
+        <w:ind w:left="420"/>
+      </w:pPr>
+      <w:bookmarkStart w:id="23" w:name="_Toc517668556"/>
+      <w:bookmarkStart w:id="24" w:name="_Toc523123115"/>
+      <w:bookmarkStart w:id="25" w:name="_Toc506904495"/>
       <w:r>
         <w:t>Overview</w:t>
       </w:r>
-      <w:bookmarkEnd w:id="23"/>
       <w:bookmarkEnd w:id="24"/>
+      <w:bookmarkEnd w:id="25"/>
     </w:p>
     <w:p>
-      <w:pPr>
-        <w:rPr>
-          <w:i/>
-        </w:rPr>
-      </w:pPr>
-      <w:bookmarkStart w:id="25" w:name="_GoBack"/>
       <w:r>
         <w:rPr>
           <w:noProof/>
@@ -8286,29 +8742,17 @@
         <mc:AlternateContent>
           <mc:Choice Requires="wpg">
             <w:drawing>
-              <wp:anchor distT="0" distB="0" distL="114300" distR="114300" simplePos="0" relativeHeight="251659264" behindDoc="1" locked="0" layoutInCell="1" allowOverlap="1" wp14:anchorId="6E589B19" wp14:editId="316CD931">
+              <wp:anchor distT="0" distB="0" distL="114300" distR="114300" simplePos="0" relativeHeight="251659264" behindDoc="1" locked="0" layoutInCell="1" allowOverlap="1" wp14:anchorId="6E589B19" wp14:editId="3FA0708D">
                 <wp:simplePos x="0" y="0"/>
                 <wp:positionH relativeFrom="column">
-                  <wp:posOffset>3211994</wp:posOffset>
+                  <wp:posOffset>3213735</wp:posOffset>
                 </wp:positionH>
                 <wp:positionV relativeFrom="paragraph">
-                  <wp:posOffset>35943</wp:posOffset>
+                  <wp:posOffset>31115</wp:posOffset>
                 </wp:positionV>
                 <wp:extent cx="2746375" cy="3078480"/>
                 <wp:effectExtent l="0" t="0" r="0" b="0"/>
-                <wp:wrapTight wrapText="bothSides">
-                  <wp:wrapPolygon edited="0">
-                    <wp:start x="0" y="0"/>
-                    <wp:lineTo x="0" y="19337"/>
-                    <wp:lineTo x="4794" y="19960"/>
-                    <wp:lineTo x="4794" y="21386"/>
-                    <wp:lineTo x="17180" y="21386"/>
-                    <wp:lineTo x="17180" y="19960"/>
-                    <wp:lineTo x="21475" y="19337"/>
-                    <wp:lineTo x="21475" y="0"/>
-                    <wp:lineTo x="0" y="0"/>
-                  </wp:wrapPolygon>
-                </wp:wrapTight>
+                <wp:wrapSquare wrapText="bothSides"/>
                 <wp:docPr id="3" name="Group 3"/>
                 <wp:cNvGraphicFramePr/>
                 <a:graphic xmlns:a="http://schemas.openxmlformats.org/drawingml/2006/main">
@@ -8418,7 +8862,7 @@
           </mc:Choice>
           <mc:Fallback>
             <w:pict>
-              <v:group w14:anchorId="6E589B19" id="Group 3" o:spid="_x0000_s1026" style="position:absolute;margin-left:252.9pt;margin-top:2.85pt;width:216.25pt;height:242.4pt;z-index:-251657216" coordsize="27463,30789" o:gfxdata="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">
+              <v:group w14:anchorId="6E589B19" id="Group 3" o:spid="_x0000_s1026" style="position:absolute;margin-left:253.05pt;margin-top:2.45pt;width:216.25pt;height:242.4pt;z-index:-251657216" coordsize="27463,30789" o:gfxdata="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">
                 <v:shapetype id="_x0000_t75" coordsize="21600,21600" o:spt="75" o:preferrelative="t" path="m@4@5l@4@11@9@11@9@5xe" filled="f" stroked="f">
                   <v:stroke joinstyle="miter"/>
                   <v:formulas>
@@ -8482,13 +8926,12 @@
                     </w:txbxContent>
                   </v:textbox>
                 </v:shape>
-                <w10:wrap type="tight"/>
+                <w10:wrap type="square"/>
               </v:group>
             </w:pict>
           </mc:Fallback>
         </mc:AlternateContent>
       </w:r>
-      <w:bookmarkEnd w:id="25"/>
       <w:r>
         <w:t xml:space="preserve">As previously mentioned the FAC software is broken down into three key components, the </w:t>
       </w:r>
@@ -8523,7 +8966,44 @@
         <w:t xml:space="preserve">An overview of the FAC software at a component/sub-component level can be seen in </w:t>
       </w:r>
       <w:r>
-        <w:t xml:space="preserve">figure 1. The UI has two primary sub-components the </w:t>
+        <w:t>figure 1.</w:t>
+      </w:r>
+      <w:r>
+        <w:t xml:space="preserve"> </w:t>
+      </w:r>
+    </w:p>
+    <w:p/>
+    <w:p>
+      <w:r>
+        <w:t xml:space="preserve">The FAC software was decomposed into the GE, UI, and AIE </w:t>
+      </w:r>
+      <w:r>
+        <w:t xml:space="preserve">for several reasons. In order to </w:t>
+      </w:r>
+      <w:r>
+        <w:t>play</w:t>
+      </w:r>
+      <w:r>
+        <w:t xml:space="preserve"> a game of chess there are</w:t>
+      </w:r>
+      <w:r>
+        <w:t xml:space="preserve"> </w:t>
+      </w:r>
+      <w:r>
+        <w:t>several key components</w:t>
+      </w:r>
+      <w:r>
+        <w:t xml:space="preserve"> </w:t>
+      </w:r>
+      <w:r>
+        <w:lastRenderedPageBreak/>
+        <w:t>including</w:t>
+      </w:r>
+      <w:r>
+        <w:t>:</w:t>
+      </w:r>
+      <w:r>
+        <w:t xml:space="preserve"> </w:t>
       </w:r>
       <w:r>
         <w:rPr>
@@ -8532,116 +9012,354 @@
         <w:t>game board</w:t>
       </w:r>
       <w:r>
-        <w:t xml:space="preserve"> (GB) which is comprised of 64 individual squares representing every legal space a </w:t>
-      </w:r>
-      <w:r>
         <w:rPr>
           <w:i/>
         </w:rPr>
-        <w:t>game piece</w:t>
-      </w:r>
-      <w:r>
-        <w:t xml:space="preserve"> (GP) may occupy. </w:t>
+        <w:t xml:space="preserve"> </w:t>
+      </w:r>
+      <w:r>
+        <w:t>(GB)</w:t>
+      </w:r>
+      <w:r>
+        <w:t xml:space="preserve">, </w:t>
+      </w:r>
+      <w:r>
+        <w:rPr>
+          <w:i/>
+        </w:rPr>
+        <w:t>game pieces</w:t>
+      </w:r>
+      <w:r>
+        <w:rPr>
+          <w:i/>
+        </w:rPr>
+        <w:t xml:space="preserve"> </w:t>
+      </w:r>
+      <w:r>
+        <w:t>(GP)</w:t>
+      </w:r>
+      <w:r>
+        <w:t xml:space="preserve">, </w:t>
+      </w:r>
+      <w:r>
+        <w:rPr>
+          <w:i/>
+        </w:rPr>
+        <w:t xml:space="preserve">players </w:t>
+      </w:r>
+      <w:r>
+        <w:t xml:space="preserve">(2 </w:t>
+      </w:r>
+      <w:r>
+        <w:rPr>
+          <w:i/>
+        </w:rPr>
+        <w:t>users</w:t>
+      </w:r>
+      <w:r>
+        <w:t xml:space="preserve">), the </w:t>
+      </w:r>
+      <w:r>
+        <w:rPr>
+          <w:i/>
+        </w:rPr>
+        <w:t>computer</w:t>
+      </w:r>
+      <w:r>
+        <w:t>, and associated game winning mechanics.</w:t>
+      </w:r>
+      <w:r>
+        <w:t xml:space="preserve"> Of the key components </w:t>
+      </w:r>
+      <w:r>
+        <w:rPr>
+          <w:i/>
+        </w:rPr>
+        <w:t>users</w:t>
+      </w:r>
+      <w:r>
+        <w:t xml:space="preserve"> need only be aware of the GB and GP’</w:t>
+      </w:r>
+      <w:r>
+        <w:t xml:space="preserve">s to play </w:t>
+      </w:r>
+      <w:r>
+        <w:t>FAC.</w:t>
+      </w:r>
+      <w:r>
+        <w:t xml:space="preserve"> The remaining key components are the “under-the-hood”</w:t>
+      </w:r>
+      <w:r>
+        <w:t xml:space="preserve"> components supporting the transaction between the GB and GP’s. </w:t>
+      </w:r>
+    </w:p>
+    <w:p/>
+    <w:p>
+      <w:r>
+        <w:t xml:space="preserve">Since a </w:t>
+      </w:r>
+      <w:r>
+        <w:rPr>
+          <w:i/>
+        </w:rPr>
+        <w:t xml:space="preserve">player </w:t>
+      </w:r>
+      <w:r>
+        <w:t xml:space="preserve">shall either be a </w:t>
+      </w:r>
+      <w:r>
+        <w:rPr>
+          <w:i/>
+        </w:rPr>
+        <w:t xml:space="preserve">human user </w:t>
+      </w:r>
+      <w:r>
+        <w:t xml:space="preserve">or a </w:t>
+      </w:r>
+      <w:r>
+        <w:rPr>
+          <w:i/>
+        </w:rPr>
+        <w:t>computer user</w:t>
+      </w:r>
+      <w:r>
+        <w:t xml:space="preserve"> </w:t>
+      </w:r>
+      <w:r>
+        <w:t>the need arises for the FAC software to support some f</w:t>
+      </w:r>
+      <w:r>
+        <w:t xml:space="preserve">orm of artificial </w:t>
+      </w:r>
+      <w:r>
+        <w:t>intelligence</w:t>
+      </w:r>
+      <w:r>
+        <w:t xml:space="preserve">. In an effort to support modularity it was beneficial to break the </w:t>
+      </w:r>
+      <w:r>
+        <w:rPr>
+          <w:i/>
+        </w:rPr>
+        <w:t xml:space="preserve">user interface </w:t>
+      </w:r>
+      <w:r>
+        <w:t xml:space="preserve">(UI) elements from the </w:t>
+      </w:r>
+      <w:r>
+        <w:t xml:space="preserve">game mechanics including the artificial intelligence engine thus </w:t>
+      </w:r>
+      <w:r>
+        <w:t xml:space="preserve">leading to the </w:t>
+      </w:r>
+      <w:r>
+        <w:t>UI, GE, and AI</w:t>
+      </w:r>
+      <w:r>
+        <w:t xml:space="preserve">. </w:t>
+      </w:r>
+    </w:p>
+    <w:p/>
+    <w:p>
+      <w:r>
+        <w:t xml:space="preserve">To further help with modularity the AIE was separated from the GE. Since </w:t>
+      </w:r>
+      <w:r>
+        <w:t>it is highly unlikely that</w:t>
+      </w:r>
+      <w:r>
+        <w:t xml:space="preserve"> interaction</w:t>
+      </w:r>
+      <w:r>
+        <w:t xml:space="preserve">s between the UI and GE will change </w:t>
+      </w:r>
+      <w:r>
+        <w:t>during maintenance t</w:t>
+      </w:r>
+      <w:r>
+        <w:t xml:space="preserve">he compartmentalization of the AIE leads to greater maintainability. When </w:t>
+      </w:r>
+      <w:r>
+        <w:t xml:space="preserve">the </w:t>
+      </w:r>
+      <w:r>
+        <w:t>AIE</w:t>
+      </w:r>
+      <w:r>
+        <w:t xml:space="preserve"> ability</w:t>
+      </w:r>
+      <w:r>
+        <w:t xml:space="preserve"> is improved there will be little refactoring involved since all interaction between the GE and the AIE </w:t>
+      </w:r>
+      <w:r>
+        <w:t>run</w:t>
+      </w:r>
+      <w:r>
+        <w:t xml:space="preserve"> through the AIE controller. This means that changes to the AIE will almost be “plug-in-play”</w:t>
+      </w:r>
+      <w:r>
+        <w:t xml:space="preserve"> since all calls from the GE to the AIE will remain unchanged.</w:t>
+      </w:r>
+      <w:r>
+        <w:t xml:space="preserve"> The interactions between the GE and AIE will be discussed in detailed later in this </w:t>
+      </w:r>
+      <w:r>
+        <w:t>document</w:t>
+      </w:r>
+      <w:r>
+        <w:t>.</w:t>
       </w:r>
     </w:p>
     <w:p>
       <w:pPr>
-        <w:pStyle w:val="Comment0"/>
-        <w:rPr>
-          <w:i w:val="0"/>
-          <w:color w:val="auto"/>
-        </w:rPr>
-      </w:pPr>
+        <w:pStyle w:val="Heading2"/>
+        <w:ind w:left="420"/>
+      </w:pPr>
+      <w:bookmarkStart w:id="26" w:name="_Toc506904496"/>
+      <w:bookmarkEnd w:id="23"/>
+      <w:r>
+        <w:t>User Interface</w:t>
+      </w:r>
+      <w:r>
+        <w:t xml:space="preserve"> (UI)</w:t>
+      </w:r>
+      <w:bookmarkEnd w:id="26"/>
     </w:p>
     <w:p>
       <w:pPr>
         <w:pStyle w:val="Comment0"/>
       </w:pPr>
+      <w:r>
+        <w:t>&lt;Describe an element (subsystem, component, etc...) from architecture in further detail. When appropriate, include information on how the element is further broken down and the interactions and relationships between these subcomponents.</w:t>
+      </w:r>
     </w:p>
     <w:p>
       <w:pPr>
         <w:pStyle w:val="Heading2"/>
-      </w:pPr>
-      <w:bookmarkStart w:id="26" w:name="_Toc523123116"/>
-      <w:bookmarkStart w:id="27" w:name="_Toc506727680"/>
-      <w:r>
-        <w:t xml:space="preserve">Component </w:t>
-      </w:r>
-      <w:proofErr w:type="gramStart"/>
-      <w:r>
-        <w:t>1..</w:t>
-      </w:r>
-      <w:proofErr w:type="gramEnd"/>
-      <w:r>
-        <w:t>n</w:t>
-      </w:r>
-      <w:bookmarkEnd w:id="22"/>
-      <w:bookmarkEnd w:id="26"/>
+        <w:ind w:left="420"/>
+      </w:pPr>
+      <w:bookmarkStart w:id="27" w:name="_Toc506904497"/>
+      <w:r>
+        <w:t>Game Engine (GE)</w:t>
+      </w:r>
       <w:bookmarkEnd w:id="27"/>
     </w:p>
     <w:p>
       <w:pPr>
-        <w:pStyle w:val="Comment0"/>
-      </w:pPr>
-      <w:r>
-        <w:t>&lt;Describe an element (subsystem, component, etc...) from architecture in further detail. When appropriate, include information on how the element is further broken down and the interactions and relationships between these subcomponents.</w:t>
-      </w:r>
-    </w:p>
-    <w:p>
-      <w:pPr>
-        <w:pStyle w:val="Comment0"/>
-      </w:pPr>
-    </w:p>
-    <w:p>
-      <w:pPr>
-        <w:pStyle w:val="Heading1"/>
-      </w:pPr>
-      <w:bookmarkStart w:id="28" w:name="_Toc506727681"/>
-      <w:r>
-        <w:t>High-Level Design</w:t>
+        <w:pStyle w:val="Heading2"/>
+        <w:ind w:left="420"/>
+      </w:pPr>
+      <w:bookmarkStart w:id="28" w:name="_Toc506904498"/>
+      <w:r>
+        <w:t>Artificial Intelligence Engine (AIE)</w:t>
       </w:r>
       <w:bookmarkEnd w:id="28"/>
     </w:p>
     <w:p>
       <w:pPr>
-        <w:pStyle w:val="Comment0"/>
-      </w:pPr>
-      <w:r>
-        <w:t xml:space="preserve">&lt;This section describes in further detail elements discussed in the Architecture. Normally this section would be split into separate documents for different areas of the design. </w:t>
-      </w:r>
+        <w:rPr>
+          <w:lang w:val="en-US"/>
+        </w:rPr>
+      </w:pPr>
     </w:p>
     <w:p>
       <w:pPr>
         <w:pStyle w:val="Comment0"/>
       </w:pPr>
-      <w:r>
-        <w:t>High-level designs are most effective if they attempt to model groups of system elements from a number of different views.</w:t>
-      </w:r>
     </w:p>
     <w:p>
       <w:pPr>
-        <w:pStyle w:val="Heading4"/>
-      </w:pPr>
-      <w:bookmarkStart w:id="29" w:name="_Toc116314012"/>
-      <w:bookmarkStart w:id="30" w:name="_Toc506727682"/>
-      <w:r>
-        <w:t xml:space="preserve">View / Model Component </w:t>
-      </w:r>
-      <w:proofErr w:type="gramStart"/>
-      <w:r>
-        <w:t>1..</w:t>
-      </w:r>
-      <w:proofErr w:type="gramEnd"/>
-      <w:r>
-        <w:t>n</w:t>
-      </w:r>
-      <w:bookmarkEnd w:id="29"/>
-      <w:bookmarkEnd w:id="30"/>
+        <w:pStyle w:val="Comment0"/>
+      </w:pPr>
     </w:p>
     <w:p>
       <w:pPr>
         <w:pStyle w:val="Comment0"/>
       </w:pPr>
+    </w:p>
+    <w:p>
+      <w:pPr>
+        <w:pStyle w:val="Comment0"/>
+      </w:pPr>
+      <w:r>
+        <w:lastRenderedPageBreak/>
+        <w:t xml:space="preserve">The UI has two primary sub-components the </w:t>
+      </w:r>
+      <w:r>
+        <w:rPr>
+          <w:i w:val="0"/>
+        </w:rPr>
+        <w:t>game board</w:t>
+      </w:r>
+      <w:r>
+        <w:t xml:space="preserve"> (GB) which is comprised of 64 individual squares representing every legal space a </w:t>
+      </w:r>
+      <w:r>
+        <w:rPr>
+          <w:i w:val="0"/>
+        </w:rPr>
+        <w:t>game piece</w:t>
+      </w:r>
+      <w:r>
+        <w:t xml:space="preserve"> (GP) may occupy</w:t>
+      </w:r>
+    </w:p>
+    <w:p>
+      <w:pPr>
+        <w:pStyle w:val="Comment0"/>
+      </w:pPr>
+    </w:p>
+    <w:p>
+      <w:pPr>
+        <w:pStyle w:val="Heading1"/>
+      </w:pPr>
+      <w:bookmarkStart w:id="29" w:name="_Toc506904499"/>
+      <w:r>
+        <w:t>High-Level Design</w:t>
+      </w:r>
+      <w:bookmarkEnd w:id="29"/>
+    </w:p>
+    <w:p>
+      <w:pPr>
+        <w:pStyle w:val="Comment0"/>
+      </w:pPr>
+      <w:r>
+        <w:t xml:space="preserve">&lt;This section describes in further detail elements discussed in the Architecture. Normally this section would be split into separate documents for different areas of the design. </w:t>
+      </w:r>
+    </w:p>
+    <w:p>
+      <w:pPr>
+        <w:pStyle w:val="Comment0"/>
+      </w:pPr>
+      <w:r>
+        <w:t>High-level designs are most effective if they attempt to model groups of system elements from a number of different views.</w:t>
+      </w:r>
+    </w:p>
+    <w:p>
+      <w:pPr>
+        <w:pStyle w:val="Heading2"/>
+        <w:ind w:left="420"/>
+      </w:pPr>
+      <w:bookmarkStart w:id="30" w:name="_Toc116314012"/>
+      <w:bookmarkStart w:id="31" w:name="_Toc506904500"/>
+      <w:r>
+        <w:t xml:space="preserve">View / Model Component </w:t>
+      </w:r>
+      <w:proofErr w:type="gramStart"/>
+      <w:r>
+        <w:t>1..</w:t>
+      </w:r>
+      <w:proofErr w:type="gramEnd"/>
+      <w:r>
+        <w:t>n</w:t>
+      </w:r>
+      <w:bookmarkEnd w:id="30"/>
+      <w:bookmarkEnd w:id="31"/>
+    </w:p>
+    <w:p>
+      <w:pPr>
+        <w:pStyle w:val="Comment0"/>
+      </w:pPr>
       <w:r>
         <w:t>&lt;Provide a description and diagrams</w:t>
       </w:r>
@@ -8655,7 +9373,7 @@
         <w:t>of a system component or set of components that describes a clearly defined view or model of the entire system or a subset of the system.</w:t>
       </w:r>
     </w:p>
-    <w:bookmarkEnd w:id="18"/>
+    <w:bookmarkEnd w:id="19"/>
     <w:p>
       <w:pPr>
         <w:pStyle w:val="Comment0"/>
@@ -9210,6 +9928,119 @@
 <file path=word/numbering.xml><?xml version="1.0" encoding="utf-8"?>
 <w:numbering xmlns:wpc="http://schemas.microsoft.com/office/word/2010/wordprocessingCanvas" xmlns:cx="http://schemas.microsoft.com/office/drawing/2014/chartex" xmlns:cx1="http://schemas.microsoft.com/office/drawing/2015/9/8/chartex" xmlns:cx2="http://schemas.microsoft.com/office/drawing/2015/10/21/chartex" xmlns:cx3="http://schemas.microsoft.com/office/drawing/2016/5/9/chartex" xmlns:cx4="http://schemas.microsoft.com/office/drawing/2016/5/10/chartex" xmlns:cx5="http://schemas.microsoft.com/office/drawing/2016/5/11/chartex" xmlns:cx6="http://schemas.microsoft.com/office/drawing/2016/5/12/chartex" xmlns:cx7="http://schemas.microsoft.com/office/drawing/2016/5/13/chartex" xmlns:cx8="http://schemas.microsoft.com/office/drawing/2016/5/14/chartex" xmlns:mc="http://schemas.openxmlformats.org/markup-compatibility/2006" xmlns:aink="http://schemas.microsoft.com/office/drawing/2016/ink" xmlns:am3d="http://schemas.microsoft.com/office/drawing/2017/model3d" xmlns:o="urn:schemas-microsoft-com:office:office" xmlns:r="http://schemas.openxmlformats.org/officeDocument/2006/relationships" xmlns:m="http://schemas.openxmlformats.org/officeDocument/2006/math" xmlns:v="urn:schemas-microsoft-com:vml" xmlns:wp14="http://schemas.microsoft.com/office/word/2010/wordprocessingDrawing" xmlns:wp="http://schemas.openxmlformats.org/drawingml/2006/wordprocessingDrawing" xmlns:w10="urn:schemas-microsoft-com:office:word" xmlns:w="http://schemas.openxmlformats.org/wordprocessingml/2006/main" xmlns:w14="http://schemas.microsoft.com/office/word/2010/wordml" xmlns:w15="http://schemas.microsoft.com/office/word/2012/wordml" xmlns:w16cid="http://schemas.microsoft.com/office/word/2016/wordml/cid" xmlns:w16se="http://schemas.microsoft.com/office/word/2015/wordml/symex" xmlns:wpg="http://schemas.microsoft.com/office/word/2010/wordprocessingGroup" xmlns:wpi="http://schemas.microsoft.com/office/word/2010/wordprocessingInk" xmlns:wne="http://schemas.microsoft.com/office/word/2006/wordml" xmlns:wps="http://schemas.microsoft.com/office/word/2010/wordprocessingShape" mc:Ignorable="w14 w15 w16se w16cid wp14">
   <w:abstractNum w:abstractNumId="0" w15:restartNumberingAfterBreak="0">
+    <w:nsid w:val="16585422"/>
+    <w:multiLevelType w:val="multilevel"/>
+    <w:tmpl w:val="81DA1C7E"/>
+    <w:lvl w:ilvl="0">
+      <w:start w:val="1"/>
+      <w:numFmt w:val="bullet"/>
+      <w:lvlText w:val=""/>
+      <w:lvlJc w:val="left"/>
+      <w:pPr>
+        <w:ind w:left="1440" w:hanging="360"/>
+      </w:pPr>
+      <w:rPr>
+        <w:rFonts w:ascii="Symbol" w:hAnsi="Symbol" w:hint="default"/>
+      </w:rPr>
+    </w:lvl>
+    <w:lvl w:ilvl="1">
+      <w:start w:val="1"/>
+      <w:numFmt w:val="bullet"/>
+      <w:lvlText w:val="o"/>
+      <w:lvlJc w:val="left"/>
+      <w:pPr>
+        <w:ind w:left="2160" w:hanging="360"/>
+      </w:pPr>
+      <w:rPr>
+        <w:rFonts w:ascii="Courier New" w:hAnsi="Courier New" w:cs="Courier New" w:hint="default"/>
+      </w:rPr>
+    </w:lvl>
+    <w:lvl w:ilvl="2">
+      <w:start w:val="1"/>
+      <w:numFmt w:val="bullet"/>
+      <w:lvlText w:val=""/>
+      <w:lvlJc w:val="left"/>
+      <w:pPr>
+        <w:ind w:left="2880" w:hanging="360"/>
+      </w:pPr>
+      <w:rPr>
+        <w:rFonts w:ascii="Wingdings" w:hAnsi="Wingdings" w:hint="default"/>
+      </w:rPr>
+    </w:lvl>
+    <w:lvl w:ilvl="3">
+      <w:start w:val="1"/>
+      <w:numFmt w:val="bullet"/>
+      <w:lvlText w:val=""/>
+      <w:lvlJc w:val="left"/>
+      <w:pPr>
+        <w:ind w:left="3600" w:hanging="360"/>
+      </w:pPr>
+      <w:rPr>
+        <w:rFonts w:ascii="Symbol" w:hAnsi="Symbol" w:hint="default"/>
+      </w:rPr>
+    </w:lvl>
+    <w:lvl w:ilvl="4">
+      <w:start w:val="1"/>
+      <w:numFmt w:val="bullet"/>
+      <w:lvlText w:val="o"/>
+      <w:lvlJc w:val="left"/>
+      <w:pPr>
+        <w:ind w:left="4320" w:hanging="360"/>
+      </w:pPr>
+      <w:rPr>
+        <w:rFonts w:ascii="Courier New" w:hAnsi="Courier New" w:cs="Courier New" w:hint="default"/>
+      </w:rPr>
+    </w:lvl>
+    <w:lvl w:ilvl="5">
+      <w:start w:val="1"/>
+      <w:numFmt w:val="bullet"/>
+      <w:lvlText w:val=""/>
+      <w:lvlJc w:val="left"/>
+      <w:pPr>
+        <w:ind w:left="5040" w:hanging="360"/>
+      </w:pPr>
+      <w:rPr>
+        <w:rFonts w:ascii="Wingdings" w:hAnsi="Wingdings" w:hint="default"/>
+      </w:rPr>
+    </w:lvl>
+    <w:lvl w:ilvl="6">
+      <w:start w:val="1"/>
+      <w:numFmt w:val="bullet"/>
+      <w:lvlText w:val=""/>
+      <w:lvlJc w:val="left"/>
+      <w:pPr>
+        <w:ind w:left="5760" w:hanging="360"/>
+      </w:pPr>
+      <w:rPr>
+        <w:rFonts w:ascii="Symbol" w:hAnsi="Symbol" w:hint="default"/>
+      </w:rPr>
+    </w:lvl>
+    <w:lvl w:ilvl="7">
+      <w:start w:val="1"/>
+      <w:numFmt w:val="bullet"/>
+      <w:lvlText w:val="o"/>
+      <w:lvlJc w:val="left"/>
+      <w:pPr>
+        <w:ind w:left="6480" w:hanging="360"/>
+      </w:pPr>
+      <w:rPr>
+        <w:rFonts w:ascii="Courier New" w:hAnsi="Courier New" w:cs="Courier New" w:hint="default"/>
+      </w:rPr>
+    </w:lvl>
+    <w:lvl w:ilvl="8">
+      <w:start w:val="1"/>
+      <w:numFmt w:val="bullet"/>
+      <w:lvlText w:val=""/>
+      <w:lvlJc w:val="left"/>
+      <w:pPr>
+        <w:ind w:left="7200" w:hanging="360"/>
+      </w:pPr>
+      <w:rPr>
+        <w:rFonts w:ascii="Wingdings" w:hAnsi="Wingdings" w:hint="default"/>
+      </w:rPr>
+    </w:lvl>
+  </w:abstractNum>
+  <w:abstractNum w:abstractNumId="1" w15:restartNumberingAfterBreak="0">
     <w:nsid w:val="254C1674"/>
     <w:multiLevelType w:val="multilevel"/>
     <w:tmpl w:val="856C24A2"/>
@@ -9283,7 +10114,93 @@
       <w:lvlJc w:val="left"/>
     </w:lvl>
   </w:abstractNum>
-  <w:abstractNum w:abstractNumId="1" w15:restartNumberingAfterBreak="0">
+  <w:abstractNum w:abstractNumId="2" w15:restartNumberingAfterBreak="0">
+    <w:nsid w:val="2BDF4D0D"/>
+    <w:multiLevelType w:val="multilevel"/>
+    <w:tmpl w:val="B3568900"/>
+    <w:lvl w:ilvl="0">
+      <w:start w:val="1"/>
+      <w:numFmt w:val="decimal"/>
+      <w:lvlText w:val="%1."/>
+      <w:lvlJc w:val="left"/>
+      <w:pPr>
+        <w:ind w:left="360" w:hanging="360"/>
+      </w:pPr>
+    </w:lvl>
+    <w:lvl w:ilvl="1">
+      <w:start w:val="1"/>
+      <w:numFmt w:val="decimal"/>
+      <w:lvlText w:val="%1.%2."/>
+      <w:lvlJc w:val="left"/>
+      <w:pPr>
+        <w:ind w:left="792" w:hanging="432"/>
+      </w:pPr>
+    </w:lvl>
+    <w:lvl w:ilvl="2">
+      <w:start w:val="1"/>
+      <w:numFmt w:val="decimal"/>
+      <w:lvlText w:val="%1.%2.%3."/>
+      <w:lvlJc w:val="left"/>
+      <w:pPr>
+        <w:ind w:left="1224" w:hanging="504"/>
+      </w:pPr>
+    </w:lvl>
+    <w:lvl w:ilvl="3">
+      <w:start w:val="1"/>
+      <w:numFmt w:val="decimal"/>
+      <w:lvlText w:val="%1.%2.%3.%4."/>
+      <w:lvlJc w:val="left"/>
+      <w:pPr>
+        <w:ind w:left="1728" w:hanging="648"/>
+      </w:pPr>
+    </w:lvl>
+    <w:lvl w:ilvl="4">
+      <w:start w:val="1"/>
+      <w:numFmt w:val="decimal"/>
+      <w:lvlText w:val="%1.%2.%3.%4.%5."/>
+      <w:lvlJc w:val="left"/>
+      <w:pPr>
+        <w:ind w:left="2232" w:hanging="792"/>
+      </w:pPr>
+    </w:lvl>
+    <w:lvl w:ilvl="5">
+      <w:start w:val="1"/>
+      <w:numFmt w:val="decimal"/>
+      <w:lvlText w:val="%1.%2.%3.%4.%5.%6."/>
+      <w:lvlJc w:val="left"/>
+      <w:pPr>
+        <w:ind w:left="2736" w:hanging="936"/>
+      </w:pPr>
+    </w:lvl>
+    <w:lvl w:ilvl="6">
+      <w:start w:val="1"/>
+      <w:numFmt w:val="decimal"/>
+      <w:lvlText w:val="%1.%2.%3.%4.%5.%6.%7."/>
+      <w:lvlJc w:val="left"/>
+      <w:pPr>
+        <w:ind w:left="3240" w:hanging="1080"/>
+      </w:pPr>
+    </w:lvl>
+    <w:lvl w:ilvl="7">
+      <w:start w:val="1"/>
+      <w:numFmt w:val="decimal"/>
+      <w:lvlText w:val="%1.%2.%3.%4.%5.%6.%7.%8."/>
+      <w:lvlJc w:val="left"/>
+      <w:pPr>
+        <w:ind w:left="3744" w:hanging="1224"/>
+      </w:pPr>
+    </w:lvl>
+    <w:lvl w:ilvl="8">
+      <w:start w:val="1"/>
+      <w:numFmt w:val="decimal"/>
+      <w:lvlText w:val="%1.%2.%3.%4.%5.%6.%7.%8.%9."/>
+      <w:lvlJc w:val="left"/>
+      <w:pPr>
+        <w:ind w:left="4320" w:hanging="1440"/>
+      </w:pPr>
+    </w:lvl>
+  </w:abstractNum>
+  <w:abstractNum w:abstractNumId="3" w15:restartNumberingAfterBreak="0">
     <w:nsid w:val="30A31C75"/>
     <w:multiLevelType w:val="multilevel"/>
     <w:tmpl w:val="0409001F"/>
@@ -9369,14 +10286,13 @@
       </w:pPr>
     </w:lvl>
   </w:abstractNum>
-  <w:abstractNum w:abstractNumId="2" w15:restartNumberingAfterBreak="0">
+  <w:abstractNum w:abstractNumId="4" w15:restartNumberingAfterBreak="0">
     <w:nsid w:val="3B2C5936"/>
     <w:multiLevelType w:val="hybridMultilevel"/>
     <w:tmpl w:val="81DA1C7E"/>
     <w:lvl w:ilvl="0" w:tplc="F758ABAC">
       <w:start w:val="1"/>
       <w:numFmt w:val="bullet"/>
-      <w:pStyle w:val="Heading3"/>
       <w:lvlText w:val=""/>
       <w:lvlJc w:val="left"/>
       <w:pPr>
@@ -9483,7 +10399,7 @@
       </w:rPr>
     </w:lvl>
   </w:abstractNum>
-  <w:abstractNum w:abstractNumId="3" w15:restartNumberingAfterBreak="0">
+  <w:abstractNum w:abstractNumId="5" w15:restartNumberingAfterBreak="0">
     <w:nsid w:val="415E7FB1"/>
     <w:multiLevelType w:val="hybridMultilevel"/>
     <w:tmpl w:val="990250C8"/>
@@ -9596,7 +10512,7 @@
       </w:rPr>
     </w:lvl>
   </w:abstractNum>
-  <w:abstractNum w:abstractNumId="4" w15:restartNumberingAfterBreak="0">
+  <w:abstractNum w:abstractNumId="6" w15:restartNumberingAfterBreak="0">
     <w:nsid w:val="515917B3"/>
     <w:multiLevelType w:val="hybridMultilevel"/>
     <w:tmpl w:val="4EDEFA2E"/>
@@ -9709,7 +10625,7 @@
       </w:rPr>
     </w:lvl>
   </w:abstractNum>
-  <w:abstractNum w:abstractNumId="5" w15:restartNumberingAfterBreak="0">
+  <w:abstractNum w:abstractNumId="7" w15:restartNumberingAfterBreak="0">
     <w:nsid w:val="58B0267B"/>
     <w:multiLevelType w:val="hybridMultilevel"/>
     <w:tmpl w:val="E65C1834"/>
@@ -9822,7 +10738,7 @@
       </w:rPr>
     </w:lvl>
   </w:abstractNum>
-  <w:abstractNum w:abstractNumId="6" w15:restartNumberingAfterBreak="0">
+  <w:abstractNum w:abstractNumId="8" w15:restartNumberingAfterBreak="0">
     <w:nsid w:val="5BF507F2"/>
     <w:multiLevelType w:val="multilevel"/>
     <w:tmpl w:val="0409001D"/>
@@ -9908,10 +10824,10 @@
       </w:pPr>
     </w:lvl>
   </w:abstractNum>
-  <w:abstractNum w:abstractNumId="7" w15:restartNumberingAfterBreak="0">
+  <w:abstractNum w:abstractNumId="9" w15:restartNumberingAfterBreak="0">
     <w:nsid w:val="5EDD05CB"/>
     <w:multiLevelType w:val="multilevel"/>
-    <w:tmpl w:val="2FBA4FD8"/>
+    <w:tmpl w:val="D1E85AAC"/>
     <w:lvl w:ilvl="0">
       <w:start w:val="1"/>
       <w:numFmt w:val="decimal"/>
@@ -9939,6 +10855,7 @@
     <w:lvl w:ilvl="2">
       <w:start w:val="1"/>
       <w:numFmt w:val="decimal"/>
+      <w:pStyle w:val="Heading3"/>
       <w:isLgl/>
       <w:lvlText w:val="%1.%2.%3"/>
       <w:lvlJc w:val="left"/>
@@ -10029,28 +10946,34 @@
     </w:lvl>
   </w:abstractNum>
   <w:num w:numId="1">
+    <w:abstractNumId w:val="1"/>
+  </w:num>
+  <w:num w:numId="2">
+    <w:abstractNumId w:val="9"/>
+  </w:num>
+  <w:num w:numId="3">
+    <w:abstractNumId w:val="8"/>
+  </w:num>
+  <w:num w:numId="4">
+    <w:abstractNumId w:val="4"/>
+  </w:num>
+  <w:num w:numId="5">
+    <w:abstractNumId w:val="6"/>
+  </w:num>
+  <w:num w:numId="6">
+    <w:abstractNumId w:val="7"/>
+  </w:num>
+  <w:num w:numId="7">
+    <w:abstractNumId w:val="5"/>
+  </w:num>
+  <w:num w:numId="8">
+    <w:abstractNumId w:val="3"/>
+  </w:num>
+  <w:num w:numId="9">
     <w:abstractNumId w:val="0"/>
   </w:num>
-  <w:num w:numId="2">
-    <w:abstractNumId w:val="7"/>
-  </w:num>
-  <w:num w:numId="3">
-    <w:abstractNumId w:val="6"/>
-  </w:num>
-  <w:num w:numId="4">
+  <w:num w:numId="10">
     <w:abstractNumId w:val="2"/>
-  </w:num>
-  <w:num w:numId="5">
-    <w:abstractNumId w:val="4"/>
-  </w:num>
-  <w:num w:numId="6">
-    <w:abstractNumId w:val="5"/>
-  </w:num>
-  <w:num w:numId="7">
-    <w:abstractNumId w:val="3"/>
-  </w:num>
-  <w:num w:numId="8">
-    <w:abstractNumId w:val="1"/>
   </w:num>
   <w:numIdMacAtCleanup w:val="2"/>
 </w:numbering>
@@ -10074,8 +10997,8 @@
   <w:latentStyles w:defLockedState="0" w:defUIPriority="99" w:defSemiHidden="0" w:defUnhideWhenUsed="0" w:defQFormat="0" w:count="375">
     <w:lsdException w:name="Normal" w:uiPriority="0" w:qFormat="1"/>
     <w:lsdException w:name="heading 1" w:uiPriority="0"/>
-    <w:lsdException w:name="heading 2" w:uiPriority="0"/>
-    <w:lsdException w:name="heading 3" w:uiPriority="0"/>
+    <w:lsdException w:name="heading 2" w:uiPriority="0" w:qFormat="1"/>
+    <w:lsdException w:name="heading 3" w:uiPriority="0" w:qFormat="1"/>
     <w:lsdException w:name="heading 4" w:uiPriority="0" w:qFormat="1"/>
     <w:lsdException w:name="heading 5" w:uiPriority="0" w:qFormat="1"/>
     <w:lsdException w:name="heading 6" w:uiPriority="0" w:qFormat="1"/>
@@ -10465,7 +11388,7 @@
     <w:basedOn w:val="DisplayText"/>
     <w:next w:val="Normal"/>
     <w:autoRedefine/>
-    <w:rsid w:val="00DC0A38"/>
+    <w:rsid w:val="00594094"/>
     <w:pPr>
       <w:numPr>
         <w:numId w:val="2"/>
@@ -10476,7 +11399,7 @@
       <w:outlineLvl w:val="0"/>
     </w:pPr>
     <w:rPr>
-      <w:rFonts w:ascii="Times" w:hAnsi="Times"/>
+      <w:rFonts w:ascii="Times New Roman" w:hAnsi="Times New Roman"/>
       <w:b/>
       <w:kern w:val="28"/>
       <w:sz w:val="36"/>
@@ -10487,7 +11410,8 @@
     <w:next w:val="Normal"/>
     <w:link w:val="Heading2Char"/>
     <w:autoRedefine/>
-    <w:rsid w:val="006B6554"/>
+    <w:qFormat/>
+    <w:rsid w:val="00AC053B"/>
     <w:pPr>
       <w:keepNext/>
       <w:keepLines/>
@@ -10497,7 +11421,6 @@
       </w:numPr>
       <w:suppressAutoHyphens/>
       <w:spacing w:before="280" w:after="280" w:line="240" w:lineRule="auto"/>
-      <w:ind w:left="418" w:hanging="418"/>
       <w:outlineLvl w:val="1"/>
     </w:pPr>
     <w:rPr>
@@ -10507,17 +11430,23 @@
   </w:style>
   <w:style w:type="paragraph" w:styleId="Heading3">
     <w:name w:val="heading 3"/>
-    <w:basedOn w:val="ListParagraph"/>
     <w:next w:val="Normal"/>
     <w:autoRedefine/>
-    <w:rsid w:val="00777D34"/>
+    <w:qFormat/>
+    <w:rsid w:val="00BF149C"/>
     <w:pPr>
       <w:keepNext/>
       <w:numPr>
-        <w:numId w:val="4"/>
+        <w:ilvl w:val="2"/>
+        <w:numId w:val="2"/>
       </w:numPr>
       <w:outlineLvl w:val="2"/>
     </w:pPr>
+    <w:rPr>
+      <w:b/>
+      <w:sz w:val="24"/>
+      <w:lang w:val="en-CA"/>
+    </w:rPr>
   </w:style>
   <w:style w:type="paragraph" w:styleId="Heading4">
     <w:name w:val="heading 4"/>
@@ -11206,7 +12135,7 @@
     <w:name w:val="Heading 2 Char"/>
     <w:basedOn w:val="DefaultParagraphFont"/>
     <w:link w:val="Heading2"/>
-    <w:rsid w:val="006B6554"/>
+    <w:rsid w:val="00AC053B"/>
     <w:rPr>
       <w:b/>
       <w:sz w:val="28"/>
@@ -11603,7 +12532,7 @@
 </file>
 
 <file path=customXml/itemProps1.xml><?xml version="1.0" encoding="utf-8"?>
-<ds:datastoreItem xmlns:ds="http://schemas.openxmlformats.org/officeDocument/2006/customXml" ds:itemID="{9F0FFD3C-68F5-5640-AD9B-A8DA81D132BE}">
+<ds:datastoreItem xmlns:ds="http://schemas.openxmlformats.org/officeDocument/2006/customXml" ds:itemID="{9E79D353-6160-D041-97A4-46FCFB9F23BD}">
   <ds:schemaRefs>
     <ds:schemaRef ds:uri="http://schemas.openxmlformats.org/officeDocument/2006/bibliography"/>
   </ds:schemaRefs>

</xml_diff>

<commit_message>
Added Test Plan Document Template.
</commit_message>
<xml_diff>
--- a/sdd_project1_ferret_army.docx
+++ b/sdd_project1_ferret_army.docx
@@ -2845,12 +2845,12 @@
         <w:pStyle w:val="Heading2"/>
         <w:ind w:left="420"/>
       </w:pPr>
-      <w:bookmarkStart w:id="8" w:name="_Toc517668539"/>
-      <w:bookmarkStart w:id="9" w:name="_Toc506904489"/>
+      <w:bookmarkStart w:id="8" w:name="_Toc506904489"/>
+      <w:bookmarkStart w:id="9" w:name="_Toc517668539"/>
       <w:r>
         <w:t>Purpose</w:t>
       </w:r>
-      <w:bookmarkEnd w:id="9"/>
+      <w:bookmarkEnd w:id="8"/>
     </w:p>
     <w:p>
       <w:pPr>
@@ -2985,11 +2985,12 @@
         <w:t>System Overview</w:t>
       </w:r>
       <w:bookmarkStart w:id="11" w:name="_Toc517251108"/>
-      <w:bookmarkEnd w:id="8"/>
+      <w:bookmarkEnd w:id="9"/>
       <w:bookmarkEnd w:id="10"/>
     </w:p>
     <w:p>
       <w:pPr>
+        <w:jc w:val="both"/>
         <w:rPr>
           <w:i/>
         </w:rPr>
@@ -3045,6 +3046,9 @@
       </w:pPr>
     </w:p>
     <w:p>
+      <w:pPr>
+        <w:jc w:val="both"/>
+      </w:pPr>
       <w:r>
         <w:t xml:space="preserve">In accordance with the SRS </w:t>
       </w:r>
@@ -8486,12 +8490,7 @@
       <w:bookmarkStart w:id="15" w:name="_Toc517668542"/>
       <w:bookmarkStart w:id="16" w:name="_Toc506904492"/>
       <w:r>
-        <w:t>Suppo</w:t>
-      </w:r>
-      <w:bookmarkStart w:id="17" w:name="_GoBack"/>
-      <w:bookmarkEnd w:id="17"/>
-      <w:r>
-        <w:t>rting Materials</w:t>
+        <w:t>Supporting Materials</w:t>
       </w:r>
       <w:bookmarkEnd w:id="15"/>
       <w:bookmarkEnd w:id="16"/>
@@ -8529,14 +8528,17 @@
         <w:pStyle w:val="Heading2"/>
         <w:ind w:left="420"/>
       </w:pPr>
-      <w:bookmarkStart w:id="18" w:name="_Toc506904493"/>
+      <w:bookmarkStart w:id="17" w:name="_Toc506904493"/>
       <w:r>
         <w:lastRenderedPageBreak/>
         <w:t>Document Overview</w:t>
       </w:r>
-      <w:bookmarkEnd w:id="18"/>
+      <w:bookmarkEnd w:id="17"/>
     </w:p>
     <w:p>
+      <w:pPr>
+        <w:jc w:val="both"/>
+      </w:pPr>
       <w:r>
         <w:rPr>
           <w:lang w:val="en-US"/>
@@ -8614,6 +8616,7 @@
     <w:p/>
     <w:p>
       <w:pPr>
+        <w:jc w:val="both"/>
         <w:sectPr>
           <w:headerReference w:type="default" r:id="rId16"/>
           <w:footerReference w:type="default" r:id="rId17"/>
@@ -8706,35 +8709,38 @@
       <w:pPr>
         <w:pStyle w:val="Heading1"/>
       </w:pPr>
-      <w:bookmarkStart w:id="19" w:name="_Toc517668560"/>
-      <w:bookmarkStart w:id="20" w:name="_Toc517668555"/>
-      <w:bookmarkStart w:id="21" w:name="_Toc523123114"/>
-      <w:bookmarkStart w:id="22" w:name="_Toc506904494"/>
+      <w:bookmarkStart w:id="18" w:name="_Toc517668555"/>
+      <w:bookmarkStart w:id="19" w:name="_Toc523123114"/>
+      <w:bookmarkStart w:id="20" w:name="_Toc506904494"/>
+      <w:bookmarkStart w:id="21" w:name="_Toc517668560"/>
       <w:r>
         <w:t>Architectur</w:t>
       </w:r>
+      <w:bookmarkEnd w:id="18"/>
+      <w:bookmarkEnd w:id="19"/>
+      <w:r>
+        <w:t>e</w:t>
+      </w:r>
       <w:bookmarkEnd w:id="20"/>
-      <w:bookmarkEnd w:id="21"/>
-      <w:r>
-        <w:t>e</w:t>
-      </w:r>
-      <w:bookmarkEnd w:id="22"/>
     </w:p>
     <w:p>
       <w:pPr>
         <w:pStyle w:val="Heading2"/>
         <w:ind w:left="420"/>
       </w:pPr>
-      <w:bookmarkStart w:id="23" w:name="_Toc517668556"/>
-      <w:bookmarkStart w:id="24" w:name="_Toc523123115"/>
-      <w:bookmarkStart w:id="25" w:name="_Toc506904495"/>
+      <w:bookmarkStart w:id="22" w:name="_Toc523123115"/>
+      <w:bookmarkStart w:id="23" w:name="_Toc506904495"/>
+      <w:bookmarkStart w:id="24" w:name="_Toc517668556"/>
       <w:r>
         <w:t>Overview</w:t>
       </w:r>
-      <w:bookmarkEnd w:id="24"/>
-      <w:bookmarkEnd w:id="25"/>
+      <w:bookmarkEnd w:id="22"/>
+      <w:bookmarkEnd w:id="23"/>
     </w:p>
     <w:p>
+      <w:pPr>
+        <w:jc w:val="both"/>
+      </w:pPr>
       <w:r>
         <w:rPr>
           <w:noProof/>
@@ -8742,7 +8748,7 @@
         <mc:AlternateContent>
           <mc:Choice Requires="wpg">
             <w:drawing>
-              <wp:anchor distT="0" distB="0" distL="114300" distR="114300" simplePos="0" relativeHeight="251659264" behindDoc="1" locked="0" layoutInCell="1" allowOverlap="1" wp14:anchorId="6E589B19" wp14:editId="3FA0708D">
+              <wp:anchor distT="0" distB="0" distL="114300" distR="114300" simplePos="0" relativeHeight="251651072" behindDoc="1" locked="0" layoutInCell="1" allowOverlap="1" wp14:anchorId="6E589B19" wp14:editId="4BC3BC64">
                 <wp:simplePos x="0" y="0"/>
                 <wp:positionH relativeFrom="column">
                   <wp:posOffset>3213735</wp:posOffset>
@@ -8862,7 +8868,7 @@
           </mc:Choice>
           <mc:Fallback>
             <w:pict>
-              <v:group w14:anchorId="6E589B19" id="Group 3" o:spid="_x0000_s1026" style="position:absolute;margin-left:253.05pt;margin-top:2.45pt;width:216.25pt;height:242.4pt;z-index:-251657216" coordsize="27463,30789" o:gfxdata="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">
+              <v:group w14:anchorId="6E589B19" id="Group 3" o:spid="_x0000_s1026" style="position:absolute;left:0;text-align:left;margin-left:253.05pt;margin-top:2.45pt;width:216.25pt;height:242.4pt;z-index:-251665408" coordsize="27463,30789" o:gfxdata="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">
                 <v:shapetype id="_x0000_t75" coordsize="21600,21600" o:spt="75" o:preferrelative="t" path="m@4@5l@4@11@9@11@9@5xe" filled="f" stroked="f">
                   <v:stroke joinstyle="miter"/>
                   <v:formulas>
@@ -8974,6 +8980,9 @@
     </w:p>
     <w:p/>
     <w:p>
+      <w:pPr>
+        <w:jc w:val="both"/>
+      </w:pPr>
       <w:r>
         <w:t xml:space="preserve">The FAC software was decomposed into the GE, UI, and AIE </w:t>
       </w:r>
@@ -9095,6 +9104,9 @@
     </w:p>
     <w:p/>
     <w:p>
+      <w:pPr>
+        <w:jc w:val="both"/>
+      </w:pPr>
       <w:r>
         <w:t xml:space="preserve">Since a </w:t>
       </w:r>
@@ -9161,6 +9173,9 @@
     </w:p>
     <w:p/>
     <w:p>
+      <w:pPr>
+        <w:jc w:val="both"/>
+      </w:pPr>
       <w:r>
         <w:t xml:space="preserve">To further help with modularity the AIE was separated from the GE. Since </w:t>
       </w:r>
@@ -9215,33 +9230,1905 @@
         <w:pStyle w:val="Heading2"/>
         <w:ind w:left="420"/>
       </w:pPr>
-      <w:bookmarkStart w:id="26" w:name="_Toc506904496"/>
-      <w:bookmarkEnd w:id="23"/>
+      <w:bookmarkStart w:id="25" w:name="_Toc506904496"/>
+      <w:bookmarkEnd w:id="24"/>
       <w:r>
         <w:t>User Interface</w:t>
       </w:r>
       <w:r>
         <w:t xml:space="preserve"> (UI)</w:t>
+      </w:r>
+      <w:bookmarkEnd w:id="25"/>
+    </w:p>
+    <w:p>
+      <w:pPr>
+        <w:jc w:val="both"/>
+      </w:pPr>
+      <w:r>
+        <w:rPr>
+          <w:noProof/>
+        </w:rPr>
+        <mc:AlternateContent>
+          <mc:Choice Requires="wpg">
+            <w:drawing>
+              <wp:anchor distT="0" distB="0" distL="114300" distR="114300" simplePos="0" relativeHeight="251655168" behindDoc="0" locked="0" layoutInCell="1" allowOverlap="1" wp14:anchorId="4CAFFBAD" wp14:editId="2F1F27F0">
+                <wp:simplePos x="0" y="0"/>
+                <wp:positionH relativeFrom="column">
+                  <wp:posOffset>3204927</wp:posOffset>
+                </wp:positionH>
+                <wp:positionV relativeFrom="paragraph">
+                  <wp:posOffset>919562</wp:posOffset>
+                </wp:positionV>
+                <wp:extent cx="2743200" cy="2246013"/>
+                <wp:effectExtent l="0" t="0" r="0" b="0"/>
+                <wp:wrapSquare wrapText="bothSides"/>
+                <wp:docPr id="6" name="Group 6"/>
+                <wp:cNvGraphicFramePr/>
+                <a:graphic xmlns:a="http://schemas.openxmlformats.org/drawingml/2006/main">
+                  <a:graphicData uri="http://schemas.microsoft.com/office/word/2010/wordprocessingGroup">
+                    <wpg:wgp>
+                      <wpg:cNvGrpSpPr/>
+                      <wpg:grpSpPr>
+                        <a:xfrm>
+                          <a:off x="0" y="0"/>
+                          <a:ext cx="2743200" cy="2246013"/>
+                          <a:chOff x="0" y="0"/>
+                          <a:chExt cx="2743200" cy="2246013"/>
+                        </a:xfrm>
+                      </wpg:grpSpPr>
+                      <pic:pic xmlns:pic="http://schemas.openxmlformats.org/drawingml/2006/picture">
+                        <pic:nvPicPr>
+                          <pic:cNvPr id="4" name="Picture 4"/>
+                          <pic:cNvPicPr>
+                            <a:picLocks noChangeAspect="1"/>
+                          </pic:cNvPicPr>
+                        </pic:nvPicPr>
+                        <pic:blipFill>
+                          <a:blip r:embed="rId20" cstate="print">
+                            <a:extLst>
+                              <a:ext uri="{28A0092B-C50C-407E-A947-70E740481C1C}">
+                                <a14:useLocalDpi xmlns:a14="http://schemas.microsoft.com/office/drawing/2010/main" val="0"/>
+                              </a:ext>
+                            </a:extLst>
+                          </a:blip>
+                          <a:stretch>
+                            <a:fillRect/>
+                          </a:stretch>
+                        </pic:blipFill>
+                        <pic:spPr>
+                          <a:xfrm>
+                            <a:off x="0" y="0"/>
+                            <a:ext cx="2743200" cy="2202815"/>
+                          </a:xfrm>
+                          <a:prstGeom prst="rect">
+                            <a:avLst/>
+                          </a:prstGeom>
+                        </pic:spPr>
+                      </pic:pic>
+                      <wps:wsp>
+                        <wps:cNvPr id="5" name="Text Box 5"/>
+                        <wps:cNvSpPr txBox="1"/>
+                        <wps:spPr>
+                          <a:xfrm>
+                            <a:off x="552261" y="1919334"/>
+                            <a:ext cx="1711105" cy="326679"/>
+                          </a:xfrm>
+                          <a:prstGeom prst="rect">
+                            <a:avLst/>
+                          </a:prstGeom>
+                          <a:noFill/>
+                          <a:ln w="6350">
+                            <a:noFill/>
+                          </a:ln>
+                        </wps:spPr>
+                        <wps:txbx>
+                          <w:txbxContent>
+                            <w:p>
+                              <w:pPr>
+                                <w:spacing w:line="240" w:lineRule="auto"/>
+                                <w:jc w:val="center"/>
+                                <w:rPr>
+                                  <w:sz w:val="16"/>
+                                  <w:szCs w:val="16"/>
+                                </w:rPr>
+                              </w:pPr>
+                              <w:r>
+                                <w:rPr>
+                                  <w:sz w:val="16"/>
+                                  <w:szCs w:val="16"/>
+                                </w:rPr>
+                                <w:t>F</w:t>
+                              </w:r>
+                              <w:r>
+                                <w:rPr>
+                                  <w:sz w:val="16"/>
+                                  <w:szCs w:val="16"/>
+                                </w:rPr>
+                                <w:t>igure 2</w:t>
+                              </w:r>
+                              <w:r>
+                                <w:rPr>
+                                  <w:sz w:val="16"/>
+                                  <w:szCs w:val="16"/>
+                                </w:rPr>
+                                <w:t xml:space="preserve">. </w:t>
+                              </w:r>
+                              <w:r>
+                                <w:rPr>
+                                  <w:sz w:val="16"/>
+                                  <w:szCs w:val="16"/>
+                                </w:rPr>
+                                <w:t>Landing Page</w:t>
+                              </w:r>
+                            </w:p>
+                          </w:txbxContent>
+                        </wps:txbx>
+                        <wps:bodyPr rot="0" spcFirstLastPara="0" vertOverflow="overflow" horzOverflow="overflow" vert="horz" wrap="square" lIns="91440" tIns="45720" rIns="91440" bIns="45720" numCol="1" spcCol="0" rtlCol="0" fromWordArt="0" anchor="ctr" anchorCtr="0" forceAA="0" compatLnSpc="1">
+                          <a:prstTxWarp prst="textNoShape">
+                            <a:avLst/>
+                          </a:prstTxWarp>
+                          <a:noAutofit/>
+                        </wps:bodyPr>
+                      </wps:wsp>
+                    </wpg:wgp>
+                  </a:graphicData>
+                </a:graphic>
+              </wp:anchor>
+            </w:drawing>
+          </mc:Choice>
+          <mc:Fallback>
+            <w:pict>
+              <v:group w14:anchorId="4CAFFBAD" id="Group 6" o:spid="_x0000_s1029" style="position:absolute;left:0;text-align:left;margin-left:252.35pt;margin-top:72.4pt;width:3in;height:176.85pt;z-index:251655168" coordsize="27432,22460" o:gfxdata="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">
+                <v:shape id="Picture 4" o:spid="_x0000_s1030" type="#_x0000_t75" style="position:absolute;width:27432;height:22028;visibility:visible;mso-wrap-style:square" o:gfxdata="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">
+                  <v:imagedata r:id="rId21" o:title=""/>
+                </v:shape>
+                <v:shape id="Text Box 5" o:spid="_x0000_s1031" type="#_x0000_t202" style="position:absolute;left:5522;top:19193;width:17111;height:3267;visibility:visible;mso-wrap-style:square;v-text-anchor:middle" o:gfxdata="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" filled="f" stroked="f" strokeweight=".5pt">
+                  <v:textbox>
+                    <w:txbxContent>
+                      <w:p>
+                        <w:pPr>
+                          <w:spacing w:line="240" w:lineRule="auto"/>
+                          <w:jc w:val="center"/>
+                          <w:rPr>
+                            <w:sz w:val="16"/>
+                            <w:szCs w:val="16"/>
+                          </w:rPr>
+                        </w:pPr>
+                        <w:r>
+                          <w:rPr>
+                            <w:sz w:val="16"/>
+                            <w:szCs w:val="16"/>
+                          </w:rPr>
+                          <w:t>F</w:t>
+                        </w:r>
+                        <w:r>
+                          <w:rPr>
+                            <w:sz w:val="16"/>
+                            <w:szCs w:val="16"/>
+                          </w:rPr>
+                          <w:t>igure 2</w:t>
+                        </w:r>
+                        <w:r>
+                          <w:rPr>
+                            <w:sz w:val="16"/>
+                            <w:szCs w:val="16"/>
+                          </w:rPr>
+                          <w:t xml:space="preserve">. </w:t>
+                        </w:r>
+                        <w:r>
+                          <w:rPr>
+                            <w:sz w:val="16"/>
+                            <w:szCs w:val="16"/>
+                          </w:rPr>
+                          <w:t>Landing Page</w:t>
+                        </w:r>
+                      </w:p>
+                    </w:txbxContent>
+                  </v:textbox>
+                </v:shape>
+                <w10:wrap type="square"/>
+              </v:group>
+            </w:pict>
+          </mc:Fallback>
+        </mc:AlternateContent>
+      </w:r>
+      <w:r>
+        <w:t xml:space="preserve">The </w:t>
+      </w:r>
+      <w:r>
+        <w:rPr>
+          <w:i/>
+        </w:rPr>
+        <w:t xml:space="preserve">user interface </w:t>
+      </w:r>
+      <w:r>
+        <w:t xml:space="preserve">(UI) is broken into several key sub-components. As previously mentioned the two primary components are the </w:t>
+      </w:r>
+      <w:r>
+        <w:rPr>
+          <w:i/>
+        </w:rPr>
+        <w:t xml:space="preserve">game board </w:t>
+      </w:r>
+      <w:r>
+        <w:t xml:space="preserve">(GB) and the </w:t>
+      </w:r>
+      <w:r>
+        <w:rPr>
+          <w:i/>
+        </w:rPr>
+        <w:t>game pieces</w:t>
+      </w:r>
+      <w:r>
+        <w:t xml:space="preserve"> (GP</w:t>
+      </w:r>
+      <w:r>
+        <w:t>’s). Additionally, there are several other UI elements that encompass the FAC softwar</w:t>
+      </w:r>
+      <w:r>
+        <w:t>e. These include the</w:t>
+      </w:r>
+      <w:r>
+        <w:t>:</w:t>
+      </w:r>
+    </w:p>
+    <w:p/>
+    <w:p>
+      <w:pPr>
+        <w:pStyle w:val="ListParagraph"/>
+        <w:numPr>
+          <w:ilvl w:val="0"/>
+          <w:numId w:val="6"/>
+        </w:numPr>
+        <w:jc w:val="both"/>
+      </w:pPr>
+      <w:r>
+        <w:rPr>
+          <w:i/>
+        </w:rPr>
+        <w:t>landing page</w:t>
+      </w:r>
+      <w:r>
+        <w:rPr>
+          <w:i/>
+        </w:rPr>
+        <w:t>,</w:t>
+      </w:r>
+      <w:r>
+        <w:t xml:space="preserve"> which is the first screen a user sees when launching the FAC software, see </w:t>
+      </w:r>
+      <w:r>
+        <w:t>figure 2.</w:t>
+      </w:r>
+      <w:r>
+        <w:t xml:space="preserve"> </w:t>
+      </w:r>
+    </w:p>
+    <w:p>
+      <w:pPr>
+        <w:pStyle w:val="ListParagraph"/>
+      </w:pPr>
+    </w:p>
+    <w:p>
+      <w:pPr>
+        <w:pStyle w:val="ListParagraph"/>
+        <w:numPr>
+          <w:ilvl w:val="0"/>
+          <w:numId w:val="6"/>
+        </w:numPr>
+      </w:pPr>
+      <w:r>
+        <w:rPr>
+          <w:i/>
+        </w:rPr>
+        <w:t>settings page</w:t>
+      </w:r>
+      <w:r>
+        <w:t xml:space="preserve"> where FAC shall provide the </w:t>
+      </w:r>
+      <w:r>
+        <w:rPr>
+          <w:i/>
+        </w:rPr>
+        <w:t xml:space="preserve">user </w:t>
+      </w:r>
+      <w:r>
+        <w:t xml:space="preserve">with the ability to change </w:t>
+      </w:r>
+      <w:r>
+        <w:t xml:space="preserve">default </w:t>
+      </w:r>
+      <w:r>
+        <w:rPr>
+          <w:noProof/>
+        </w:rPr>
+        <w:lastRenderedPageBreak/>
+        <mc:AlternateContent>
+          <mc:Choice Requires="wpg">
+            <w:drawing>
+              <wp:anchor distT="0" distB="0" distL="114300" distR="114300" simplePos="0" relativeHeight="251659264" behindDoc="0" locked="0" layoutInCell="1" allowOverlap="1" wp14:anchorId="3B00B934" wp14:editId="594BF355">
+                <wp:simplePos x="0" y="0"/>
+                <wp:positionH relativeFrom="margin">
+                  <wp:align>right</wp:align>
+                </wp:positionH>
+                <wp:positionV relativeFrom="margin">
+                  <wp:align>top</wp:align>
+                </wp:positionV>
+                <wp:extent cx="2743200" cy="2236470"/>
+                <wp:effectExtent l="0" t="0" r="0" b="0"/>
+                <wp:wrapSquare wrapText="bothSides"/>
+                <wp:docPr id="9" name="Group 9"/>
+                <wp:cNvGraphicFramePr/>
+                <a:graphic xmlns:a="http://schemas.openxmlformats.org/drawingml/2006/main">
+                  <a:graphicData uri="http://schemas.microsoft.com/office/word/2010/wordprocessingGroup">
+                    <wpg:wgp>
+                      <wpg:cNvGrpSpPr/>
+                      <wpg:grpSpPr>
+                        <a:xfrm>
+                          <a:off x="0" y="0"/>
+                          <a:ext cx="2743200" cy="2236470"/>
+                          <a:chOff x="0" y="0"/>
+                          <a:chExt cx="2743200" cy="2236957"/>
+                        </a:xfrm>
+                      </wpg:grpSpPr>
+                      <pic:pic xmlns:pic="http://schemas.openxmlformats.org/drawingml/2006/picture">
+                        <pic:nvPicPr>
+                          <pic:cNvPr id="7" name="Picture 7"/>
+                          <pic:cNvPicPr>
+                            <a:picLocks noChangeAspect="1"/>
+                          </pic:cNvPicPr>
+                        </pic:nvPicPr>
+                        <pic:blipFill>
+                          <a:blip r:embed="rId22" cstate="print">
+                            <a:extLst>
+                              <a:ext uri="{28A0092B-C50C-407E-A947-70E740481C1C}">
+                                <a14:useLocalDpi xmlns:a14="http://schemas.microsoft.com/office/drawing/2010/main" val="0"/>
+                              </a:ext>
+                            </a:extLst>
+                          </a:blip>
+                          <a:stretch>
+                            <a:fillRect/>
+                          </a:stretch>
+                        </pic:blipFill>
+                        <pic:spPr>
+                          <a:xfrm>
+                            <a:off x="0" y="0"/>
+                            <a:ext cx="2743200" cy="2202815"/>
+                          </a:xfrm>
+                          <a:prstGeom prst="rect">
+                            <a:avLst/>
+                          </a:prstGeom>
+                        </pic:spPr>
+                      </pic:pic>
+                      <wps:wsp>
+                        <wps:cNvPr id="8" name="Text Box 8"/>
+                        <wps:cNvSpPr txBox="1"/>
+                        <wps:spPr>
+                          <a:xfrm>
+                            <a:off x="561315" y="1910281"/>
+                            <a:ext cx="1711105" cy="326676"/>
+                          </a:xfrm>
+                          <a:prstGeom prst="rect">
+                            <a:avLst/>
+                          </a:prstGeom>
+                          <a:noFill/>
+                          <a:ln w="6350">
+                            <a:noFill/>
+                          </a:ln>
+                        </wps:spPr>
+                        <wps:txbx>
+                          <w:txbxContent>
+                            <w:p>
+                              <w:pPr>
+                                <w:spacing w:line="240" w:lineRule="auto"/>
+                                <w:jc w:val="center"/>
+                                <w:rPr>
+                                  <w:sz w:val="16"/>
+                                  <w:szCs w:val="16"/>
+                                </w:rPr>
+                              </w:pPr>
+                              <w:r>
+                                <w:rPr>
+                                  <w:sz w:val="16"/>
+                                  <w:szCs w:val="16"/>
+                                </w:rPr>
+                                <w:t>F</w:t>
+                              </w:r>
+                              <w:r>
+                                <w:rPr>
+                                  <w:sz w:val="16"/>
+                                  <w:szCs w:val="16"/>
+                                </w:rPr>
+                                <w:t>igure 3</w:t>
+                              </w:r>
+                              <w:r>
+                                <w:rPr>
+                                  <w:sz w:val="16"/>
+                                  <w:szCs w:val="16"/>
+                                </w:rPr>
+                                <w:t xml:space="preserve">. </w:t>
+                              </w:r>
+                              <w:r>
+                                <w:rPr>
+                                  <w:sz w:val="16"/>
+                                  <w:szCs w:val="16"/>
+                                </w:rPr>
+                                <w:t xml:space="preserve">Settings </w:t>
+                              </w:r>
+                              <w:r>
+                                <w:rPr>
+                                  <w:sz w:val="16"/>
+                                  <w:szCs w:val="16"/>
+                                </w:rPr>
+                                <w:t>Page</w:t>
+                              </w:r>
+                            </w:p>
+                          </w:txbxContent>
+                        </wps:txbx>
+                        <wps:bodyPr rot="0" spcFirstLastPara="0" vertOverflow="overflow" horzOverflow="overflow" vert="horz" wrap="square" lIns="91440" tIns="45720" rIns="91440" bIns="45720" numCol="1" spcCol="0" rtlCol="0" fromWordArt="0" anchor="ctr" anchorCtr="0" forceAA="0" compatLnSpc="1">
+                          <a:prstTxWarp prst="textNoShape">
+                            <a:avLst/>
+                          </a:prstTxWarp>
+                          <a:noAutofit/>
+                        </wps:bodyPr>
+                      </wps:wsp>
+                    </wpg:wgp>
+                  </a:graphicData>
+                </a:graphic>
+                <wp14:sizeRelV relativeFrom="margin">
+                  <wp14:pctHeight>0</wp14:pctHeight>
+                </wp14:sizeRelV>
+              </wp:anchor>
+            </w:drawing>
+          </mc:Choice>
+          <mc:Fallback>
+            <w:pict>
+              <v:group w14:anchorId="3B00B934" id="Group 9" o:spid="_x0000_s1032" style="position:absolute;left:0;text-align:left;margin-left:164.8pt;margin-top:0;width:3in;height:176.1pt;z-index:251659264;mso-position-horizontal:right;mso-position-horizontal-relative:margin;mso-position-vertical:top;mso-position-vertical-relative:margin;mso-height-relative:margin" coordsize="27432,22369" o:gfxdata="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">
+                <v:shape id="Picture 7" o:spid="_x0000_s1033" type="#_x0000_t75" style="position:absolute;width:27432;height:22028;visibility:visible;mso-wrap-style:square" o:gfxdata="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">
+                  <v:imagedata r:id="rId23" o:title=""/>
+                </v:shape>
+                <v:shape id="Text Box 8" o:spid="_x0000_s1034" type="#_x0000_t202" style="position:absolute;left:5613;top:19102;width:17111;height:3267;visibility:visible;mso-wrap-style:square;v-text-anchor:middle" o:gfxdata="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" filled="f" stroked="f" strokeweight=".5pt">
+                  <v:textbox>
+                    <w:txbxContent>
+                      <w:p>
+                        <w:pPr>
+                          <w:spacing w:line="240" w:lineRule="auto"/>
+                          <w:jc w:val="center"/>
+                          <w:rPr>
+                            <w:sz w:val="16"/>
+                            <w:szCs w:val="16"/>
+                          </w:rPr>
+                        </w:pPr>
+                        <w:r>
+                          <w:rPr>
+                            <w:sz w:val="16"/>
+                            <w:szCs w:val="16"/>
+                          </w:rPr>
+                          <w:t>F</w:t>
+                        </w:r>
+                        <w:r>
+                          <w:rPr>
+                            <w:sz w:val="16"/>
+                            <w:szCs w:val="16"/>
+                          </w:rPr>
+                          <w:t>igure 3</w:t>
+                        </w:r>
+                        <w:r>
+                          <w:rPr>
+                            <w:sz w:val="16"/>
+                            <w:szCs w:val="16"/>
+                          </w:rPr>
+                          <w:t xml:space="preserve">. </w:t>
+                        </w:r>
+                        <w:r>
+                          <w:rPr>
+                            <w:sz w:val="16"/>
+                            <w:szCs w:val="16"/>
+                          </w:rPr>
+                          <w:t xml:space="preserve">Settings </w:t>
+                        </w:r>
+                        <w:r>
+                          <w:rPr>
+                            <w:sz w:val="16"/>
+                            <w:szCs w:val="16"/>
+                          </w:rPr>
+                          <w:t>Page</w:t>
+                        </w:r>
+                      </w:p>
+                    </w:txbxContent>
+                  </v:textbox>
+                </v:shape>
+                <w10:wrap type="square" anchorx="margin" anchory="margin"/>
+              </v:group>
+            </w:pict>
+          </mc:Fallback>
+        </mc:AlternateContent>
+      </w:r>
+      <w:r>
+        <w:t xml:space="preserve">values of the </w:t>
+      </w:r>
+      <w:r>
+        <w:rPr>
+          <w:i/>
+        </w:rPr>
+        <w:t>game timer</w:t>
+      </w:r>
+      <w:r>
+        <w:t xml:space="preserve">, </w:t>
+      </w:r>
+      <w:r>
+        <w:rPr>
+          <w:i/>
+        </w:rPr>
+        <w:t>turn timer</w:t>
+      </w:r>
+      <w:r>
+        <w:t xml:space="preserve">, enable/disable </w:t>
+      </w:r>
+      <w:r>
+        <w:rPr>
+          <w:i/>
+        </w:rPr>
+        <w:t>captured piece tracking</w:t>
+      </w:r>
+      <w:r>
+        <w:t xml:space="preserve">, and </w:t>
+      </w:r>
+      <w:r>
+        <w:t xml:space="preserve">choose </w:t>
+      </w:r>
+      <w:r>
+        <w:t xml:space="preserve">a </w:t>
+      </w:r>
+      <w:r>
+        <w:t xml:space="preserve">default </w:t>
+      </w:r>
+      <w:r>
+        <w:rPr>
+          <w:i/>
+        </w:rPr>
+        <w:t>game mode</w:t>
+      </w:r>
+      <w:r>
+        <w:t xml:space="preserve">, see </w:t>
+      </w:r>
+      <w:r>
+        <w:t>figure 3.</w:t>
+      </w:r>
+      <w:r>
+        <w:t xml:space="preserve"> The settings shall be saved between instances of the FAC software. This will be completed using a </w:t>
+      </w:r>
+      <w:r>
+        <w:t>.</w:t>
+      </w:r>
+      <w:r>
+        <w:t xml:space="preserve">xml, .text, </w:t>
+      </w:r>
+      <w:proofErr w:type="gramStart"/>
+      <w:r>
+        <w:t xml:space="preserve">or </w:t>
+      </w:r>
+      <w:r>
+        <w:t>.</w:t>
+      </w:r>
+      <w:proofErr w:type="spellStart"/>
+      <w:r>
+        <w:t>json</w:t>
+      </w:r>
+      <w:proofErr w:type="spellEnd"/>
+      <w:proofErr w:type="gramEnd"/>
+      <w:r>
+        <w:t xml:space="preserve"> file.</w:t>
+      </w:r>
+    </w:p>
+    <w:p>
+      <w:pPr>
+        <w:pStyle w:val="ListParagraph"/>
+      </w:pPr>
+    </w:p>
+    <w:p>
+      <w:pPr>
+        <w:pStyle w:val="ListParagraph"/>
+        <w:numPr>
+          <w:ilvl w:val="0"/>
+          <w:numId w:val="6"/>
+        </w:numPr>
+      </w:pPr>
+      <w:r>
+        <w:rPr>
+          <w:noProof/>
+        </w:rPr>
+        <mc:AlternateContent>
+          <mc:Choice Requires="wpg">
+            <w:drawing>
+              <wp:anchor distT="0" distB="0" distL="114300" distR="114300" simplePos="0" relativeHeight="251663360" behindDoc="1" locked="0" layoutInCell="1" allowOverlap="1" wp14:anchorId="7FA8C932" wp14:editId="51C2F937">
+                <wp:simplePos x="0" y="0"/>
+                <wp:positionH relativeFrom="column">
+                  <wp:posOffset>3213735</wp:posOffset>
+                </wp:positionH>
+                <wp:positionV relativeFrom="paragraph">
+                  <wp:posOffset>1519228</wp:posOffset>
+                </wp:positionV>
+                <wp:extent cx="2743200" cy="2227580"/>
+                <wp:effectExtent l="0" t="0" r="0" b="0"/>
+                <wp:wrapSquare wrapText="bothSides"/>
+                <wp:docPr id="12" name="Group 12"/>
+                <wp:cNvGraphicFramePr/>
+                <a:graphic xmlns:a="http://schemas.openxmlformats.org/drawingml/2006/main">
+                  <a:graphicData uri="http://schemas.microsoft.com/office/word/2010/wordprocessingGroup">
+                    <wpg:wgp>
+                      <wpg:cNvGrpSpPr/>
+                      <wpg:grpSpPr>
+                        <a:xfrm>
+                          <a:off x="0" y="0"/>
+                          <a:ext cx="2743200" cy="2227580"/>
+                          <a:chOff x="0" y="0"/>
+                          <a:chExt cx="2743200" cy="2227833"/>
+                        </a:xfrm>
+                      </wpg:grpSpPr>
+                      <pic:pic xmlns:pic="http://schemas.openxmlformats.org/drawingml/2006/picture">
+                        <pic:nvPicPr>
+                          <pic:cNvPr id="10" name="Picture 10"/>
+                          <pic:cNvPicPr>
+                            <a:picLocks noChangeAspect="1"/>
+                          </pic:cNvPicPr>
+                        </pic:nvPicPr>
+                        <pic:blipFill>
+                          <a:blip r:embed="rId24" cstate="print">
+                            <a:extLst>
+                              <a:ext uri="{28A0092B-C50C-407E-A947-70E740481C1C}">
+                                <a14:useLocalDpi xmlns:a14="http://schemas.microsoft.com/office/drawing/2010/main" val="0"/>
+                              </a:ext>
+                            </a:extLst>
+                          </a:blip>
+                          <a:stretch>
+                            <a:fillRect/>
+                          </a:stretch>
+                        </pic:blipFill>
+                        <pic:spPr>
+                          <a:xfrm>
+                            <a:off x="0" y="0"/>
+                            <a:ext cx="2743200" cy="2198370"/>
+                          </a:xfrm>
+                          <a:prstGeom prst="rect">
+                            <a:avLst/>
+                          </a:prstGeom>
+                        </pic:spPr>
+                      </pic:pic>
+                      <wps:wsp>
+                        <wps:cNvPr id="11" name="Text Box 11"/>
+                        <wps:cNvSpPr txBox="1"/>
+                        <wps:spPr>
+                          <a:xfrm>
+                            <a:off x="497940" y="1901228"/>
+                            <a:ext cx="1711105" cy="326605"/>
+                          </a:xfrm>
+                          <a:prstGeom prst="rect">
+                            <a:avLst/>
+                          </a:prstGeom>
+                          <a:noFill/>
+                          <a:ln w="6350">
+                            <a:noFill/>
+                          </a:ln>
+                        </wps:spPr>
+                        <wps:txbx>
+                          <w:txbxContent>
+                            <w:p>
+                              <w:pPr>
+                                <w:spacing w:line="240" w:lineRule="auto"/>
+                                <w:jc w:val="center"/>
+                                <w:rPr>
+                                  <w:sz w:val="16"/>
+                                  <w:szCs w:val="16"/>
+                                </w:rPr>
+                              </w:pPr>
+                              <w:r>
+                                <w:rPr>
+                                  <w:sz w:val="16"/>
+                                  <w:szCs w:val="16"/>
+                                </w:rPr>
+                                <w:t>F</w:t>
+                              </w:r>
+                              <w:r>
+                                <w:rPr>
+                                  <w:sz w:val="16"/>
+                                  <w:szCs w:val="16"/>
+                                </w:rPr>
+                                <w:t>igure 4. Game Setup</w:t>
+                              </w:r>
+                              <w:r>
+                                <w:rPr>
+                                  <w:sz w:val="16"/>
+                                  <w:szCs w:val="16"/>
+                                </w:rPr>
+                                <w:t xml:space="preserve"> Page</w:t>
+                              </w:r>
+                            </w:p>
+                          </w:txbxContent>
+                        </wps:txbx>
+                        <wps:bodyPr rot="0" spcFirstLastPara="0" vertOverflow="overflow" horzOverflow="overflow" vert="horz" wrap="square" lIns="91440" tIns="45720" rIns="91440" bIns="45720" numCol="1" spcCol="0" rtlCol="0" fromWordArt="0" anchor="ctr" anchorCtr="0" forceAA="0" upright="1" compatLnSpc="1">
+                          <a:prstTxWarp prst="textNoShape">
+                            <a:avLst/>
+                          </a:prstTxWarp>
+                          <a:noAutofit/>
+                        </wps:bodyPr>
+                      </wps:wsp>
+                    </wpg:wgp>
+                  </a:graphicData>
+                </a:graphic>
+              </wp:anchor>
+            </w:drawing>
+          </mc:Choice>
+          <mc:Fallback>
+            <w:pict>
+              <v:group w14:anchorId="7FA8C932" id="Group 12" o:spid="_x0000_s1035" style="position:absolute;left:0;text-align:left;margin-left:253.05pt;margin-top:119.6pt;width:3in;height:175.4pt;z-index:-251653120" coordsize="27432,22278" o:gfxdata="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">
+                <v:shape id="Picture 10" o:spid="_x0000_s1036" type="#_x0000_t75" style="position:absolute;width:27432;height:21983;visibility:visible;mso-wrap-style:square" o:gfxdata="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">
+                  <v:imagedata r:id="rId25" o:title=""/>
+                </v:shape>
+                <v:shape id="Text Box 11" o:spid="_x0000_s1037" type="#_x0000_t202" style="position:absolute;left:4979;top:19012;width:17111;height:3266;visibility:visible;mso-wrap-style:square;v-text-anchor:middle" o:gfxdata="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" filled="f" stroked="f" strokeweight=".5pt">
+                  <v:textbox>
+                    <w:txbxContent>
+                      <w:p>
+                        <w:pPr>
+                          <w:spacing w:line="240" w:lineRule="auto"/>
+                          <w:jc w:val="center"/>
+                          <w:rPr>
+                            <w:sz w:val="16"/>
+                            <w:szCs w:val="16"/>
+                          </w:rPr>
+                        </w:pPr>
+                        <w:r>
+                          <w:rPr>
+                            <w:sz w:val="16"/>
+                            <w:szCs w:val="16"/>
+                          </w:rPr>
+                          <w:t>F</w:t>
+                        </w:r>
+                        <w:r>
+                          <w:rPr>
+                            <w:sz w:val="16"/>
+                            <w:szCs w:val="16"/>
+                          </w:rPr>
+                          <w:t>igure 4. Game Setup</w:t>
+                        </w:r>
+                        <w:r>
+                          <w:rPr>
+                            <w:sz w:val="16"/>
+                            <w:szCs w:val="16"/>
+                          </w:rPr>
+                          <w:t xml:space="preserve"> Page</w:t>
+                        </w:r>
+                      </w:p>
+                    </w:txbxContent>
+                  </v:textbox>
+                </v:shape>
+                <w10:wrap type="square"/>
+              </v:group>
+            </w:pict>
+          </mc:Fallback>
+        </mc:AlternateContent>
+      </w:r>
+      <w:r>
+        <w:rPr>
+          <w:i/>
+        </w:rPr>
+        <w:t>game setup page</w:t>
+      </w:r>
+      <w:r>
+        <w:t xml:space="preserve"> where FAC shall provide </w:t>
+      </w:r>
+      <w:r>
+        <w:rPr>
+          <w:i/>
+        </w:rPr>
+        <w:t>user</w:t>
+      </w:r>
+      <w:r>
+        <w:rPr>
+          <w:i/>
+        </w:rPr>
+        <w:t>(</w:t>
+      </w:r>
+      <w:r>
+        <w:rPr>
+          <w:i/>
+        </w:rPr>
+        <w:t>s</w:t>
+      </w:r>
+      <w:r>
+        <w:rPr>
+          <w:i/>
+        </w:rPr>
+        <w:t>)</w:t>
+      </w:r>
+      <w:r>
+        <w:t xml:space="preserve"> with the ability to provide a </w:t>
+      </w:r>
+      <w:r>
+        <w:rPr>
+          <w:i/>
+        </w:rPr>
+        <w:t xml:space="preserve">username </w:t>
+      </w:r>
+      <w:r>
+        <w:t xml:space="preserve">and </w:t>
+      </w:r>
+      <w:r>
+        <w:t xml:space="preserve">override the default values </w:t>
+      </w:r>
+      <w:r>
+        <w:t xml:space="preserve">of the </w:t>
+      </w:r>
+      <w:r>
+        <w:rPr>
+          <w:i/>
+        </w:rPr>
+        <w:t>game timer</w:t>
+      </w:r>
+      <w:r>
+        <w:t xml:space="preserve">, </w:t>
+      </w:r>
+      <w:r>
+        <w:rPr>
+          <w:i/>
+        </w:rPr>
+        <w:t>turn timer</w:t>
+      </w:r>
+      <w:r>
+        <w:t>,</w:t>
+      </w:r>
+      <w:r>
+        <w:t xml:space="preserve"> and </w:t>
+      </w:r>
+      <w:r>
+        <w:rPr>
+          <w:i/>
+        </w:rPr>
+        <w:t>game mode</w:t>
+      </w:r>
+      <w:r>
+        <w:t xml:space="preserve">, see </w:t>
+      </w:r>
+      <w:r>
+        <w:t>figure 4.</w:t>
+      </w:r>
+      <w:r>
+        <w:t xml:space="preserve"> The </w:t>
+      </w:r>
+      <w:r>
+        <w:rPr>
+          <w:i/>
+        </w:rPr>
+        <w:t xml:space="preserve">game page </w:t>
+      </w:r>
+      <w:r>
+        <w:t xml:space="preserve">is also where a player starts a game thus causing the </w:t>
+      </w:r>
+    </w:p>
+    <w:p>
+      <w:pPr>
+        <w:pStyle w:val="ListParagraph"/>
+        <w:ind w:left="648"/>
+        <w:rPr>
+          <w:i/>
+        </w:rPr>
+      </w:pPr>
+      <w:r>
+        <w:t xml:space="preserve">FAC software to initiate the GB, GP’s, </w:t>
+      </w:r>
+      <w:r>
+        <w:rPr>
+          <w:i/>
+        </w:rPr>
+        <w:t xml:space="preserve">game timer, turn timer, and </w:t>
+      </w:r>
+    </w:p>
+    <w:p>
+      <w:pPr>
+        <w:pStyle w:val="ListParagraph"/>
+      </w:pPr>
+    </w:p>
+    <w:p>
+      <w:pPr>
+        <w:pStyle w:val="ListParagraph"/>
+        <w:numPr>
+          <w:ilvl w:val="0"/>
+          <w:numId w:val="6"/>
+        </w:numPr>
+        <w:jc w:val="both"/>
+      </w:pPr>
+      <w:r>
+        <w:rPr>
+          <w:i/>
+          <w:noProof/>
+        </w:rPr>
+        <mc:AlternateContent>
+          <mc:Choice Requires="wpg">
+            <w:drawing>
+              <wp:anchor distT="0" distB="0" distL="114300" distR="114300" simplePos="0" relativeHeight="251667456" behindDoc="0" locked="0" layoutInCell="1" allowOverlap="1" wp14:anchorId="2EFFF7DE" wp14:editId="3FDF9E0E">
+                <wp:simplePos x="0" y="0"/>
+                <wp:positionH relativeFrom="column">
+                  <wp:posOffset>3213980</wp:posOffset>
+                </wp:positionH>
+                <wp:positionV relativeFrom="paragraph">
+                  <wp:posOffset>2267283</wp:posOffset>
+                </wp:positionV>
+                <wp:extent cx="2743200" cy="2227796"/>
+                <wp:effectExtent l="0" t="0" r="0" b="0"/>
+                <wp:wrapSquare wrapText="bothSides"/>
+                <wp:docPr id="18" name="Group 18"/>
+                <wp:cNvGraphicFramePr/>
+                <a:graphic xmlns:a="http://schemas.openxmlformats.org/drawingml/2006/main">
+                  <a:graphicData uri="http://schemas.microsoft.com/office/word/2010/wordprocessingGroup">
+                    <wpg:wgp>
+                      <wpg:cNvGrpSpPr/>
+                      <wpg:grpSpPr>
+                        <a:xfrm>
+                          <a:off x="0" y="0"/>
+                          <a:ext cx="2743200" cy="2227796"/>
+                          <a:chOff x="0" y="0"/>
+                          <a:chExt cx="2743200" cy="2227796"/>
+                        </a:xfrm>
+                      </wpg:grpSpPr>
+                      <pic:pic xmlns:pic="http://schemas.openxmlformats.org/drawingml/2006/picture">
+                        <pic:nvPicPr>
+                          <pic:cNvPr id="16" name="Picture 16"/>
+                          <pic:cNvPicPr>
+                            <a:picLocks noChangeAspect="1"/>
+                          </pic:cNvPicPr>
+                        </pic:nvPicPr>
+                        <pic:blipFill>
+                          <a:blip r:embed="rId26" cstate="print">
+                            <a:extLst>
+                              <a:ext uri="{28A0092B-C50C-407E-A947-70E740481C1C}">
+                                <a14:useLocalDpi xmlns:a14="http://schemas.microsoft.com/office/drawing/2010/main" val="0"/>
+                              </a:ext>
+                            </a:extLst>
+                          </a:blip>
+                          <a:stretch>
+                            <a:fillRect/>
+                          </a:stretch>
+                        </pic:blipFill>
+                        <pic:spPr>
+                          <a:xfrm>
+                            <a:off x="0" y="0"/>
+                            <a:ext cx="2743200" cy="2198370"/>
+                          </a:xfrm>
+                          <a:prstGeom prst="rect">
+                            <a:avLst/>
+                          </a:prstGeom>
+                        </pic:spPr>
+                      </pic:pic>
+                      <wps:wsp>
+                        <wps:cNvPr id="17" name="Text Box 17"/>
+                        <wps:cNvSpPr txBox="1"/>
+                        <wps:spPr>
+                          <a:xfrm>
+                            <a:off x="552262" y="1901228"/>
+                            <a:ext cx="1711105" cy="326568"/>
+                          </a:xfrm>
+                          <a:prstGeom prst="rect">
+                            <a:avLst/>
+                          </a:prstGeom>
+                          <a:noFill/>
+                          <a:ln w="6350">
+                            <a:noFill/>
+                          </a:ln>
+                        </wps:spPr>
+                        <wps:txbx>
+                          <w:txbxContent>
+                            <w:p>
+                              <w:pPr>
+                                <w:spacing w:line="240" w:lineRule="auto"/>
+                                <w:jc w:val="center"/>
+                                <w:rPr>
+                                  <w:sz w:val="16"/>
+                                  <w:szCs w:val="16"/>
+                                </w:rPr>
+                              </w:pPr>
+                              <w:r>
+                                <w:rPr>
+                                  <w:sz w:val="16"/>
+                                  <w:szCs w:val="16"/>
+                                </w:rPr>
+                                <w:t>F</w:t>
+                              </w:r>
+                              <w:r>
+                                <w:rPr>
+                                  <w:sz w:val="16"/>
+                                  <w:szCs w:val="16"/>
+                                </w:rPr>
+                                <w:t xml:space="preserve">igure </w:t>
+                              </w:r>
+                              <w:r>
+                                <w:rPr>
+                                  <w:sz w:val="16"/>
+                                  <w:szCs w:val="16"/>
+                                </w:rPr>
+                                <w:t>5</w:t>
+                              </w:r>
+                              <w:r>
+                                <w:rPr>
+                                  <w:sz w:val="16"/>
+                                  <w:szCs w:val="16"/>
+                                </w:rPr>
+                                <w:t xml:space="preserve">. </w:t>
+                              </w:r>
+                              <w:r>
+                                <w:rPr>
+                                  <w:sz w:val="16"/>
+                                  <w:szCs w:val="16"/>
+                                </w:rPr>
+                                <w:t xml:space="preserve">Game </w:t>
+                              </w:r>
+                              <w:r>
+                                <w:rPr>
+                                  <w:sz w:val="16"/>
+                                  <w:szCs w:val="16"/>
+                                </w:rPr>
+                                <w:t>Page</w:t>
+                              </w:r>
+                            </w:p>
+                          </w:txbxContent>
+                        </wps:txbx>
+                        <wps:bodyPr rot="0" spcFirstLastPara="0" vertOverflow="overflow" horzOverflow="overflow" vert="horz" wrap="square" lIns="91440" tIns="45720" rIns="91440" bIns="45720" numCol="1" spcCol="0" rtlCol="0" fromWordArt="0" anchor="ctr" anchorCtr="0" forceAA="0" upright="1" compatLnSpc="1">
+                          <a:prstTxWarp prst="textNoShape">
+                            <a:avLst/>
+                          </a:prstTxWarp>
+                          <a:noAutofit/>
+                        </wps:bodyPr>
+                      </wps:wsp>
+                    </wpg:wgp>
+                  </a:graphicData>
+                </a:graphic>
+              </wp:anchor>
+            </w:drawing>
+          </mc:Choice>
+          <mc:Fallback>
+            <w:pict>
+              <v:group w14:anchorId="2EFFF7DE" id="Group 18" o:spid="_x0000_s1038" style="position:absolute;left:0;text-align:left;margin-left:253.05pt;margin-top:178.55pt;width:3in;height:175.4pt;z-index:251667456" coordsize="27432,22277" o:gfxdata="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">
+                <v:shape id="Picture 16" o:spid="_x0000_s1039" type="#_x0000_t75" style="position:absolute;width:27432;height:21983;visibility:visible;mso-wrap-style:square" o:gfxdata="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">
+                  <v:imagedata r:id="rId27" o:title=""/>
+                </v:shape>
+                <v:shape id="Text Box 17" o:spid="_x0000_s1040" type="#_x0000_t202" style="position:absolute;left:5522;top:19012;width:17111;height:3265;visibility:visible;mso-wrap-style:square;v-text-anchor:middle" o:gfxdata="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" filled="f" stroked="f" strokeweight=".5pt">
+                  <v:textbox>
+                    <w:txbxContent>
+                      <w:p>
+                        <w:pPr>
+                          <w:spacing w:line="240" w:lineRule="auto"/>
+                          <w:jc w:val="center"/>
+                          <w:rPr>
+                            <w:sz w:val="16"/>
+                            <w:szCs w:val="16"/>
+                          </w:rPr>
+                        </w:pPr>
+                        <w:r>
+                          <w:rPr>
+                            <w:sz w:val="16"/>
+                            <w:szCs w:val="16"/>
+                          </w:rPr>
+                          <w:t>F</w:t>
+                        </w:r>
+                        <w:r>
+                          <w:rPr>
+                            <w:sz w:val="16"/>
+                            <w:szCs w:val="16"/>
+                          </w:rPr>
+                          <w:t xml:space="preserve">igure </w:t>
+                        </w:r>
+                        <w:r>
+                          <w:rPr>
+                            <w:sz w:val="16"/>
+                            <w:szCs w:val="16"/>
+                          </w:rPr>
+                          <w:t>5</w:t>
+                        </w:r>
+                        <w:r>
+                          <w:rPr>
+                            <w:sz w:val="16"/>
+                            <w:szCs w:val="16"/>
+                          </w:rPr>
+                          <w:t xml:space="preserve">. </w:t>
+                        </w:r>
+                        <w:r>
+                          <w:rPr>
+                            <w:sz w:val="16"/>
+                            <w:szCs w:val="16"/>
+                          </w:rPr>
+                          <w:t xml:space="preserve">Game </w:t>
+                        </w:r>
+                        <w:r>
+                          <w:rPr>
+                            <w:sz w:val="16"/>
+                            <w:szCs w:val="16"/>
+                          </w:rPr>
+                          <w:t>Page</w:t>
+                        </w:r>
+                      </w:p>
+                    </w:txbxContent>
+                  </v:textbox>
+                </v:shape>
+                <w10:wrap type="square"/>
+              </v:group>
+            </w:pict>
+          </mc:Fallback>
+        </mc:AlternateContent>
+      </w:r>
+      <w:r>
+        <w:rPr>
+          <w:i/>
+        </w:rPr>
+        <w:t>game page</w:t>
+      </w:r>
+      <w:r>
+        <w:t xml:space="preserve"> encompasses the GB and all 32</w:t>
+      </w:r>
+      <w:r>
+        <w:t xml:space="preserve"> GP’</w:t>
+      </w:r>
+      <w:r>
+        <w:t>s as well as the</w:t>
+      </w:r>
+      <w:r>
+        <w:t xml:space="preserve"> </w:t>
+      </w:r>
+      <w:r>
+        <w:rPr>
+          <w:i/>
+        </w:rPr>
+        <w:t>game timer</w:t>
+      </w:r>
+      <w:r>
+        <w:t xml:space="preserve">, </w:t>
+      </w:r>
+      <w:r>
+        <w:rPr>
+          <w:i/>
+        </w:rPr>
+        <w:t>turn timer</w:t>
+      </w:r>
+      <w:r>
+        <w:t xml:space="preserve">, and </w:t>
+      </w:r>
+      <w:r>
+        <w:rPr>
+          <w:i/>
+        </w:rPr>
+        <w:t>captured pieces</w:t>
+      </w:r>
+      <w:r>
+        <w:t xml:space="preserve"> count.</w:t>
+      </w:r>
+      <w:r>
+        <w:t xml:space="preserve"> The </w:t>
+      </w:r>
+      <w:r>
+        <w:rPr>
+          <w:i/>
+        </w:rPr>
+        <w:t>game page</w:t>
+      </w:r>
+      <w:r>
+        <w:t xml:space="preserve"> is the primary page </w:t>
+      </w:r>
+      <w:r>
+        <w:rPr>
+          <w:i/>
+        </w:rPr>
+        <w:t xml:space="preserve">users </w:t>
+      </w:r>
+      <w:r>
+        <w:t xml:space="preserve">see while playing FAC, </w:t>
+      </w:r>
+      <w:r>
+        <w:t xml:space="preserve">see </w:t>
+      </w:r>
+      <w:r>
+        <w:t>figure 5.</w:t>
+      </w:r>
+      <w:r>
+        <w:t xml:space="preserve"> </w:t>
+      </w:r>
+      <w:r>
+        <w:t xml:space="preserve">The </w:t>
+      </w:r>
+      <w:r>
+        <w:rPr>
+          <w:i/>
+        </w:rPr>
+        <w:t>game page</w:t>
+      </w:r>
+      <w:r>
+        <w:t xml:space="preserve"> </w:t>
+      </w:r>
+      <w:r>
+        <w:t>shall</w:t>
+      </w:r>
+      <w:r>
+        <w:t xml:space="preserve"> accurately show the current </w:t>
+      </w:r>
+      <w:r>
+        <w:rPr>
+          <w:i/>
+        </w:rPr>
+        <w:t>game state</w:t>
+      </w:r>
+      <w:r>
+        <w:t>, position of the GP’</w:t>
+      </w:r>
+      <w:r>
+        <w:t xml:space="preserve">s, allow </w:t>
+      </w:r>
+      <w:r>
+        <w:rPr>
+          <w:i/>
+        </w:rPr>
+        <w:t xml:space="preserve">players </w:t>
+      </w:r>
+      <w:r>
+        <w:t>to submit a move, and</w:t>
+      </w:r>
+      <w:r>
+        <w:t xml:space="preserve"> notify </w:t>
+      </w:r>
+      <w:r>
+        <w:rPr>
+          <w:i/>
+        </w:rPr>
+        <w:t xml:space="preserve">players </w:t>
+      </w:r>
+      <w:r>
+        <w:t>if a move is</w:t>
+      </w:r>
+      <w:r>
+        <w:rPr>
+          <w:i/>
+        </w:rPr>
+        <w:t xml:space="preserve"> invalid</w:t>
+      </w:r>
+      <w:r>
+        <w:t xml:space="preserve">, leads to </w:t>
+      </w:r>
+      <w:r>
+        <w:rPr>
+          <w:i/>
+        </w:rPr>
+        <w:t>capture</w:t>
+      </w:r>
+      <w:r>
+        <w:t xml:space="preserve">, or leads to </w:t>
+      </w:r>
+      <w:r>
+        <w:rPr>
+          <w:i/>
+        </w:rPr>
+        <w:t xml:space="preserve">check </w:t>
+      </w:r>
+      <w:r>
+        <w:t xml:space="preserve">or </w:t>
+      </w:r>
+      <w:r>
+        <w:rPr>
+          <w:i/>
+        </w:rPr>
+        <w:t>checkmate</w:t>
+      </w:r>
+      <w:r>
+        <w:t xml:space="preserve">.  </w:t>
+      </w:r>
+    </w:p>
+    <w:p>
+      <w:pPr>
+        <w:pStyle w:val="ListParagraph"/>
+        <w:ind w:left="648"/>
+        <w:jc w:val="both"/>
+        <w:rPr>
+          <w:i/>
+          <w:noProof/>
+        </w:rPr>
+      </w:pPr>
+    </w:p>
+    <w:p>
+      <w:pPr>
+        <w:pStyle w:val="ListParagraph"/>
+        <w:ind w:left="648"/>
+        <w:jc w:val="both"/>
+      </w:pPr>
+      <w:r>
+        <w:t xml:space="preserve">It shall also display a message when </w:t>
+      </w:r>
+      <w:r>
+        <w:t>the game timer “runs out</w:t>
+      </w:r>
+      <w:r>
+        <w:t>s</w:t>
+      </w:r>
+      <w:r>
+        <w:t xml:space="preserve"> </w:t>
+      </w:r>
+      <w:r>
+        <w:t xml:space="preserve">triggering </w:t>
+      </w:r>
+      <w:r>
+        <w:t xml:space="preserve">a call to the GE to initiate the </w:t>
+      </w:r>
+      <w:r>
+        <w:rPr>
+          <w:i/>
+        </w:rPr>
+        <w:t>stalemate</w:t>
+      </w:r>
+      <w:r>
+        <w:t xml:space="preserve"> </w:t>
+      </w:r>
+      <w:r>
+        <w:rPr>
+          <w:i/>
+        </w:rPr>
+        <w:t>resolution</w:t>
+      </w:r>
+      <w:r>
+        <w:t>.</w:t>
+      </w:r>
+      <w:r>
+        <w:t xml:space="preserve"> The </w:t>
+      </w:r>
+      <w:r>
+        <w:rPr>
+          <w:i/>
+        </w:rPr>
+        <w:t>stalemate resolution</w:t>
+      </w:r>
+      <w:r>
+        <w:t xml:space="preserve"> feature will be</w:t>
+      </w:r>
+      <w:r>
+        <w:t xml:space="preserve"> discussed in depth later in this document.</w:t>
+      </w:r>
+    </w:p>
+    <w:p>
+      <w:pPr>
+        <w:pStyle w:val="ListParagraph"/>
+        <w:ind w:left="648"/>
+        <w:jc w:val="both"/>
+      </w:pPr>
+    </w:p>
+    <w:p/>
+    <w:p>
+      <w:pPr>
+        <w:pStyle w:val="Heading2"/>
+        <w:ind w:left="420"/>
+      </w:pPr>
+      <w:bookmarkStart w:id="26" w:name="_Toc506904497"/>
+      <w:r>
+        <w:rPr>
+          <w:noProof/>
+        </w:rPr>
+        <w:lastRenderedPageBreak/>
+        <mc:AlternateContent>
+          <mc:Choice Requires="wpg">
+            <w:drawing>
+              <wp:anchor distT="0" distB="0" distL="114300" distR="114300" simplePos="0" relativeHeight="251674624" behindDoc="0" locked="0" layoutInCell="1" allowOverlap="1" wp14:anchorId="3794ADAE" wp14:editId="5F404E79">
+                <wp:simplePos x="0" y="0"/>
+                <wp:positionH relativeFrom="column">
+                  <wp:posOffset>3203597</wp:posOffset>
+                </wp:positionH>
+                <wp:positionV relativeFrom="paragraph">
+                  <wp:posOffset>198227</wp:posOffset>
+                </wp:positionV>
+                <wp:extent cx="2743200" cy="3670755"/>
+                <wp:effectExtent l="0" t="0" r="0" b="0"/>
+                <wp:wrapSquare wrapText="bothSides"/>
+                <wp:docPr id="22" name="Group 22"/>
+                <wp:cNvGraphicFramePr/>
+                <a:graphic xmlns:a="http://schemas.openxmlformats.org/drawingml/2006/main">
+                  <a:graphicData uri="http://schemas.microsoft.com/office/word/2010/wordprocessingGroup">
+                    <wpg:wgp>
+                      <wpg:cNvGrpSpPr/>
+                      <wpg:grpSpPr>
+                        <a:xfrm>
+                          <a:off x="0" y="0"/>
+                          <a:ext cx="2743200" cy="3670755"/>
+                          <a:chOff x="0" y="0"/>
+                          <a:chExt cx="2743200" cy="3670755"/>
+                        </a:xfrm>
+                      </wpg:grpSpPr>
+                      <pic:pic xmlns:pic="http://schemas.openxmlformats.org/drawingml/2006/picture">
+                        <pic:nvPicPr>
+                          <pic:cNvPr id="19" name="Picture 19"/>
+                          <pic:cNvPicPr>
+                            <a:picLocks noChangeAspect="1"/>
+                          </pic:cNvPicPr>
+                        </pic:nvPicPr>
+                        <pic:blipFill>
+                          <a:blip r:embed="rId28">
+                            <a:extLst>
+                              <a:ext uri="{28A0092B-C50C-407E-A947-70E740481C1C}">
+                                <a14:useLocalDpi xmlns:a14="http://schemas.microsoft.com/office/drawing/2010/main" val="0"/>
+                              </a:ext>
+                            </a:extLst>
+                          </a:blip>
+                          <a:stretch>
+                            <a:fillRect/>
+                          </a:stretch>
+                        </pic:blipFill>
+                        <pic:spPr>
+                          <a:xfrm>
+                            <a:off x="0" y="0"/>
+                            <a:ext cx="2743200" cy="3387725"/>
+                          </a:xfrm>
+                          <a:prstGeom prst="rect">
+                            <a:avLst/>
+                          </a:prstGeom>
+                        </pic:spPr>
+                      </pic:pic>
+                      <wps:wsp>
+                        <wps:cNvPr id="20" name="Text Box 20"/>
+                        <wps:cNvSpPr txBox="1"/>
+                        <wps:spPr>
+                          <a:xfrm>
+                            <a:off x="294143" y="3344274"/>
+                            <a:ext cx="1711105" cy="326481"/>
+                          </a:xfrm>
+                          <a:prstGeom prst="rect">
+                            <a:avLst/>
+                          </a:prstGeom>
+                          <a:noFill/>
+                          <a:ln w="6350">
+                            <a:noFill/>
+                          </a:ln>
+                        </wps:spPr>
+                        <wps:txbx>
+                          <w:txbxContent>
+                            <w:p>
+                              <w:pPr>
+                                <w:spacing w:line="240" w:lineRule="auto"/>
+                                <w:jc w:val="center"/>
+                                <w:rPr>
+                                  <w:sz w:val="16"/>
+                                  <w:szCs w:val="16"/>
+                                </w:rPr>
+                              </w:pPr>
+                              <w:r>
+                                <w:rPr>
+                                  <w:sz w:val="16"/>
+                                  <w:szCs w:val="16"/>
+                                </w:rPr>
+                                <w:t>F</w:t>
+                              </w:r>
+                              <w:r>
+                                <w:rPr>
+                                  <w:sz w:val="16"/>
+                                  <w:szCs w:val="16"/>
+                                </w:rPr>
+                                <w:t xml:space="preserve">igure </w:t>
+                              </w:r>
+                              <w:r>
+                                <w:rPr>
+                                  <w:sz w:val="16"/>
+                                  <w:szCs w:val="16"/>
+                                </w:rPr>
+                                <w:t>6.  User Moving a Piece</w:t>
+                              </w:r>
+                            </w:p>
+                          </w:txbxContent>
+                        </wps:txbx>
+                        <wps:bodyPr rot="0" spcFirstLastPara="0" vertOverflow="overflow" horzOverflow="overflow" vert="horz" wrap="square" lIns="91440" tIns="45720" rIns="91440" bIns="45720" numCol="1" spcCol="0" rtlCol="0" fromWordArt="0" anchor="ctr" anchorCtr="0" forceAA="0" upright="1" compatLnSpc="1">
+                          <a:prstTxWarp prst="textNoShape">
+                            <a:avLst/>
+                          </a:prstTxWarp>
+                          <a:noAutofit/>
+                        </wps:bodyPr>
+                      </wps:wsp>
+                    </wpg:wgp>
+                  </a:graphicData>
+                </a:graphic>
+              </wp:anchor>
+            </w:drawing>
+          </mc:Choice>
+          <mc:Fallback>
+            <w:pict>
+              <v:group w14:anchorId="3794ADAE" id="Group 22" o:spid="_x0000_s1041" style="position:absolute;left:0;text-align:left;margin-left:252.25pt;margin-top:15.6pt;width:3in;height:289.05pt;z-index:251674624" coordsize="27432,36707" o:gfxdata="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">
+                <v:shape id="Picture 19" o:spid="_x0000_s1042" type="#_x0000_t75" style="position:absolute;width:27432;height:33877;visibility:visible;mso-wrap-style:square" o:gfxdata="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">
+                  <v:imagedata r:id="rId29" o:title=""/>
+                </v:shape>
+                <v:shape id="Text Box 20" o:spid="_x0000_s1043" type="#_x0000_t202" style="position:absolute;left:2941;top:33442;width:17111;height:3265;visibility:visible;mso-wrap-style:square;v-text-anchor:middle" o:gfxdata="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" filled="f" stroked="f" strokeweight=".5pt">
+                  <v:textbox>
+                    <w:txbxContent>
+                      <w:p>
+                        <w:pPr>
+                          <w:spacing w:line="240" w:lineRule="auto"/>
+                          <w:jc w:val="center"/>
+                          <w:rPr>
+                            <w:sz w:val="16"/>
+                            <w:szCs w:val="16"/>
+                          </w:rPr>
+                        </w:pPr>
+                        <w:r>
+                          <w:rPr>
+                            <w:sz w:val="16"/>
+                            <w:szCs w:val="16"/>
+                          </w:rPr>
+                          <w:t>F</w:t>
+                        </w:r>
+                        <w:r>
+                          <w:rPr>
+                            <w:sz w:val="16"/>
+                            <w:szCs w:val="16"/>
+                          </w:rPr>
+                          <w:t xml:space="preserve">igure </w:t>
+                        </w:r>
+                        <w:r>
+                          <w:rPr>
+                            <w:sz w:val="16"/>
+                            <w:szCs w:val="16"/>
+                          </w:rPr>
+                          <w:t>6.  User Moving a Piece</w:t>
+                        </w:r>
+                      </w:p>
+                    </w:txbxContent>
+                  </v:textbox>
+                </v:shape>
+                <w10:wrap type="square"/>
+              </v:group>
+            </w:pict>
+          </mc:Fallback>
+        </mc:AlternateContent>
+      </w:r>
+      <w:r>
+        <w:t>Game Engine (GE)</w:t>
       </w:r>
       <w:bookmarkEnd w:id="26"/>
     </w:p>
     <w:p>
       <w:pPr>
-        <w:pStyle w:val="Comment0"/>
-      </w:pPr>
-      <w:r>
-        <w:t>&lt;Describe an element (subsystem, component, etc...) from architecture in further detail. When appropriate, include information on how the element is further broken down and the interactions and relationships between these subcomponents.</w:t>
+        <w:jc w:val="both"/>
+        <w:rPr>
+          <w:lang w:val="en-US"/>
+        </w:rPr>
+      </w:pPr>
+      <w:r>
+        <w:rPr>
+          <w:lang w:val="en-US"/>
+        </w:rPr>
+        <w:t xml:space="preserve">The </w:t>
+      </w:r>
+      <w:r>
+        <w:rPr>
+          <w:i/>
+          <w:lang w:val="en-US"/>
+        </w:rPr>
+        <w:t>game engine</w:t>
+      </w:r>
+      <w:r>
+        <w:rPr>
+          <w:lang w:val="en-US"/>
+        </w:rPr>
+        <w:t xml:space="preserve"> (GE) is the most crucial component of the FAC software. It is responsible </w:t>
+      </w:r>
+      <w:r>
+        <w:rPr>
+          <w:lang w:val="en-US"/>
+        </w:rPr>
+        <w:t xml:space="preserve">for </w:t>
+      </w:r>
+      <w:r>
+        <w:rPr>
+          <w:lang w:val="en-US"/>
+        </w:rPr>
+        <w:t xml:space="preserve">handling a majority of the interactions between the UI, </w:t>
+      </w:r>
+      <w:r>
+        <w:rPr>
+          <w:i/>
+          <w:lang w:val="en-US"/>
+        </w:rPr>
+        <w:t>users</w:t>
+      </w:r>
+      <w:r>
+        <w:rPr>
+          <w:lang w:val="en-US"/>
+        </w:rPr>
+        <w:t xml:space="preserve">, and where applicable the AIE (via the </w:t>
+      </w:r>
+      <w:r>
+        <w:rPr>
+          <w:i/>
+          <w:lang w:val="en-US"/>
+        </w:rPr>
+        <w:t>AIE</w:t>
+      </w:r>
+      <w:r>
+        <w:rPr>
+          <w:lang w:val="en-US"/>
+        </w:rPr>
+        <w:t xml:space="preserve"> </w:t>
+      </w:r>
+      <w:r>
+        <w:rPr>
+          <w:i/>
+          <w:lang w:val="en-US"/>
+        </w:rPr>
+        <w:t>controller</w:t>
+      </w:r>
+      <w:r>
+        <w:rPr>
+          <w:lang w:val="en-US"/>
+        </w:rPr>
+        <w:t>).</w:t>
+      </w:r>
+      <w:r>
+        <w:rPr>
+          <w:lang w:val="en-US"/>
+        </w:rPr>
+        <w:t xml:space="preserve"> Additionally</w:t>
+      </w:r>
+      <w:r>
+        <w:rPr>
+          <w:lang w:val="en-US"/>
+        </w:rPr>
+        <w:t>, the GE is</w:t>
+      </w:r>
+      <w:r>
+        <w:rPr>
+          <w:lang w:val="en-US"/>
+        </w:rPr>
+        <w:t xml:space="preserve"> the component that</w:t>
+      </w:r>
+      <w:r>
+        <w:rPr>
+          <w:lang w:val="en-US"/>
+        </w:rPr>
+        <w:t xml:space="preserve"> handles all chess logic associated with a </w:t>
+      </w:r>
+      <w:r>
+        <w:rPr>
+          <w:i/>
+          <w:lang w:val="en-US"/>
+        </w:rPr>
+        <w:t>player</w:t>
+      </w:r>
+      <w:r>
+        <w:rPr>
+          <w:lang w:val="en-US"/>
+        </w:rPr>
+        <w:t xml:space="preserve"> making a move, validating </w:t>
+      </w:r>
+      <w:r>
+        <w:rPr>
+          <w:lang w:val="en-US"/>
+        </w:rPr>
+        <w:t xml:space="preserve">said </w:t>
+      </w:r>
+      <w:r>
+        <w:rPr>
+          <w:lang w:val="en-US"/>
+        </w:rPr>
+        <w:t xml:space="preserve">move, checking for an </w:t>
+      </w:r>
+      <w:r>
+        <w:rPr>
+          <w:i/>
+          <w:lang w:val="en-US"/>
+        </w:rPr>
+        <w:t>end game</w:t>
+      </w:r>
+      <w:r>
+        <w:rPr>
+          <w:lang w:val="en-US"/>
+        </w:rPr>
+        <w:t xml:space="preserve"> state, and finally sending a message</w:t>
+      </w:r>
+      <w:r>
+        <w:rPr>
+          <w:lang w:val="en-US"/>
+        </w:rPr>
+        <w:t xml:space="preserve"> to the GB (via the UI) to reflect the change to the </w:t>
+      </w:r>
+      <w:r>
+        <w:rPr>
+          <w:i/>
+          <w:lang w:val="en-US"/>
+        </w:rPr>
+        <w:t>player</w:t>
+      </w:r>
+      <w:r>
+        <w:rPr>
+          <w:lang w:val="en-US"/>
+        </w:rPr>
+        <w:t>.</w:t>
+      </w:r>
+      <w:r>
+        <w:rPr>
+          <w:lang w:val="en-US"/>
+        </w:rPr>
+        <w:t xml:space="preserve"> A standard interaction for a </w:t>
+      </w:r>
+      <w:r>
+        <w:rPr>
+          <w:i/>
+          <w:lang w:val="en-US"/>
+        </w:rPr>
+        <w:t xml:space="preserve">player </w:t>
+      </w:r>
+      <w:r>
+        <w:rPr>
+          <w:lang w:val="en-US"/>
+        </w:rPr>
+        <w:t>can be seen in figure 6.</w:t>
       </w:r>
     </w:p>
     <w:p>
       <w:pPr>
-        <w:pStyle w:val="Heading2"/>
-        <w:ind w:left="420"/>
-      </w:pPr>
-      <w:bookmarkStart w:id="27" w:name="_Toc506904497"/>
-      <w:r>
-        <w:t>Game Engine (GE)</w:t>
-      </w:r>
+        <w:jc w:val="both"/>
+        <w:rPr>
+          <w:lang w:val="en-US"/>
+        </w:rPr>
+      </w:pPr>
+    </w:p>
+    <w:p>
+      <w:pPr>
+        <w:jc w:val="both"/>
+        <w:rPr>
+          <w:i/>
+          <w:lang w:val="en-US"/>
+        </w:rPr>
+      </w:pPr>
+      <w:r>
+        <w:rPr>
+          <w:lang w:val="en-US"/>
+        </w:rPr>
+        <w:t xml:space="preserve">As previously mentioned a primary function the GE beyond interfacing with the user through the UI is </w:t>
+      </w:r>
+      <w:r>
+        <w:rPr>
+          <w:lang w:val="en-US"/>
+        </w:rPr>
+        <w:t xml:space="preserve">sending is controlling the AIE through the </w:t>
+      </w:r>
+      <w:r>
+        <w:rPr>
+          <w:i/>
+          <w:lang w:val="en-US"/>
+        </w:rPr>
+        <w:t>AIE controller</w:t>
+      </w:r>
+      <w:r>
+        <w:rPr>
+          <w:lang w:val="en-US"/>
+        </w:rPr>
+        <w:t xml:space="preserve"> which is the name given to an instance of the AIE during a game of FAC.</w:t>
+      </w:r>
+      <w:r>
+        <w:rPr>
+          <w:lang w:val="en-US"/>
+        </w:rPr>
+        <w:t xml:space="preserve"> The </w:t>
+      </w:r>
+      <w:r>
+        <w:rPr>
+          <w:i/>
+          <w:lang w:val="en-US"/>
+        </w:rPr>
+        <w:t>AIE Controller</w:t>
+      </w:r>
+      <w:r>
+        <w:rPr>
+          <w:lang w:val="en-US"/>
+        </w:rPr>
+        <w:t xml:space="preserve"> is responsible for querying the AIE for a potential </w:t>
+      </w:r>
+      <w:r>
+        <w:rPr>
+          <w:i/>
+          <w:lang w:val="en-US"/>
+        </w:rPr>
+        <w:t xml:space="preserve">computer </w:t>
+      </w:r>
+      <w:r>
+        <w:rPr>
+          <w:lang w:val="en-US"/>
+        </w:rPr>
+        <w:t xml:space="preserve">related move when a </w:t>
+      </w:r>
+      <w:r>
+        <w:rPr>
+          <w:i/>
+          <w:lang w:val="en-US"/>
+        </w:rPr>
+        <w:t>user</w:t>
+      </w:r>
+      <w:r>
+        <w:rPr>
+          <w:lang w:val="en-US"/>
+        </w:rPr>
+        <w:t xml:space="preserve"> is acting as the role of a </w:t>
+      </w:r>
+      <w:r>
+        <w:rPr>
+          <w:i/>
+          <w:lang w:val="en-US"/>
+        </w:rPr>
+        <w:t xml:space="preserve">player </w:t>
+      </w:r>
+      <w:r>
+        <w:rPr>
+          <w:lang w:val="en-US"/>
+        </w:rPr>
+        <w:t xml:space="preserve">in the </w:t>
+      </w:r>
+      <w:r>
+        <w:rPr>
+          <w:i/>
+          <w:lang w:val="en-US"/>
+        </w:rPr>
+        <w:t>user vs. computer</w:t>
+      </w:r>
+      <w:r>
+        <w:rPr>
+          <w:lang w:val="en-US"/>
+        </w:rPr>
+        <w:t xml:space="preserve"> game mode, or </w:t>
+      </w:r>
+      <w:r>
+        <w:rPr>
+          <w:lang w:val="en-US"/>
+        </w:rPr>
+        <w:t xml:space="preserve">when a </w:t>
+      </w:r>
+      <w:r>
+        <w:rPr>
+          <w:i/>
+          <w:lang w:val="en-US"/>
+        </w:rPr>
+        <w:t>user</w:t>
+      </w:r>
+      <w:r>
+        <w:rPr>
+          <w:lang w:val="en-US"/>
+        </w:rPr>
+        <w:t xml:space="preserve"> is acting as the role of a</w:t>
+      </w:r>
+      <w:r>
+        <w:rPr>
+          <w:lang w:val="en-US"/>
+        </w:rPr>
+        <w:t xml:space="preserve"> </w:t>
+      </w:r>
+      <w:r>
+        <w:rPr>
+          <w:i/>
+          <w:lang w:val="en-US"/>
+        </w:rPr>
+        <w:t xml:space="preserve">bystander </w:t>
+      </w:r>
+      <w:r>
+        <w:rPr>
+          <w:lang w:val="en-US"/>
+        </w:rPr>
+        <w:t xml:space="preserve">in the </w:t>
+      </w:r>
+      <w:r>
+        <w:rPr>
+          <w:i/>
+          <w:lang w:val="en-US"/>
+        </w:rPr>
+        <w:t xml:space="preserve">computer vs. computer </w:t>
+      </w:r>
+      <w:r>
+        <w:rPr>
+          <w:lang w:val="en-US"/>
+        </w:rPr>
+        <w:t>game mode.</w:t>
+      </w:r>
+      <w:r>
+        <w:rPr>
+          <w:i/>
+          <w:lang w:val="en-US"/>
+        </w:rPr>
+        <w:t xml:space="preserve"> </w:t>
+      </w:r>
+      <w:bookmarkStart w:id="27" w:name="_GoBack"/>
       <w:bookmarkEnd w:id="27"/>
     </w:p>
     <w:p>
@@ -9282,7 +11169,6 @@
         <w:pStyle w:val="Comment0"/>
       </w:pPr>
       <w:r>
-        <w:lastRenderedPageBreak/>
         <w:t xml:space="preserve">The UI has two primary sub-components the </w:t>
       </w:r>
       <w:r>
@@ -9324,6 +11210,7 @@
         <w:pStyle w:val="Comment0"/>
       </w:pPr>
       <w:r>
+        <w:lastRenderedPageBreak/>
         <w:t xml:space="preserve">&lt;This section describes in further detail elements discussed in the Architecture. Normally this section would be split into separate documents for different areas of the design. </w:t>
       </w:r>
     </w:p>
@@ -9373,7 +11260,7 @@
         <w:t>of a system component or set of components that describes a clearly defined view or model of the entire system or a subset of the system.</w:t>
       </w:r>
     </w:p>
-    <w:bookmarkEnd w:id="19"/>
+    <w:bookmarkEnd w:id="21"/>
     <w:p>
       <w:pPr>
         <w:pStyle w:val="Comment0"/>
@@ -9473,14 +11360,27 @@
       <w:pStyle w:val="Footer"/>
       <w:jc w:val="center"/>
     </w:pPr>
-    <w:fldSimple w:instr=" FILENAME  \* MERGEFORMAT ">
-      <w:r>
-        <w:rPr>
-          <w:noProof/>
-        </w:rPr>
-        <w:t>SDS3_Template.doc</w:t>
-      </w:r>
-    </w:fldSimple>
+    <w:r>
+      <w:fldChar w:fldCharType="begin"/>
+    </w:r>
+    <w:r>
+      <w:instrText xml:space="preserve"> FILENAME  \* MERGEFORMAT </w:instrText>
+    </w:r>
+    <w:r>
+      <w:fldChar w:fldCharType="separate"/>
+    </w:r>
+    <w:r>
+      <w:rPr>
+        <w:noProof/>
+      </w:rPr>
+      <w:t>SDS3_Template.doc</w:t>
+    </w:r>
+    <w:r>
+      <w:rPr>
+        <w:noProof/>
+      </w:rPr>
+      <w:fldChar w:fldCharType="end"/>
+    </w:r>
     <w:r>
       <w:t xml:space="preserve"> (</w:t>
     </w:r>
@@ -9497,7 +11397,7 @@
       <w:rPr>
         <w:noProof/>
       </w:rPr>
-      <w:t>02/19/18</w:t>
+      <w:t>02/20/18</w:t>
     </w:r>
     <w:r>
       <w:fldChar w:fldCharType="end"/>
@@ -9819,11 +11719,21 @@
     <w:r>
       <w:t xml:space="preserve"> </w:t>
     </w:r>
-    <w:fldSimple w:instr=" SUBJECT  \* MERGEFORMAT ">
-      <w:r>
-        <w:t>Software Design Specification</w:t>
-      </w:r>
-    </w:fldSimple>
+    <w:r>
+      <w:fldChar w:fldCharType="begin"/>
+    </w:r>
+    <w:r>
+      <w:instrText xml:space="preserve"> SUBJECT  \* MERGEFORMAT </w:instrText>
+    </w:r>
+    <w:r>
+      <w:fldChar w:fldCharType="separate"/>
+    </w:r>
+    <w:r>
+      <w:t>Software Design Specification</w:t>
+    </w:r>
+    <w:r>
+      <w:fldChar w:fldCharType="end"/>
+    </w:r>
   </w:p>
 </w:hdr>
 </file>
@@ -10628,14 +12538,14 @@
   <w:abstractNum w:abstractNumId="7" w15:restartNumberingAfterBreak="0">
     <w:nsid w:val="58B0267B"/>
     <w:multiLevelType w:val="hybridMultilevel"/>
-    <w:tmpl w:val="E65C1834"/>
-    <w:lvl w:ilvl="0" w:tplc="04090001">
+    <w:tmpl w:val="7B6E90D4"/>
+    <w:lvl w:ilvl="0" w:tplc="3BB29482">
       <w:start w:val="1"/>
       <w:numFmt w:val="bullet"/>
       <w:lvlText w:val=""/>
       <w:lvlJc w:val="left"/>
       <w:pPr>
-        <w:ind w:left="720" w:hanging="360"/>
+        <w:ind w:left="648" w:hanging="288"/>
       </w:pPr>
       <w:rPr>
         <w:rFonts w:ascii="Symbol" w:hAnsi="Symbol" w:hint="default"/>
@@ -10739,6 +12649,119 @@
     </w:lvl>
   </w:abstractNum>
   <w:abstractNum w:abstractNumId="8" w15:restartNumberingAfterBreak="0">
+    <w:nsid w:val="5ADF75D8"/>
+    <w:multiLevelType w:val="multilevel"/>
+    <w:tmpl w:val="6C9894D8"/>
+    <w:lvl w:ilvl="0">
+      <w:start w:val="1"/>
+      <w:numFmt w:val="bullet"/>
+      <w:lvlText w:val=""/>
+      <w:lvlJc w:val="left"/>
+      <w:pPr>
+        <w:ind w:left="720" w:hanging="360"/>
+      </w:pPr>
+      <w:rPr>
+        <w:rFonts w:ascii="Symbol" w:hAnsi="Symbol" w:hint="default"/>
+      </w:rPr>
+    </w:lvl>
+    <w:lvl w:ilvl="1">
+      <w:start w:val="1"/>
+      <w:numFmt w:val="bullet"/>
+      <w:lvlText w:val="o"/>
+      <w:lvlJc w:val="left"/>
+      <w:pPr>
+        <w:ind w:left="1440" w:hanging="360"/>
+      </w:pPr>
+      <w:rPr>
+        <w:rFonts w:ascii="Courier New" w:hAnsi="Courier New" w:cs="Courier New" w:hint="default"/>
+      </w:rPr>
+    </w:lvl>
+    <w:lvl w:ilvl="2">
+      <w:start w:val="1"/>
+      <w:numFmt w:val="bullet"/>
+      <w:lvlText w:val=""/>
+      <w:lvlJc w:val="left"/>
+      <w:pPr>
+        <w:ind w:left="2160" w:hanging="360"/>
+      </w:pPr>
+      <w:rPr>
+        <w:rFonts w:ascii="Wingdings" w:hAnsi="Wingdings" w:hint="default"/>
+      </w:rPr>
+    </w:lvl>
+    <w:lvl w:ilvl="3">
+      <w:start w:val="1"/>
+      <w:numFmt w:val="bullet"/>
+      <w:lvlText w:val=""/>
+      <w:lvlJc w:val="left"/>
+      <w:pPr>
+        <w:ind w:left="2880" w:hanging="360"/>
+      </w:pPr>
+      <w:rPr>
+        <w:rFonts w:ascii="Symbol" w:hAnsi="Symbol" w:hint="default"/>
+      </w:rPr>
+    </w:lvl>
+    <w:lvl w:ilvl="4">
+      <w:start w:val="1"/>
+      <w:numFmt w:val="bullet"/>
+      <w:lvlText w:val="o"/>
+      <w:lvlJc w:val="left"/>
+      <w:pPr>
+        <w:ind w:left="3600" w:hanging="360"/>
+      </w:pPr>
+      <w:rPr>
+        <w:rFonts w:ascii="Courier New" w:hAnsi="Courier New" w:cs="Courier New" w:hint="default"/>
+      </w:rPr>
+    </w:lvl>
+    <w:lvl w:ilvl="5">
+      <w:start w:val="1"/>
+      <w:numFmt w:val="bullet"/>
+      <w:lvlText w:val=""/>
+      <w:lvlJc w:val="left"/>
+      <w:pPr>
+        <w:ind w:left="4320" w:hanging="360"/>
+      </w:pPr>
+      <w:rPr>
+        <w:rFonts w:ascii="Wingdings" w:hAnsi="Wingdings" w:hint="default"/>
+      </w:rPr>
+    </w:lvl>
+    <w:lvl w:ilvl="6">
+      <w:start w:val="1"/>
+      <w:numFmt w:val="bullet"/>
+      <w:lvlText w:val=""/>
+      <w:lvlJc w:val="left"/>
+      <w:pPr>
+        <w:ind w:left="5040" w:hanging="360"/>
+      </w:pPr>
+      <w:rPr>
+        <w:rFonts w:ascii="Symbol" w:hAnsi="Symbol" w:hint="default"/>
+      </w:rPr>
+    </w:lvl>
+    <w:lvl w:ilvl="7">
+      <w:start w:val="1"/>
+      <w:numFmt w:val="bullet"/>
+      <w:lvlText w:val="o"/>
+      <w:lvlJc w:val="left"/>
+      <w:pPr>
+        <w:ind w:left="5760" w:hanging="360"/>
+      </w:pPr>
+      <w:rPr>
+        <w:rFonts w:ascii="Courier New" w:hAnsi="Courier New" w:cs="Courier New" w:hint="default"/>
+      </w:rPr>
+    </w:lvl>
+    <w:lvl w:ilvl="8">
+      <w:start w:val="1"/>
+      <w:numFmt w:val="bullet"/>
+      <w:lvlText w:val=""/>
+      <w:lvlJc w:val="left"/>
+      <w:pPr>
+        <w:ind w:left="6480" w:hanging="360"/>
+      </w:pPr>
+      <w:rPr>
+        <w:rFonts w:ascii="Wingdings" w:hAnsi="Wingdings" w:hint="default"/>
+      </w:rPr>
+    </w:lvl>
+  </w:abstractNum>
+  <w:abstractNum w:abstractNumId="9" w15:restartNumberingAfterBreak="0">
     <w:nsid w:val="5BF507F2"/>
     <w:multiLevelType w:val="multilevel"/>
     <w:tmpl w:val="0409001D"/>
@@ -10824,7 +12847,7 @@
       </w:pPr>
     </w:lvl>
   </w:abstractNum>
-  <w:abstractNum w:abstractNumId="9" w15:restartNumberingAfterBreak="0">
+  <w:abstractNum w:abstractNumId="10" w15:restartNumberingAfterBreak="0">
     <w:nsid w:val="5EDD05CB"/>
     <w:multiLevelType w:val="multilevel"/>
     <w:tmpl w:val="D1E85AAC"/>
@@ -10949,10 +12972,10 @@
     <w:abstractNumId w:val="1"/>
   </w:num>
   <w:num w:numId="2">
-    <w:abstractNumId w:val="9"/>
+    <w:abstractNumId w:val="10"/>
   </w:num>
   <w:num w:numId="3">
-    <w:abstractNumId w:val="8"/>
+    <w:abstractNumId w:val="9"/>
   </w:num>
   <w:num w:numId="4">
     <w:abstractNumId w:val="4"/>
@@ -10974,6 +12997,9 @@
   </w:num>
   <w:num w:numId="10">
     <w:abstractNumId w:val="2"/>
+  </w:num>
+  <w:num w:numId="11">
+    <w:abstractNumId w:val="8"/>
   </w:num>
   <w:numIdMacAtCleanup w:val="2"/>
 </w:numbering>
@@ -12532,7 +14558,7 @@
 </file>
 
 <file path=customXml/itemProps1.xml><?xml version="1.0" encoding="utf-8"?>
-<ds:datastoreItem xmlns:ds="http://schemas.openxmlformats.org/officeDocument/2006/customXml" ds:itemID="{9E79D353-6160-D041-97A4-46FCFB9F23BD}">
+<ds:datastoreItem xmlns:ds="http://schemas.openxmlformats.org/officeDocument/2006/customXml" ds:itemID="{B5AB499D-EB55-1F4C-B12D-15CA6E501163}">
   <ds:schemaRefs>
     <ds:schemaRef ds:uri="http://schemas.openxmlformats.org/officeDocument/2006/bibliography"/>
   </ds:schemaRefs>

</xml_diff>

<commit_message>
Updating Team Analysis. Updating SDD
</commit_message>
<xml_diff>
--- a/sdd_project1_ferret_army.docx
+++ b/sdd_project1_ferret_army.docx
@@ -1597,6 +1597,9 @@
               <w:spacing w:before="0" w:after="0" w:line="240" w:lineRule="auto"/>
               <w:jc w:val="center"/>
             </w:pPr>
+            <w:r>
+              <w:t>1.1</w:t>
+            </w:r>
           </w:p>
         </w:tc>
         <w:tc>
@@ -1610,6 +1613,9 @@
               <w:spacing w:before="0" w:after="0" w:line="240" w:lineRule="auto"/>
               <w:jc w:val="center"/>
             </w:pPr>
+            <w:r>
+              <w:t>Alexander Maxwell</w:t>
+            </w:r>
           </w:p>
         </w:tc>
         <w:tc>
@@ -1623,6 +1629,15 @@
               <w:spacing w:before="0" w:after="0" w:line="240" w:lineRule="auto"/>
               <w:jc w:val="center"/>
             </w:pPr>
+            <w:r>
+              <w:t xml:space="preserve">Completion of section 2. </w:t>
+            </w:r>
+            <w:r>
+              <w:t>i</w:t>
+            </w:r>
+            <w:r>
+              <w:t>ncluding sub sections 2.1, 2.2, 2.3 and 2.4</w:t>
+            </w:r>
           </w:p>
         </w:tc>
         <w:tc>
@@ -1636,6 +1651,9 @@
               <w:spacing w:before="0" w:after="0" w:line="240" w:lineRule="auto"/>
               <w:jc w:val="center"/>
             </w:pPr>
+            <w:r>
+              <w:t>03/04/2018</w:t>
+            </w:r>
           </w:p>
         </w:tc>
       </w:tr>
@@ -2837,12 +2855,12 @@
       <w:pPr>
         <w:pStyle w:val="Heading2"/>
       </w:pPr>
-      <w:bookmarkStart w:id="8" w:name="_Toc517668539"/>
-      <w:bookmarkStart w:id="9" w:name="_Toc506904489"/>
+      <w:bookmarkStart w:id="8" w:name="_Toc506904489"/>
+      <w:bookmarkStart w:id="9" w:name="_Toc517668539"/>
       <w:r>
         <w:t>Purpose</w:t>
       </w:r>
-      <w:bookmarkEnd w:id="9"/>
+      <w:bookmarkEnd w:id="8"/>
     </w:p>
     <w:p>
       <w:pPr>
@@ -2976,7 +2994,7 @@
         <w:t>System Overview</w:t>
       </w:r>
       <w:bookmarkStart w:id="11" w:name="_Toc517251108"/>
-      <w:bookmarkEnd w:id="8"/>
+      <w:bookmarkEnd w:id="9"/>
       <w:bookmarkEnd w:id="10"/>
     </w:p>
     <w:p>
@@ -3047,15 +3065,7 @@
         <w:t xml:space="preserve">the FAC software shall have no network functionality. The software shall run locally on desktop / mobile computers </w:t>
       </w:r>
       <w:r>
-        <w:t xml:space="preserve">with either Windows or </w:t>
-      </w:r>
-      <w:proofErr w:type="spellStart"/>
-      <w:r>
-        <w:t>macOS</w:t>
-      </w:r>
-      <w:proofErr w:type="spellEnd"/>
-      <w:r>
-        <w:t xml:space="preserve"> operating systems. </w:t>
+        <w:t xml:space="preserve">with either Windows or macOS operating systems. </w:t>
       </w:r>
       <w:r>
         <w:t>Due to the locality of th</w:t>
@@ -3412,23 +3422,13 @@
           <w:szCs w:val="24"/>
         </w:rPr>
       </w:pPr>
-      <w:proofErr w:type="spellStart"/>
       <w:r>
         <w:rPr>
           <w:rFonts w:ascii="Times New Roman" w:hAnsi="Times New Roman"/>
           <w:sz w:val="24"/>
           <w:szCs w:val="24"/>
         </w:rPr>
-        <w:t>En</w:t>
-      </w:r>
-      <w:proofErr w:type="spellEnd"/>
-      <w:r>
-        <w:rPr>
-          <w:rFonts w:ascii="Times New Roman" w:hAnsi="Times New Roman"/>
-          <w:sz w:val="24"/>
-          <w:szCs w:val="24"/>
-        </w:rPr>
-        <w:t xml:space="preserve"> p</w:t>
+        <w:t>En p</w:t>
       </w:r>
       <w:r>
         <w:rPr>
@@ -4388,21 +4388,12 @@
                 <w:sz w:val="20"/>
               </w:rPr>
             </w:pPr>
-            <w:proofErr w:type="spellStart"/>
             <w:r>
               <w:rPr>
                 <w:rFonts w:ascii="Times New Roman" w:hAnsi="Times New Roman"/>
                 <w:sz w:val="20"/>
               </w:rPr>
-              <w:t>En</w:t>
-            </w:r>
-            <w:proofErr w:type="spellEnd"/>
-            <w:r>
-              <w:rPr>
-                <w:rFonts w:ascii="Times New Roman" w:hAnsi="Times New Roman"/>
-                <w:sz w:val="20"/>
-              </w:rPr>
-              <w:t xml:space="preserve"> passant Capture</w:t>
+              <w:t>En passant Capture</w:t>
             </w:r>
             <w:r>
               <w:rPr>
@@ -8651,27 +8642,7 @@
                 <w:sz w:val="24"/>
                 <w:szCs w:val="24"/>
               </w:rPr>
-              <w:t xml:space="preserve"> (</w:t>
-            </w:r>
-            <w:proofErr w:type="gramStart"/>
-            <w:r>
-              <w:rPr>
-                <w:rFonts w:ascii="Times New Roman" w:hAnsi="Times New Roman"/>
-                <w:i w:val="0"/>
-                <w:sz w:val="24"/>
-                <w:szCs w:val="24"/>
-              </w:rPr>
-              <w:t>X,Y</w:t>
-            </w:r>
-            <w:proofErr w:type="gramEnd"/>
-            <w:r>
-              <w:rPr>
-                <w:rFonts w:ascii="Times New Roman" w:hAnsi="Times New Roman"/>
-                <w:i w:val="0"/>
-                <w:sz w:val="24"/>
-                <w:szCs w:val="24"/>
-              </w:rPr>
-              <w:t xml:space="preserve">) that represents a </w:t>
+              <w:t xml:space="preserve"> (X,Y) that represents a </w:t>
             </w:r>
             <w:r>
               <w:rPr>
@@ -8784,27 +8755,7 @@
                 <w:sz w:val="24"/>
                 <w:szCs w:val="24"/>
               </w:rPr>
-              <w:t>Refers to the Y Coordinate in the coordinate pair (</w:t>
-            </w:r>
-            <w:proofErr w:type="gramStart"/>
-            <w:r>
-              <w:rPr>
-                <w:rFonts w:ascii="Times New Roman" w:hAnsi="Times New Roman"/>
-                <w:i w:val="0"/>
-                <w:sz w:val="24"/>
-                <w:szCs w:val="24"/>
-              </w:rPr>
-              <w:t>X,Y</w:t>
-            </w:r>
-            <w:proofErr w:type="gramEnd"/>
-            <w:r>
-              <w:rPr>
-                <w:rFonts w:ascii="Times New Roman" w:hAnsi="Times New Roman"/>
-                <w:i w:val="0"/>
-                <w:sz w:val="24"/>
-                <w:szCs w:val="24"/>
-              </w:rPr>
-              <w:t xml:space="preserve">) that represents a </w:t>
+              <w:t xml:space="preserve">Refers to the Y Coordinate in the coordinate pair (X,Y) that represents a </w:t>
             </w:r>
             <w:r>
               <w:rPr>
@@ -9040,22 +8991,22 @@
         <w:pStyle w:val="Heading1"/>
         <w:spacing w:before="480"/>
       </w:pPr>
-      <w:bookmarkStart w:id="18" w:name="_Toc517668560"/>
-      <w:bookmarkStart w:id="19" w:name="_Toc517668555"/>
-      <w:bookmarkStart w:id="20" w:name="_Toc523123114"/>
-      <w:bookmarkStart w:id="21" w:name="_Toc506904494"/>
+      <w:bookmarkStart w:id="18" w:name="_Toc517668555"/>
+      <w:bookmarkStart w:id="19" w:name="_Toc523123114"/>
+      <w:bookmarkStart w:id="20" w:name="_Toc506904494"/>
+      <w:bookmarkStart w:id="21" w:name="_Toc517668560"/>
       <w:r>
         <w:t>Architectur</w:t>
       </w:r>
+      <w:bookmarkEnd w:id="18"/>
       <w:bookmarkEnd w:id="19"/>
-      <w:bookmarkEnd w:id="20"/>
       <w:r>
         <w:t>e</w:t>
       </w:r>
       <w:bookmarkStart w:id="22" w:name="_Toc523123115"/>
       <w:bookmarkStart w:id="23" w:name="_Toc506904495"/>
       <w:bookmarkStart w:id="24" w:name="_Toc517668556"/>
-      <w:bookmarkEnd w:id="21"/>
+      <w:bookmarkEnd w:id="20"/>
     </w:p>
     <w:p>
       <w:pPr>
@@ -9125,7 +9076,7 @@
         <mc:AlternateContent>
           <mc:Choice Requires="wpg">
             <w:drawing>
-              <wp:anchor distT="0" distB="0" distL="114300" distR="114300" simplePos="0" relativeHeight="251639808" behindDoc="1" locked="0" layoutInCell="1" allowOverlap="1" wp14:anchorId="6E589B19" wp14:editId="01AD9B73">
+              <wp:anchor distT="0" distB="0" distL="114300" distR="114300" simplePos="0" relativeHeight="251633664" behindDoc="1" locked="0" layoutInCell="1" allowOverlap="1" wp14:anchorId="6E589B19" wp14:editId="38976FF1">
                 <wp:simplePos x="0" y="0"/>
                 <wp:positionH relativeFrom="column">
                   <wp:posOffset>3225800</wp:posOffset>
@@ -9245,7 +9196,7 @@
           </mc:Choice>
           <mc:Fallback>
             <w:pict>
-              <v:group w14:anchorId="6E589B19" id="Group 3" o:spid="_x0000_s1026" style="position:absolute;margin-left:254pt;margin-top:-141.95pt;width:216.5pt;height:242.15pt;z-index:-251676672" coordorigin=",26" coordsize="27495,30758" o:gfxdata="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">
+              <v:group w14:anchorId="6E589B19" id="Group 3" o:spid="_x0000_s1026" style="position:absolute;margin-left:254pt;margin-top:-141.95pt;width:216.5pt;height:242.15pt;z-index:-251682816" coordorigin=",26" coordsize="27495,30758" o:gfxdata="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">
                 <v:shapetype id="_x0000_t75" coordsize="21600,21600" o:spt="75" o:preferrelative="t" path="m@4@5l@4@11@9@11@9@5xe" filled="f" stroked="f">
                   <v:stroke joinstyle="miter"/>
                   <v:formulas>
@@ -9561,7 +9512,7 @@
         <mc:AlternateContent>
           <mc:Choice Requires="wpg">
             <w:drawing>
-              <wp:anchor distT="0" distB="0" distL="114300" distR="114300" simplePos="0" relativeHeight="251677696" behindDoc="0" locked="0" layoutInCell="1" allowOverlap="1" wp14:anchorId="7251CD58" wp14:editId="377C0A5F">
+              <wp:anchor distT="0" distB="0" distL="114300" distR="114300" simplePos="0" relativeHeight="251671552" behindDoc="0" locked="0" layoutInCell="1" allowOverlap="1" wp14:anchorId="7251CD58" wp14:editId="24AE32A4">
                 <wp:simplePos x="0" y="0"/>
                 <wp:positionH relativeFrom="margin">
                   <wp:posOffset>-24130</wp:posOffset>
@@ -9688,7 +9639,7 @@
           </mc:Choice>
           <mc:Fallback>
             <w:pict>
-              <v:group w14:anchorId="7251CD58" id="Group 27" o:spid="_x0000_s1029" style="position:absolute;margin-left:-1.9pt;margin-top:250pt;width:113pt;height:219.2pt;z-index:251677696;mso-position-horizontal-relative:margin;mso-position-vertical-relative:margin" coordsize="14351,27841" o:gfxdata="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">
+              <v:group w14:anchorId="7251CD58" id="Group 27" o:spid="_x0000_s1029" style="position:absolute;margin-left:-1.9pt;margin-top:250pt;width:113pt;height:219.2pt;z-index:251671552;mso-position-horizontal-relative:margin;mso-position-vertical-relative:margin" coordsize="14351,27841" o:gfxdata="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">
                 <v:shape id="Picture 25" o:spid="_x0000_s1030" type="#_x0000_t75" style="position:absolute;width:14351;height:24511;visibility:visible;mso-wrap-style:square" o:gfxdata="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">
                   <v:imagedata r:id="rId19" o:title=""/>
                 </v:shape>
@@ -9827,7 +9778,7 @@
         <mc:AlternateContent>
           <mc:Choice Requires="wpg">
             <w:drawing>
-              <wp:anchor distT="0" distB="0" distL="114300" distR="114300" simplePos="0" relativeHeight="251650047" behindDoc="1" locked="0" layoutInCell="1" allowOverlap="1" wp14:anchorId="4CAFFBAD" wp14:editId="2D8C1867">
+              <wp:anchor distT="0" distB="0" distL="114300" distR="114300" simplePos="0" relativeHeight="251643903" behindDoc="1" locked="0" layoutInCell="1" allowOverlap="1" wp14:anchorId="4CAFFBAD" wp14:editId="49D978FF">
                 <wp:simplePos x="0" y="0"/>
                 <wp:positionH relativeFrom="margin">
                   <wp:align>right</wp:align>
@@ -9946,7 +9897,7 @@
           </mc:Choice>
           <mc:Fallback>
             <w:pict>
-              <v:group w14:anchorId="4CAFFBAD" id="Group 6" o:spid="_x0000_s1032" style="position:absolute;left:0;text-align:left;margin-left:164.8pt;margin-top:0;width:3in;height:176.85pt;z-index:-251666433;mso-position-horizontal:right;mso-position-horizontal-relative:margin;mso-position-vertical:bottom;mso-position-vertical-relative:margin;mso-width-relative:margin;mso-height-relative:margin" coordsize="27432,22460" o:gfxdata="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">
+              <v:group w14:anchorId="4CAFFBAD" id="Group 6" o:spid="_x0000_s1032" style="position:absolute;left:0;text-align:left;margin-left:164.8pt;margin-top:0;width:3in;height:176.85pt;z-index:-251672577;mso-position-horizontal:right;mso-position-horizontal-relative:margin;mso-position-vertical:bottom;mso-position-vertical-relative:margin;mso-width-relative:margin;mso-height-relative:margin" coordsize="27432,22460" o:gfxdata="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">
                 <v:shape id="Picture 4" o:spid="_x0000_s1033" type="#_x0000_t75" style="position:absolute;width:27432;height:22028;visibility:visible;mso-wrap-style:square" o:gfxdata="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">
                   <v:imagedata r:id="rId21" o:title=""/>
                 </v:shape>
@@ -10084,7 +10035,7 @@
         <mc:AlternateContent>
           <mc:Choice Requires="wpg">
             <w:drawing>
-              <wp:anchor distT="0" distB="0" distL="114300" distR="114300" simplePos="0" relativeHeight="251648000" behindDoc="0" locked="0" layoutInCell="1" allowOverlap="1" wp14:anchorId="3B00B934" wp14:editId="7290F8B6">
+              <wp:anchor distT="0" distB="0" distL="114300" distR="114300" simplePos="0" relativeHeight="251641856" behindDoc="0" locked="0" layoutInCell="1" allowOverlap="1" wp14:anchorId="3B00B934" wp14:editId="3703AA0D">
                 <wp:simplePos x="0" y="0"/>
                 <wp:positionH relativeFrom="margin">
                   <wp:posOffset>3340100</wp:posOffset>
@@ -10203,7 +10154,7 @@
           </mc:Choice>
           <mc:Fallback>
             <w:pict>
-              <v:group w14:anchorId="3B00B934" id="Group 9" o:spid="_x0000_s1035" style="position:absolute;left:0;text-align:left;margin-left:263pt;margin-top:19.75pt;width:3in;height:178.6pt;z-index:251648000;mso-position-horizontal-relative:margin;mso-width-relative:margin;mso-height-relative:margin" coordorigin="381,-317" coordsize="27432,22687" o:gfxdata="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">
+              <v:group w14:anchorId="3B00B934" id="Group 9" o:spid="_x0000_s1035" style="position:absolute;left:0;text-align:left;margin-left:263pt;margin-top:19.75pt;width:3in;height:178.6pt;z-index:251641856;mso-position-horizontal-relative:margin;mso-width-relative:margin;mso-height-relative:margin" coordorigin="381,-317" coordsize="27432,22687" o:gfxdata="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">
                 <v:shape id="Picture 7" o:spid="_x0000_s1036" type="#_x0000_t75" style="position:absolute;left:381;top:-317;width:27432;height:22027;visibility:visible;mso-wrap-style:square" o:gfxdata="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">
                   <v:imagedata r:id="rId23" o:title=""/>
                 </v:shape>
@@ -10332,23 +10283,10 @@
         <w:t>.</w:t>
       </w:r>
       <w:r>
-        <w:t xml:space="preserve">xml, .text, </w:t>
-      </w:r>
-      <w:proofErr w:type="gramStart"/>
-      <w:r>
-        <w:t xml:space="preserve">or </w:t>
-      </w:r>
-      <w:r>
-        <w:t>.</w:t>
-      </w:r>
-      <w:proofErr w:type="spellStart"/>
-      <w:r>
-        <w:t>json</w:t>
-      </w:r>
-      <w:proofErr w:type="spellEnd"/>
-      <w:proofErr w:type="gramEnd"/>
-      <w:r>
-        <w:t xml:space="preserve"> file.</w:t>
+        <w:t xml:space="preserve">xml, .text, or </w:t>
+      </w:r>
+      <w:r>
+        <w:t>.json file.</w:t>
       </w:r>
     </w:p>
     <w:p>
@@ -10372,7 +10310,7 @@
         <mc:AlternateContent>
           <mc:Choice Requires="wpg">
             <w:drawing>
-              <wp:anchor distT="0" distB="0" distL="114300" distR="114300" simplePos="0" relativeHeight="251652096" behindDoc="1" locked="0" layoutInCell="1" allowOverlap="1" wp14:anchorId="7FA8C932" wp14:editId="3EA26164">
+              <wp:anchor distT="0" distB="0" distL="114300" distR="114300" simplePos="0" relativeHeight="251645952" behindDoc="1" locked="0" layoutInCell="1" allowOverlap="1" wp14:anchorId="7FA8C932" wp14:editId="229F7F47">
                 <wp:simplePos x="0" y="0"/>
                 <wp:positionH relativeFrom="column">
                   <wp:posOffset>3327400</wp:posOffset>
@@ -10488,7 +10426,7 @@
           </mc:Choice>
           <mc:Fallback>
             <w:pict>
-              <v:group w14:anchorId="7FA8C932" id="Group 12" o:spid="_x0000_s1038" style="position:absolute;left:0;text-align:left;margin-left:262pt;margin-top:329.5pt;width:3in;height:176.4pt;z-index:-251664384;mso-position-vertical-relative:page;mso-height-relative:margin" coordorigin="889,15559" coordsize="27432,22405" o:gfxdata="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">
+              <v:group w14:anchorId="7FA8C932" id="Group 12" o:spid="_x0000_s1038" style="position:absolute;left:0;text-align:left;margin-left:262pt;margin-top:329.5pt;width:3in;height:176.4pt;z-index:-251670528;mso-position-vertical-relative:page;mso-height-relative:margin" coordorigin="889,15559" coordsize="27432,22405" o:gfxdata="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">
                 <v:shape id="Picture 10" o:spid="_x0000_s1039" type="#_x0000_t75" style="position:absolute;left:889;top:15559;width:27432;height:21983;visibility:visible;mso-wrap-style:square" o:gfxdata="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">
                   <v:imagedata r:id="rId25" o:title=""/>
                 </v:shape>
@@ -10696,7 +10634,7 @@
         <mc:AlternateContent>
           <mc:Choice Requires="wpg">
             <w:drawing>
-              <wp:anchor distT="0" distB="0" distL="114300" distR="114300" simplePos="0" relativeHeight="251656192" behindDoc="0" locked="0" layoutInCell="1" allowOverlap="1" wp14:anchorId="2EFFF7DE" wp14:editId="767F1C28">
+              <wp:anchor distT="0" distB="0" distL="114300" distR="114300" simplePos="0" relativeHeight="251650048" behindDoc="0" locked="0" layoutInCell="1" allowOverlap="1" wp14:anchorId="2EFFF7DE" wp14:editId="5BE2965E">
                 <wp:simplePos x="0" y="0"/>
                 <wp:positionH relativeFrom="column">
                   <wp:posOffset>3340735</wp:posOffset>
@@ -10809,7 +10747,7 @@
           </mc:Choice>
           <mc:Fallback>
             <w:pict>
-              <v:group w14:anchorId="2EFFF7DE" id="Group 18" o:spid="_x0000_s1041" style="position:absolute;left:0;text-align:left;margin-left:263.05pt;margin-top:13.9pt;width:3in;height:175.4pt;z-index:251656192" coordsize="27432,22277" o:gfxdata="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">
+              <v:group w14:anchorId="2EFFF7DE" id="Group 18" o:spid="_x0000_s1041" style="position:absolute;left:0;text-align:left;margin-left:263.05pt;margin-top:13.9pt;width:3in;height:175.4pt;z-index:251650048" coordsize="27432,22277" o:gfxdata="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">
                 <v:shape id="Picture 16" o:spid="_x0000_s1042" type="#_x0000_t75" style="position:absolute;width:27432;height:21983;visibility:visible;mso-wrap-style:square" o:gfxdata="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">
                   <v:imagedata r:id="rId27" o:title=""/>
                 </v:shape>
@@ -11093,7 +11031,7 @@
         <mc:AlternateContent>
           <mc:Choice Requires="wpg">
             <w:drawing>
-              <wp:anchor distT="0" distB="0" distL="114300" distR="114300" simplePos="0" relativeHeight="251671552" behindDoc="0" locked="0" layoutInCell="1" allowOverlap="1" wp14:anchorId="53527DC9" wp14:editId="6F43BF45">
+              <wp:anchor distT="0" distB="0" distL="114300" distR="114300" simplePos="0" relativeHeight="251665408" behindDoc="0" locked="0" layoutInCell="1" allowOverlap="1" wp14:anchorId="53527DC9" wp14:editId="1EAF6A3E">
                 <wp:simplePos x="0" y="0"/>
                 <wp:positionH relativeFrom="margin">
                   <wp:posOffset>3035300</wp:posOffset>
@@ -11212,7 +11150,7 @@
           </mc:Choice>
           <mc:Fallback>
             <w:pict>
-              <v:group w14:anchorId="53527DC9" id="Group 23" o:spid="_x0000_s1044" style="position:absolute;left:0;text-align:left;margin-left:239pt;margin-top:107.2pt;width:247.05pt;height:558.7pt;z-index:251671552;mso-position-horizontal-relative:margin;mso-position-vertical-relative:margin;mso-width-relative:margin;mso-height-relative:margin" coordorigin="-127,5055" coordsize="30861,76257" o:gfxdata="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">
+              <v:group w14:anchorId="53527DC9" id="Group 23" o:spid="_x0000_s1044" style="position:absolute;left:0;text-align:left;margin-left:239pt;margin-top:107.2pt;width:247.05pt;height:558.7pt;z-index:251665408;mso-position-horizontal-relative:margin;mso-position-vertical-relative:margin;mso-width-relative:margin;mso-height-relative:margin" coordorigin="-127,5055" coordsize="30861,76257" o:gfxdata="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">
                 <v:shape id="Text Box 20" o:spid="_x0000_s1045" type="#_x0000_t202" style="position:absolute;top:77851;width:28986;height:3462;visibility:visible;mso-wrap-style:square;v-text-anchor:middle" o:gfxdata="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" filled="f" stroked="f" strokeweight=".5pt">
                   <v:textbox>
                     <w:txbxContent>
@@ -11865,7 +11803,7 @@
         <mc:AlternateContent>
           <mc:Choice Requires="wpg">
             <w:drawing>
-              <wp:anchor distT="0" distB="0" distL="114300" distR="114300" simplePos="0" relativeHeight="251681792" behindDoc="0" locked="0" layoutInCell="1" allowOverlap="1" wp14:anchorId="391C7A4C" wp14:editId="00F495A7">
+              <wp:anchor distT="0" distB="0" distL="114300" distR="114300" simplePos="0" relativeHeight="251675648" behindDoc="0" locked="0" layoutInCell="1" allowOverlap="1" wp14:anchorId="391C7A4C" wp14:editId="4A8B9B0C">
                 <wp:simplePos x="0" y="0"/>
                 <wp:positionH relativeFrom="column">
                   <wp:posOffset>2952884</wp:posOffset>
@@ -11984,7 +11922,7 @@
           </mc:Choice>
           <mc:Fallback>
             <w:pict>
-              <v:group w14:anchorId="391C7A4C" id="Group 30" o:spid="_x0000_s1047" style="position:absolute;left:0;text-align:left;margin-left:232.5pt;margin-top:-7.15pt;width:235.4pt;height:258.3pt;z-index:251681792;mso-width-relative:margin;mso-height-relative:margin" coordorigin="-3591" coordsize="29901,32824" o:gfxdata="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